<commit_message>
Working on Requirements Specification Document
</commit_message>
<xml_diff>
--- a/project/RSD.docx
+++ b/project/RSD.docx
@@ -172,6 +172,8 @@
         <w:pStyle w:val="Sottotitolo"/>
         <w:jc w:val="right"/>
       </w:pPr>
+      <w:bookmarkStart w:id="0" w:name="_GoBack"/>
+      <w:bookmarkEnd w:id="0"/>
     </w:p>
     <w:p>
       <w:pPr>
@@ -194,7 +196,13 @@
         <w:t xml:space="preserve">Revision 1 – </w:t>
       </w:r>
       <w:r>
-        <w:t>12/02/2020</w:t>
+        <w:t>1</w:t>
+      </w:r>
+      <w:r>
+        <w:t>5</w:t>
+      </w:r>
+      <w:r>
+        <w:t>/02/2020</w:t>
       </w:r>
     </w:p>
     <w:p>
@@ -241,7 +249,6 @@
           <w:docPartUnique/>
         </w:docPartObj>
       </w:sdtPr>
-      <w:sdtEndPr/>
       <w:sdtContent>
         <w:p>
           <w:pPr>
@@ -275,7 +282,7 @@
           <w:r>
             <w:fldChar w:fldCharType="separate"/>
           </w:r>
-          <w:hyperlink w:anchor="_Toc32436353" w:history="1">
+          <w:hyperlink w:anchor="_Toc32692452" w:history="1">
             <w:r>
               <w:rPr>
                 <w:rStyle w:val="Collegamentoipertestuale"/>
@@ -316,7 +323,7 @@
                 <w:noProof/>
                 <w:webHidden/>
               </w:rPr>
-              <w:instrText xml:space="preserve"> PAGEREF _Toc32436353 \h </w:instrText>
+              <w:instrText xml:space="preserve"> PAGEREF _Toc32692452 \h </w:instrText>
             </w:r>
             <w:r>
               <w:rPr>
@@ -359,7 +366,7 @@
               <w:lang w:eastAsia="en-GB"/>
             </w:rPr>
           </w:pPr>
-          <w:hyperlink w:anchor="_Toc32436354" w:history="1">
+          <w:hyperlink w:anchor="_Toc32692453" w:history="1">
             <w:r>
               <w:rPr>
                 <w:rStyle w:val="Collegamentoipertestuale"/>
@@ -400,7 +407,7 @@
                 <w:noProof/>
                 <w:webHidden/>
               </w:rPr>
-              <w:instrText xml:space="preserve"> PAGEREF _Toc32436354 \h </w:instrText>
+              <w:instrText xml:space="preserve"> PAGEREF _Toc32692453 \h </w:instrText>
             </w:r>
             <w:r>
               <w:rPr>
@@ -443,7 +450,7 @@
               <w:lang w:eastAsia="en-GB"/>
             </w:rPr>
           </w:pPr>
-          <w:hyperlink w:anchor="_Toc32436355" w:history="1">
+          <w:hyperlink w:anchor="_Toc32692454" w:history="1">
             <w:r>
               <w:rPr>
                 <w:rStyle w:val="Collegamentoipertestuale"/>
@@ -484,7 +491,91 @@
                 <w:noProof/>
                 <w:webHidden/>
               </w:rPr>
-              <w:instrText xml:space="preserve"> PAGEREF _Toc32436355 \h </w:instrText>
+              <w:instrText xml:space="preserve"> PAGEREF _Toc32692454 \h </w:instrText>
+            </w:r>
+            <w:r>
+              <w:rPr>
+                <w:noProof/>
+                <w:webHidden/>
+              </w:rPr>
+            </w:r>
+            <w:r>
+              <w:rPr>
+                <w:noProof/>
+                <w:webHidden/>
+              </w:rPr>
+              <w:fldChar w:fldCharType="separate"/>
+            </w:r>
+            <w:r>
+              <w:rPr>
+                <w:noProof/>
+                <w:webHidden/>
+              </w:rPr>
+              <w:t>3</w:t>
+            </w:r>
+            <w:r>
+              <w:rPr>
+                <w:noProof/>
+                <w:webHidden/>
+              </w:rPr>
+              <w:fldChar w:fldCharType="end"/>
+            </w:r>
+          </w:hyperlink>
+        </w:p>
+        <w:p>
+          <w:pPr>
+            <w:pStyle w:val="Sommario3"/>
+            <w:tabs>
+              <w:tab w:val="left" w:pos="1320"/>
+              <w:tab w:val="right" w:leader="dot" w:pos="9628"/>
+            </w:tabs>
+            <w:rPr>
+              <w:noProof/>
+              <w:lang w:eastAsia="en-GB"/>
+            </w:rPr>
+          </w:pPr>
+          <w:hyperlink w:anchor="_Toc32692455" w:history="1">
+            <w:r>
+              <w:rPr>
+                <w:rStyle w:val="Collegamentoipertestuale"/>
+                <w:noProof/>
+              </w:rPr>
+              <w:t>1.2.1</w:t>
+            </w:r>
+            <w:r>
+              <w:rPr>
+                <w:noProof/>
+                <w:lang w:eastAsia="en-GB"/>
+              </w:rPr>
+              <w:tab/>
+            </w:r>
+            <w:r>
+              <w:rPr>
+                <w:rStyle w:val="Collegamentoipertestuale"/>
+                <w:noProof/>
+              </w:rPr>
+              <w:t>Goals</w:t>
+            </w:r>
+            <w:r>
+              <w:rPr>
+                <w:noProof/>
+                <w:webHidden/>
+              </w:rPr>
+              <w:tab/>
+            </w:r>
+            <w:r>
+              <w:rPr>
+                <w:noProof/>
+                <w:webHidden/>
+              </w:rPr>
+              <w:fldChar w:fldCharType="begin"/>
+            </w:r>
+            <w:r>
+              <w:rPr>
+                <w:noProof/>
+                <w:webHidden/>
+              </w:rPr>
+              <w:instrText xml:space="preserve"> PAGEREF _Toc32692455 \h </w:instrText>
             </w:r>
             <w:r>
               <w:rPr>
@@ -527,7 +618,7 @@
               <w:lang w:eastAsia="en-GB"/>
             </w:rPr>
           </w:pPr>
-          <w:hyperlink w:anchor="_Toc32436356" w:history="1">
+          <w:hyperlink w:anchor="_Toc32692456" w:history="1">
             <w:r>
               <w:rPr>
                 <w:rStyle w:val="Collegamentoipertestuale"/>
@@ -568,7 +659,7 @@
                 <w:noProof/>
                 <w:webHidden/>
               </w:rPr>
-              <w:instrText xml:space="preserve"> PAGEREF _Toc32436356 \h </w:instrText>
+              <w:instrText xml:space="preserve"> PAGEREF _Toc32692456 \h </w:instrText>
             </w:r>
             <w:r>
               <w:rPr>
@@ -588,7 +679,7 @@
                 <w:noProof/>
                 <w:webHidden/>
               </w:rPr>
-              <w:t>3</w:t>
+              <w:t>4</w:t>
             </w:r>
             <w:r>
               <w:rPr>
@@ -611,7 +702,7 @@
               <w:lang w:eastAsia="en-GB"/>
             </w:rPr>
           </w:pPr>
-          <w:hyperlink w:anchor="_Toc32436357" w:history="1">
+          <w:hyperlink w:anchor="_Toc32692457" w:history="1">
             <w:r>
               <w:rPr>
                 <w:rStyle w:val="Collegamentoipertestuale"/>
@@ -652,7 +743,7 @@
                 <w:noProof/>
                 <w:webHidden/>
               </w:rPr>
-              <w:instrText xml:space="preserve"> PAGEREF _Toc32436357 \h </w:instrText>
+              <w:instrText xml:space="preserve"> PAGEREF _Toc32692457 \h </w:instrText>
             </w:r>
             <w:r>
               <w:rPr>
@@ -672,7 +763,7 @@
                 <w:noProof/>
                 <w:webHidden/>
               </w:rPr>
-              <w:t>3</w:t>
+              <w:t>4</w:t>
             </w:r>
             <w:r>
               <w:rPr>
@@ -695,7 +786,7 @@
               <w:lang w:eastAsia="en-GB"/>
             </w:rPr>
           </w:pPr>
-          <w:hyperlink w:anchor="_Toc32436358" w:history="1">
+          <w:hyperlink w:anchor="_Toc32692458" w:history="1">
             <w:r>
               <w:rPr>
                 <w:rStyle w:val="Collegamentoipertestuale"/>
@@ -715,7 +806,7 @@
                 <w:rStyle w:val="Collegamentoipertestuale"/>
                 <w:noProof/>
               </w:rPr>
-              <w:t>Functions</w:t>
+              <w:t>Functions – Requirements</w:t>
             </w:r>
             <w:r>
               <w:rPr>
@@ -736,7 +827,7 @@
                 <w:noProof/>
                 <w:webHidden/>
               </w:rPr>
-              <w:instrText xml:space="preserve"> PAGEREF _Toc32436358 \h </w:instrText>
+              <w:instrText xml:space="preserve"> PAGEREF _Toc32692458 \h </w:instrText>
             </w:r>
             <w:r>
               <w:rPr>
@@ -756,7 +847,7 @@
                 <w:noProof/>
                 <w:webHidden/>
               </w:rPr>
-              <w:t>3</w:t>
+              <w:t>4</w:t>
             </w:r>
             <w:r>
               <w:rPr>
@@ -779,7 +870,7 @@
               <w:lang w:eastAsia="en-GB"/>
             </w:rPr>
           </w:pPr>
-          <w:hyperlink w:anchor="_Toc32436359" w:history="1">
+          <w:hyperlink w:anchor="_Toc32692459" w:history="1">
             <w:r>
               <w:rPr>
                 <w:rStyle w:val="Collegamentoipertestuale"/>
@@ -820,7 +911,7 @@
                 <w:noProof/>
                 <w:webHidden/>
               </w:rPr>
-              <w:instrText xml:space="preserve"> PAGEREF _Toc32436359 \h </w:instrText>
+              <w:instrText xml:space="preserve"> PAGEREF _Toc32692459 \h </w:instrText>
             </w:r>
             <w:r>
               <w:rPr>
@@ -840,7 +931,7 @@
                 <w:noProof/>
                 <w:webHidden/>
               </w:rPr>
-              <w:t>3</w:t>
+              <w:t>4</w:t>
             </w:r>
             <w:r>
               <w:rPr>
@@ -863,7 +954,7 @@
               <w:lang w:eastAsia="en-GB"/>
             </w:rPr>
           </w:pPr>
-          <w:hyperlink w:anchor="_Toc32436360" w:history="1">
+          <w:hyperlink w:anchor="_Toc32692460" w:history="1">
             <w:r>
               <w:rPr>
                 <w:rStyle w:val="Collegamentoipertestuale"/>
@@ -904,7 +995,7 @@
                 <w:noProof/>
                 <w:webHidden/>
               </w:rPr>
-              <w:instrText xml:space="preserve"> PAGEREF _Toc32436360 \h </w:instrText>
+              <w:instrText xml:space="preserve"> PAGEREF _Toc32692460 \h </w:instrText>
             </w:r>
             <w:r>
               <w:rPr>
@@ -924,7 +1015,7 @@
                 <w:noProof/>
                 <w:webHidden/>
               </w:rPr>
-              <w:t>3</w:t>
+              <w:t>5</w:t>
             </w:r>
             <w:r>
               <w:rPr>
@@ -947,7 +1038,7 @@
               <w:lang w:eastAsia="en-GB"/>
             </w:rPr>
           </w:pPr>
-          <w:hyperlink w:anchor="_Toc32436361" w:history="1">
+          <w:hyperlink w:anchor="_Toc32692461" w:history="1">
             <w:r>
               <w:rPr>
                 <w:rStyle w:val="Collegamentoipertestuale"/>
@@ -988,7 +1079,7 @@
                 <w:noProof/>
                 <w:webHidden/>
               </w:rPr>
-              <w:instrText xml:space="preserve"> PAGEREF _Toc32436361 \h </w:instrText>
+              <w:instrText xml:space="preserve"> PAGEREF _Toc32692461 \h </w:instrText>
             </w:r>
             <w:r>
               <w:rPr>
@@ -1008,7 +1099,7 @@
                 <w:noProof/>
                 <w:webHidden/>
               </w:rPr>
-              <w:t>3</w:t>
+              <w:t>5</w:t>
             </w:r>
             <w:r>
               <w:rPr>
@@ -1031,7 +1122,7 @@
               <w:lang w:eastAsia="en-GB"/>
             </w:rPr>
           </w:pPr>
-          <w:hyperlink w:anchor="_Toc32436362" w:history="1">
+          <w:hyperlink w:anchor="_Toc32692462" w:history="1">
             <w:r>
               <w:rPr>
                 <w:rStyle w:val="Collegamentoipertestuale"/>
@@ -1072,7 +1163,7 @@
                 <w:noProof/>
                 <w:webHidden/>
               </w:rPr>
-              <w:instrText xml:space="preserve"> PAGEREF _Toc32436362 \h </w:instrText>
+              <w:instrText xml:space="preserve"> PAGEREF _Toc32692462 \h </w:instrText>
             </w:r>
             <w:r>
               <w:rPr>
@@ -1092,7 +1183,7 @@
                 <w:noProof/>
                 <w:webHidden/>
               </w:rPr>
-              <w:t>3</w:t>
+              <w:t>5</w:t>
             </w:r>
             <w:r>
               <w:rPr>
@@ -1115,7 +1206,7 @@
               <w:lang w:eastAsia="en-GB"/>
             </w:rPr>
           </w:pPr>
-          <w:hyperlink w:anchor="_Toc32436363" w:history="1">
+          <w:hyperlink w:anchor="_Toc32692463" w:history="1">
             <w:r>
               <w:rPr>
                 <w:rStyle w:val="Collegamentoipertestuale"/>
@@ -1156,7 +1247,7 @@
                 <w:noProof/>
                 <w:webHidden/>
               </w:rPr>
-              <w:instrText xml:space="preserve"> PAGEREF _Toc32436363 \h </w:instrText>
+              <w:instrText xml:space="preserve"> PAGEREF _Toc32692463 \h </w:instrText>
             </w:r>
             <w:r>
               <w:rPr>
@@ -1176,7 +1267,7 @@
                 <w:noProof/>
                 <w:webHidden/>
               </w:rPr>
-              <w:t>3</w:t>
+              <w:t>5</w:t>
             </w:r>
             <w:r>
               <w:rPr>
@@ -1199,7 +1290,7 @@
               <w:lang w:eastAsia="en-GB"/>
             </w:rPr>
           </w:pPr>
-          <w:hyperlink w:anchor="_Toc32436364" w:history="1">
+          <w:hyperlink w:anchor="_Toc32692464" w:history="1">
             <w:r>
               <w:rPr>
                 <w:rStyle w:val="Collegamentoipertestuale"/>
@@ -1240,7 +1331,7 @@
                 <w:noProof/>
                 <w:webHidden/>
               </w:rPr>
-              <w:instrText xml:space="preserve"> PAGEREF _Toc32436364 \h </w:instrText>
+              <w:instrText xml:space="preserve"> PAGEREF _Toc32692464 \h </w:instrText>
             </w:r>
             <w:r>
               <w:rPr>
@@ -1260,7 +1351,7 @@
                 <w:noProof/>
                 <w:webHidden/>
               </w:rPr>
-              <w:t>4</w:t>
+              <w:t>6</w:t>
             </w:r>
             <w:r>
               <w:rPr>
@@ -1283,7 +1374,7 @@
               <w:lang w:eastAsia="en-GB"/>
             </w:rPr>
           </w:pPr>
-          <w:hyperlink w:anchor="_Toc32436365" w:history="1">
+          <w:hyperlink w:anchor="_Toc32692465" w:history="1">
             <w:r>
               <w:rPr>
                 <w:rStyle w:val="Collegamentoipertestuale"/>
@@ -1324,7 +1415,7 @@
                 <w:noProof/>
                 <w:webHidden/>
               </w:rPr>
-              <w:instrText xml:space="preserve"> PAGEREF _Toc32436365 \h </w:instrText>
+              <w:instrText xml:space="preserve"> PAGEREF _Toc32692465 \h </w:instrText>
             </w:r>
             <w:r>
               <w:rPr>
@@ -1344,7 +1435,7 @@
                 <w:noProof/>
                 <w:webHidden/>
               </w:rPr>
-              <w:t>5</w:t>
+              <w:t>7</w:t>
             </w:r>
             <w:r>
               <w:rPr>
@@ -1367,7 +1458,7 @@
               <w:lang w:eastAsia="en-GB"/>
             </w:rPr>
           </w:pPr>
-          <w:hyperlink w:anchor="_Toc32436366" w:history="1">
+          <w:hyperlink w:anchor="_Toc32692466" w:history="1">
             <w:r>
               <w:rPr>
                 <w:rStyle w:val="Collegamentoipertestuale"/>
@@ -1408,7 +1499,7 @@
                 <w:noProof/>
                 <w:webHidden/>
               </w:rPr>
-              <w:instrText xml:space="preserve"> PAGEREF _Toc32436366 \h </w:instrText>
+              <w:instrText xml:space="preserve"> PAGEREF _Toc32692466 \h </w:instrText>
             </w:r>
             <w:r>
               <w:rPr>
@@ -1428,7 +1519,7 @@
                 <w:noProof/>
                 <w:webHidden/>
               </w:rPr>
-              <w:t>5</w:t>
+              <w:t>7</w:t>
             </w:r>
             <w:r>
               <w:rPr>
@@ -1451,7 +1542,7 @@
               <w:lang w:eastAsia="en-GB"/>
             </w:rPr>
           </w:pPr>
-          <w:hyperlink w:anchor="_Toc32436367" w:history="1">
+          <w:hyperlink w:anchor="_Toc32692467" w:history="1">
             <w:r>
               <w:rPr>
                 <w:rStyle w:val="Collegamentoipertestuale"/>
@@ -1492,7 +1583,7 @@
                 <w:noProof/>
                 <w:webHidden/>
               </w:rPr>
-              <w:instrText xml:space="preserve"> PAGEREF _Toc32436367 \h </w:instrText>
+              <w:instrText xml:space="preserve"> PAGEREF _Toc32692467 \h </w:instrText>
             </w:r>
             <w:r>
               <w:rPr>
@@ -1512,7 +1603,7 @@
                 <w:noProof/>
                 <w:webHidden/>
               </w:rPr>
-              <w:t>5</w:t>
+              <w:t>7</w:t>
             </w:r>
             <w:r>
               <w:rPr>
@@ -1535,7 +1626,7 @@
               <w:lang w:eastAsia="en-GB"/>
             </w:rPr>
           </w:pPr>
-          <w:hyperlink w:anchor="_Toc32436368" w:history="1">
+          <w:hyperlink w:anchor="_Toc32692468" w:history="1">
             <w:r>
               <w:rPr>
                 <w:rStyle w:val="Collegamentoipertestuale"/>
@@ -1576,7 +1667,7 @@
                 <w:noProof/>
                 <w:webHidden/>
               </w:rPr>
-              <w:instrText xml:space="preserve"> PAGEREF _Toc32436368 \h </w:instrText>
+              <w:instrText xml:space="preserve"> PAGEREF _Toc32692468 \h </w:instrText>
             </w:r>
             <w:r>
               <w:rPr>
@@ -1596,7 +1687,7 @@
                 <w:noProof/>
                 <w:webHidden/>
               </w:rPr>
-              <w:t>5</w:t>
+              <w:t>7</w:t>
             </w:r>
             <w:r>
               <w:rPr>
@@ -1619,7 +1710,7 @@
               <w:lang w:eastAsia="en-GB"/>
             </w:rPr>
           </w:pPr>
-          <w:hyperlink w:anchor="_Toc32436369" w:history="1">
+          <w:hyperlink w:anchor="_Toc32692469" w:history="1">
             <w:r>
               <w:rPr>
                 <w:rStyle w:val="Collegamentoipertestuale"/>
@@ -1660,7 +1751,7 @@
                 <w:noProof/>
                 <w:webHidden/>
               </w:rPr>
-              <w:instrText xml:space="preserve"> PAGEREF _Toc32436369 \h </w:instrText>
+              <w:instrText xml:space="preserve"> PAGEREF _Toc32692469 \h </w:instrText>
             </w:r>
             <w:r>
               <w:rPr>
@@ -1680,7 +1771,7 @@
                 <w:noProof/>
                 <w:webHidden/>
               </w:rPr>
-              <w:t>5</w:t>
+              <w:t>7</w:t>
             </w:r>
             <w:r>
               <w:rPr>
@@ -1703,7 +1794,7 @@
               <w:lang w:eastAsia="en-GB"/>
             </w:rPr>
           </w:pPr>
-          <w:hyperlink w:anchor="_Toc32436370" w:history="1">
+          <w:hyperlink w:anchor="_Toc32692470" w:history="1">
             <w:r>
               <w:rPr>
                 <w:rStyle w:val="Collegamentoipertestuale"/>
@@ -1744,7 +1835,7 @@
                 <w:noProof/>
                 <w:webHidden/>
               </w:rPr>
-              <w:instrText xml:space="preserve"> PAGEREF _Toc32436370 \h </w:instrText>
+              <w:instrText xml:space="preserve"> PAGEREF _Toc32692470 \h </w:instrText>
             </w:r>
             <w:r>
               <w:rPr>
@@ -1764,7 +1855,7 @@
                 <w:noProof/>
                 <w:webHidden/>
               </w:rPr>
-              <w:t>5</w:t>
+              <w:t>7</w:t>
             </w:r>
             <w:r>
               <w:rPr>
@@ -1787,7 +1878,7 @@
               <w:lang w:eastAsia="en-GB"/>
             </w:rPr>
           </w:pPr>
-          <w:hyperlink w:anchor="_Toc32436371" w:history="1">
+          <w:hyperlink w:anchor="_Toc32692471" w:history="1">
             <w:r>
               <w:rPr>
                 <w:rStyle w:val="Collegamentoipertestuale"/>
@@ -1828,7 +1919,7 @@
                 <w:noProof/>
                 <w:webHidden/>
               </w:rPr>
-              <w:instrText xml:space="preserve"> PAGEREF _Toc32436371 \h </w:instrText>
+              <w:instrText xml:space="preserve"> PAGEREF _Toc32692471 \h </w:instrText>
             </w:r>
             <w:r>
               <w:rPr>
@@ -1848,7 +1939,7 @@
                 <w:noProof/>
                 <w:webHidden/>
               </w:rPr>
-              <w:t>5</w:t>
+              <w:t>7</w:t>
             </w:r>
             <w:r>
               <w:rPr>
@@ -1871,7 +1962,7 @@
               <w:lang w:eastAsia="en-GB"/>
             </w:rPr>
           </w:pPr>
-          <w:hyperlink w:anchor="_Toc32436372" w:history="1">
+          <w:hyperlink w:anchor="_Toc32692472" w:history="1">
             <w:r>
               <w:rPr>
                 <w:rStyle w:val="Collegamentoipertestuale"/>
@@ -1912,7 +2003,7 @@
                 <w:noProof/>
                 <w:webHidden/>
               </w:rPr>
-              <w:instrText xml:space="preserve"> PAGEREF _Toc32436372 \h </w:instrText>
+              <w:instrText xml:space="preserve"> PAGEREF _Toc32692472 \h </w:instrText>
             </w:r>
             <w:r>
               <w:rPr>
@@ -1932,7 +2023,7 @@
                 <w:noProof/>
                 <w:webHidden/>
               </w:rPr>
-              <w:t>5</w:t>
+              <w:t>7</w:t>
             </w:r>
             <w:r>
               <w:rPr>
@@ -1955,7 +2046,7 @@
               <w:lang w:eastAsia="en-GB"/>
             </w:rPr>
           </w:pPr>
-          <w:hyperlink w:anchor="_Toc32436373" w:history="1">
+          <w:hyperlink w:anchor="_Toc32692473" w:history="1">
             <w:r>
               <w:rPr>
                 <w:rStyle w:val="Collegamentoipertestuale"/>
@@ -1996,7 +2087,7 @@
                 <w:noProof/>
                 <w:webHidden/>
               </w:rPr>
-              <w:instrText xml:space="preserve"> PAGEREF _Toc32436373 \h </w:instrText>
+              <w:instrText xml:space="preserve"> PAGEREF _Toc32692473 \h </w:instrText>
             </w:r>
             <w:r>
               <w:rPr>
@@ -2016,7 +2107,7 @@
                 <w:noProof/>
                 <w:webHidden/>
               </w:rPr>
-              <w:t>5</w:t>
+              <w:t>7</w:t>
             </w:r>
             <w:r>
               <w:rPr>
@@ -2039,7 +2130,7 @@
               <w:lang w:eastAsia="en-GB"/>
             </w:rPr>
           </w:pPr>
-          <w:hyperlink w:anchor="_Toc32436374" w:history="1">
+          <w:hyperlink w:anchor="_Toc32692474" w:history="1">
             <w:r>
               <w:rPr>
                 <w:rStyle w:val="Collegamentoipertestuale"/>
@@ -2080,7 +2171,7 @@
                 <w:noProof/>
                 <w:webHidden/>
               </w:rPr>
-              <w:instrText xml:space="preserve"> PAGEREF _Toc32436374 \h </w:instrText>
+              <w:instrText xml:space="preserve"> PAGEREF _Toc32692474 \h </w:instrText>
             </w:r>
             <w:r>
               <w:rPr>
@@ -2100,7 +2191,7 @@
                 <w:noProof/>
                 <w:webHidden/>
               </w:rPr>
-              <w:t>5</w:t>
+              <w:t>7</w:t>
             </w:r>
             <w:r>
               <w:rPr>
@@ -2123,7 +2214,7 @@
               <w:lang w:eastAsia="en-GB"/>
             </w:rPr>
           </w:pPr>
-          <w:hyperlink w:anchor="_Toc32436375" w:history="1">
+          <w:hyperlink w:anchor="_Toc32692475" w:history="1">
             <w:r>
               <w:rPr>
                 <w:rStyle w:val="Collegamentoipertestuale"/>
@@ -2164,7 +2255,7 @@
                 <w:noProof/>
                 <w:webHidden/>
               </w:rPr>
-              <w:instrText xml:space="preserve"> PAGEREF _Toc32436375 \h </w:instrText>
+              <w:instrText xml:space="preserve"> PAGEREF _Toc32692475 \h </w:instrText>
             </w:r>
             <w:r>
               <w:rPr>
@@ -2184,7 +2275,7 @@
                 <w:noProof/>
                 <w:webHidden/>
               </w:rPr>
-              <w:t>5</w:t>
+              <w:t>7</w:t>
             </w:r>
             <w:r>
               <w:rPr>
@@ -2207,7 +2298,7 @@
               <w:lang w:eastAsia="en-GB"/>
             </w:rPr>
           </w:pPr>
-          <w:hyperlink w:anchor="_Toc32436376" w:history="1">
+          <w:hyperlink w:anchor="_Toc32692476" w:history="1">
             <w:r>
               <w:rPr>
                 <w:rStyle w:val="Collegamentoipertestuale"/>
@@ -2248,7 +2339,7 @@
                 <w:noProof/>
                 <w:webHidden/>
               </w:rPr>
-              <w:instrText xml:space="preserve"> PAGEREF _Toc32436376 \h </w:instrText>
+              <w:instrText xml:space="preserve"> PAGEREF _Toc32692476 \h </w:instrText>
             </w:r>
             <w:r>
               <w:rPr>
@@ -2268,7 +2359,7 @@
                 <w:noProof/>
                 <w:webHidden/>
               </w:rPr>
-              <w:t>5</w:t>
+              <w:t>7</w:t>
             </w:r>
             <w:r>
               <w:rPr>
@@ -2291,7 +2382,7 @@
               <w:lang w:eastAsia="en-GB"/>
             </w:rPr>
           </w:pPr>
-          <w:hyperlink w:anchor="_Toc32436377" w:history="1">
+          <w:hyperlink w:anchor="_Toc32692477" w:history="1">
             <w:r>
               <w:rPr>
                 <w:rStyle w:val="Collegamentoipertestuale"/>
@@ -2332,7 +2423,7 @@
                 <w:noProof/>
                 <w:webHidden/>
               </w:rPr>
-              <w:instrText xml:space="preserve"> PAGEREF _Toc32436377 \h </w:instrText>
+              <w:instrText xml:space="preserve"> PAGEREF _Toc32692477 \h </w:instrText>
             </w:r>
             <w:r>
               <w:rPr>
@@ -2352,7 +2443,7 @@
                 <w:noProof/>
                 <w:webHidden/>
               </w:rPr>
-              <w:t>5</w:t>
+              <w:t>7</w:t>
             </w:r>
             <w:r>
               <w:rPr>
@@ -2375,7 +2466,7 @@
               <w:lang w:eastAsia="en-GB"/>
             </w:rPr>
           </w:pPr>
-          <w:hyperlink w:anchor="_Toc32436378" w:history="1">
+          <w:hyperlink w:anchor="_Toc32692478" w:history="1">
             <w:r>
               <w:rPr>
                 <w:rStyle w:val="Collegamentoipertestuale"/>
@@ -2416,7 +2507,7 @@
                 <w:noProof/>
                 <w:webHidden/>
               </w:rPr>
-              <w:instrText xml:space="preserve"> PAGEREF _Toc32436378 \h </w:instrText>
+              <w:instrText xml:space="preserve"> PAGEREF _Toc32692478 \h </w:instrText>
             </w:r>
             <w:r>
               <w:rPr>
@@ -2436,259 +2527,7 @@
                 <w:noProof/>
                 <w:webHidden/>
               </w:rPr>
-              <w:t>5</w:t>
-            </w:r>
-            <w:r>
-              <w:rPr>
-                <w:noProof/>
-                <w:webHidden/>
-              </w:rPr>
-              <w:fldChar w:fldCharType="end"/>
-            </w:r>
-          </w:hyperlink>
-        </w:p>
-        <w:p>
-          <w:pPr>
-            <w:pStyle w:val="Sommario3"/>
-            <w:tabs>
-              <w:tab w:val="left" w:pos="1320"/>
-              <w:tab w:val="right" w:leader="dot" w:pos="9628"/>
-            </w:tabs>
-            <w:rPr>
-              <w:noProof/>
-              <w:lang w:eastAsia="en-GB"/>
-            </w:rPr>
-          </w:pPr>
-          <w:hyperlink w:anchor="_Toc32436379" w:history="1">
-            <w:r>
-              <w:rPr>
-                <w:rStyle w:val="Collegamentoipertestuale"/>
-                <w:noProof/>
-              </w:rPr>
-              <w:t>3.4.1</w:t>
-            </w:r>
-            <w:r>
-              <w:rPr>
-                <w:noProof/>
-                <w:lang w:eastAsia="en-GB"/>
-              </w:rPr>
-              <w:tab/>
-            </w:r>
-            <w:r>
-              <w:rPr>
-                <w:rStyle w:val="Collegamentoipertestuale"/>
-                <w:noProof/>
-              </w:rPr>
-              <w:t>Physical requirements</w:t>
-            </w:r>
-            <w:r>
-              <w:rPr>
-                <w:noProof/>
-                <w:webHidden/>
-              </w:rPr>
-              <w:tab/>
-            </w:r>
-            <w:r>
-              <w:rPr>
-                <w:noProof/>
-                <w:webHidden/>
-              </w:rPr>
-              <w:fldChar w:fldCharType="begin"/>
-            </w:r>
-            <w:r>
-              <w:rPr>
-                <w:noProof/>
-                <w:webHidden/>
-              </w:rPr>
-              <w:instrText xml:space="preserve"> PAGEREF _Toc32436379 \h </w:instrText>
-            </w:r>
-            <w:r>
-              <w:rPr>
-                <w:noProof/>
-                <w:webHidden/>
-              </w:rPr>
-            </w:r>
-            <w:r>
-              <w:rPr>
-                <w:noProof/>
-                <w:webHidden/>
-              </w:rPr>
-              <w:fldChar w:fldCharType="separate"/>
-            </w:r>
-            <w:r>
-              <w:rPr>
-                <w:noProof/>
-                <w:webHidden/>
-              </w:rPr>
-              <w:t>5</w:t>
-            </w:r>
-            <w:r>
-              <w:rPr>
-                <w:noProof/>
-                <w:webHidden/>
-              </w:rPr>
-              <w:fldChar w:fldCharType="end"/>
-            </w:r>
-          </w:hyperlink>
-        </w:p>
-        <w:p>
-          <w:pPr>
-            <w:pStyle w:val="Sommario3"/>
-            <w:tabs>
-              <w:tab w:val="left" w:pos="1320"/>
-              <w:tab w:val="right" w:leader="dot" w:pos="9628"/>
-            </w:tabs>
-            <w:rPr>
-              <w:noProof/>
-              <w:lang w:eastAsia="en-GB"/>
-            </w:rPr>
-          </w:pPr>
-          <w:hyperlink w:anchor="_Toc32436380" w:history="1">
-            <w:r>
-              <w:rPr>
-                <w:rStyle w:val="Collegamentoipertestuale"/>
-                <w:noProof/>
-              </w:rPr>
-              <w:t>3.4.2</w:t>
-            </w:r>
-            <w:r>
-              <w:rPr>
-                <w:noProof/>
-                <w:lang w:eastAsia="en-GB"/>
-              </w:rPr>
-              <w:tab/>
-            </w:r>
-            <w:r>
-              <w:rPr>
-                <w:rStyle w:val="Collegamentoipertestuale"/>
-                <w:noProof/>
-              </w:rPr>
-              <w:t>Adaptability requirements</w:t>
-            </w:r>
-            <w:r>
-              <w:rPr>
-                <w:noProof/>
-                <w:webHidden/>
-              </w:rPr>
-              <w:tab/>
-            </w:r>
-            <w:r>
-              <w:rPr>
-                <w:noProof/>
-                <w:webHidden/>
-              </w:rPr>
-              <w:fldChar w:fldCharType="begin"/>
-            </w:r>
-            <w:r>
-              <w:rPr>
-                <w:noProof/>
-                <w:webHidden/>
-              </w:rPr>
-              <w:instrText xml:space="preserve"> PAGEREF _Toc32436380 \h </w:instrText>
-            </w:r>
-            <w:r>
-              <w:rPr>
-                <w:noProof/>
-                <w:webHidden/>
-              </w:rPr>
-            </w:r>
-            <w:r>
-              <w:rPr>
-                <w:noProof/>
-                <w:webHidden/>
-              </w:rPr>
-              <w:fldChar w:fldCharType="separate"/>
-            </w:r>
-            <w:r>
-              <w:rPr>
-                <w:noProof/>
-                <w:webHidden/>
-              </w:rPr>
-              <w:t>5</w:t>
-            </w:r>
-            <w:r>
-              <w:rPr>
-                <w:noProof/>
-                <w:webHidden/>
-              </w:rPr>
-              <w:fldChar w:fldCharType="end"/>
-            </w:r>
-          </w:hyperlink>
-        </w:p>
-        <w:p>
-          <w:pPr>
-            <w:pStyle w:val="Sommario3"/>
-            <w:tabs>
-              <w:tab w:val="left" w:pos="1320"/>
-              <w:tab w:val="right" w:leader="dot" w:pos="9628"/>
-            </w:tabs>
-            <w:rPr>
-              <w:noProof/>
-              <w:lang w:eastAsia="en-GB"/>
-            </w:rPr>
-          </w:pPr>
-          <w:hyperlink w:anchor="_Toc32436381" w:history="1">
-            <w:r>
-              <w:rPr>
-                <w:rStyle w:val="Collegamentoipertestuale"/>
-                <w:noProof/>
-              </w:rPr>
-              <w:t>3.4.3</w:t>
-            </w:r>
-            <w:r>
-              <w:rPr>
-                <w:noProof/>
-                <w:lang w:eastAsia="en-GB"/>
-              </w:rPr>
-              <w:tab/>
-            </w:r>
-            <w:r>
-              <w:rPr>
-                <w:rStyle w:val="Collegamentoipertestuale"/>
-                <w:noProof/>
-              </w:rPr>
-              <w:t>Environmental requirements</w:t>
-            </w:r>
-            <w:r>
-              <w:rPr>
-                <w:noProof/>
-                <w:webHidden/>
-              </w:rPr>
-              <w:tab/>
-            </w:r>
-            <w:r>
-              <w:rPr>
-                <w:noProof/>
-                <w:webHidden/>
-              </w:rPr>
-              <w:fldChar w:fldCharType="begin"/>
-            </w:r>
-            <w:r>
-              <w:rPr>
-                <w:noProof/>
-                <w:webHidden/>
-              </w:rPr>
-              <w:instrText xml:space="preserve"> PAGEREF _Toc32436381 \h </w:instrText>
-            </w:r>
-            <w:r>
-              <w:rPr>
-                <w:noProof/>
-                <w:webHidden/>
-              </w:rPr>
-            </w:r>
-            <w:r>
-              <w:rPr>
-                <w:noProof/>
-                <w:webHidden/>
-              </w:rPr>
-              <w:fldChar w:fldCharType="separate"/>
-            </w:r>
-            <w:r>
-              <w:rPr>
-                <w:noProof/>
-                <w:webHidden/>
-              </w:rPr>
-              <w:t>5</w:t>
+              <w:t>7</w:t>
             </w:r>
             <w:r>
               <w:rPr>
@@ -2711,7 +2550,7 @@
               <w:lang w:eastAsia="en-GB"/>
             </w:rPr>
           </w:pPr>
-          <w:hyperlink w:anchor="_Toc32436382" w:history="1">
+          <w:hyperlink w:anchor="_Toc32692479" w:history="1">
             <w:r>
               <w:rPr>
                 <w:rStyle w:val="Collegamentoipertestuale"/>
@@ -2752,7 +2591,7 @@
                 <w:noProof/>
                 <w:webHidden/>
               </w:rPr>
-              <w:instrText xml:space="preserve"> PAGEREF _Toc32436382 \h </w:instrText>
+              <w:instrText xml:space="preserve"> PAGEREF _Toc32692479 \h </w:instrText>
             </w:r>
             <w:r>
               <w:rPr>
@@ -2772,7 +2611,7 @@
                 <w:noProof/>
                 <w:webHidden/>
               </w:rPr>
-              <w:t>5</w:t>
+              <w:t>8</w:t>
             </w:r>
             <w:r>
               <w:rPr>
@@ -2795,7 +2634,7 @@
               <w:lang w:eastAsia="en-GB"/>
             </w:rPr>
           </w:pPr>
-          <w:hyperlink w:anchor="_Toc32436383" w:history="1">
+          <w:hyperlink w:anchor="_Toc32692480" w:history="1">
             <w:r>
               <w:rPr>
                 <w:rStyle w:val="Collegamentoipertestuale"/>
@@ -2836,7 +2675,7 @@
                 <w:noProof/>
                 <w:webHidden/>
               </w:rPr>
-              <w:instrText xml:space="preserve"> PAGEREF _Toc32436383 \h </w:instrText>
+              <w:instrText xml:space="preserve"> PAGEREF _Toc32692480 \h </w:instrText>
             </w:r>
             <w:r>
               <w:rPr>
@@ -2856,7 +2695,7 @@
                 <w:noProof/>
                 <w:webHidden/>
               </w:rPr>
-              <w:t>5</w:t>
+              <w:t>8</w:t>
             </w:r>
             <w:r>
               <w:rPr>
@@ -2888,22 +2727,24 @@
       <w:pPr>
         <w:pStyle w:val="Titolo1"/>
       </w:pPr>
-      <w:bookmarkStart w:id="0" w:name="_Toc32436353"/>
+      <w:bookmarkStart w:id="1" w:name="_Toc32692452"/>
+      <w:bookmarkStart w:id="2" w:name="_Ref32692515"/>
       <w:r>
         <w:lastRenderedPageBreak/>
         <w:t>Introduction</w:t>
       </w:r>
-      <w:bookmarkEnd w:id="0"/>
+      <w:bookmarkEnd w:id="1"/>
+      <w:bookmarkEnd w:id="2"/>
     </w:p>
     <w:p>
       <w:pPr>
         <w:pStyle w:val="Titolo2"/>
       </w:pPr>
-      <w:bookmarkStart w:id="1" w:name="_Toc32436354"/>
+      <w:bookmarkStart w:id="3" w:name="_Toc32692453"/>
       <w:r>
         <w:t>Purpose</w:t>
       </w:r>
-      <w:bookmarkEnd w:id="1"/>
+      <w:bookmarkEnd w:id="3"/>
     </w:p>
     <w:p>
       <w:r>
@@ -2922,11 +2763,11 @@
       <w:pPr>
         <w:pStyle w:val="Titolo2"/>
       </w:pPr>
-      <w:bookmarkStart w:id="2" w:name="_Toc32436355"/>
+      <w:bookmarkStart w:id="4" w:name="_Toc32692454"/>
       <w:r>
         <w:t>Scope</w:t>
       </w:r>
-      <w:bookmarkEnd w:id="2"/>
+      <w:bookmarkEnd w:id="4"/>
     </w:p>
     <w:p>
       <w:r>
@@ -2961,12 +2802,7 @@
     </w:p>
     <w:p>
       <w:r>
-        <w:t>The user can see a list of all the transaction that have to be returned but are not yet. He can open</w:t>
-      </w:r>
-      <w:bookmarkStart w:id="3" w:name="_GoBack"/>
-      <w:bookmarkEnd w:id="3"/>
-      <w:r>
-        <w:t xml:space="preserve"> a precompiled form to insert the returning transaction.</w:t>
+        <w:t>The user can see a list of all the transaction that have to be returned but are not yet. He can open a precompiled form to insert the returning transaction.</w:t>
       </w:r>
     </w:p>
     <w:p>
@@ -3019,6 +2855,11 @@
     </w:p>
     <w:p>
       <w:r>
+        <w:t>Each category can be set as “positive” or “negative”, indicating whether the transactions associated with it are incomes or outgoings.</w:t>
+      </w:r>
+    </w:p>
+    <w:p>
+      <w:r>
         <w:t xml:space="preserve">Some of the statistics include a graph </w:t>
       </w:r>
       <w:r>
@@ -3054,32 +2895,112 @@
         <w:t>Future possible function: maximum budget for each category</w:t>
       </w:r>
       <w:r>
-        <w:t>; keep track of when the user has never spent so much in a category for a month; modular approach to the statistics; regular transactions.</w:t>
+        <w:t>; keep track of when the user has never spent so much in a category for a month; regular transactions.</w:t>
       </w:r>
     </w:p>
     <w:p>
       <w:pPr>
         <w:pStyle w:val="Titolo3"/>
       </w:pPr>
+      <w:bookmarkStart w:id="5" w:name="_Toc32692455"/>
       <w:r>
         <w:t>Goals</w:t>
       </w:r>
+      <w:bookmarkEnd w:id="5"/>
+    </w:p>
+    <w:p>
+      <w:r>
+        <w:t>The system has the following goals:</w:t>
+      </w:r>
+    </w:p>
+    <w:p>
+      <w:pPr>
+        <w:pStyle w:val="Paragrafoelenco"/>
+        <w:numPr>
+          <w:ilvl w:val="0"/>
+          <w:numId w:val="23"/>
+        </w:numPr>
+      </w:pPr>
+      <w:r>
+        <w:t>G1: The system allows users to privately store their transactions.</w:t>
+      </w:r>
+    </w:p>
+    <w:p>
+      <w:pPr>
+        <w:pStyle w:val="Paragrafoelenco"/>
+        <w:numPr>
+          <w:ilvl w:val="0"/>
+          <w:numId w:val="23"/>
+        </w:numPr>
+      </w:pPr>
+      <w:r>
+        <w:t>G2: Each user can see, update and delete each of his transactions.</w:t>
+      </w:r>
+    </w:p>
+    <w:p>
+      <w:pPr>
+        <w:pStyle w:val="Paragrafoelenco"/>
+        <w:numPr>
+          <w:ilvl w:val="0"/>
+          <w:numId w:val="23"/>
+        </w:numPr>
+      </w:pPr>
+      <w:r>
+        <w:t>G3: The user can request statistics based on his transactions.</w:t>
+      </w:r>
+    </w:p>
+    <w:p>
+      <w:pPr>
+        <w:pStyle w:val="Paragrafoelenco"/>
+        <w:numPr>
+          <w:ilvl w:val="1"/>
+          <w:numId w:val="23"/>
+        </w:numPr>
+      </w:pPr>
+      <w:r>
+        <w:t>Transaction that have not been returned.</w:t>
+      </w:r>
+    </w:p>
+    <w:p>
+      <w:pPr>
+        <w:pStyle w:val="Paragrafoelenco"/>
+        <w:numPr>
+          <w:ilvl w:val="1"/>
+          <w:numId w:val="23"/>
+        </w:numPr>
+      </w:pPr>
+      <w:r>
+        <w:t>Total balances for each entity.</w:t>
+      </w:r>
+    </w:p>
+    <w:p>
+      <w:pPr>
+        <w:pStyle w:val="Paragrafoelenco"/>
+        <w:numPr>
+          <w:ilvl w:val="1"/>
+          <w:numId w:val="23"/>
+        </w:numPr>
+      </w:pPr>
+      <w:r>
+        <w:t>Partial monthly balances for each entity and category.</w:t>
+      </w:r>
     </w:p>
     <w:p>
       <w:pPr>
         <w:pStyle w:val="Titolo2"/>
       </w:pPr>
-      <w:bookmarkStart w:id="4" w:name="_Toc32436356"/>
-      <w:r>
+      <w:bookmarkStart w:id="6" w:name="_Toc32692456"/>
+      <w:r>
+        <w:lastRenderedPageBreak/>
         <w:t>Overview</w:t>
       </w:r>
-      <w:bookmarkEnd w:id="4"/>
+      <w:bookmarkEnd w:id="6"/>
     </w:p>
     <w:p>
       <w:pPr>
         <w:pStyle w:val="Titolo3"/>
       </w:pPr>
-      <w:bookmarkStart w:id="5" w:name="_Toc32436357"/>
+      <w:bookmarkStart w:id="7" w:name="_Toc32692457"/>
       <w:r>
         <w:t>Context</w:t>
       </w:r>
@@ -3092,47 +3013,568 @@
       <w:r>
         <w:t>roduct perspective</w:t>
       </w:r>
-      <w:bookmarkEnd w:id="5"/>
-    </w:p>
-    <w:p>
-      <w:r>
-        <w:t xml:space="preserve">Describe the world, </w:t>
-      </w:r>
-      <w:r>
-        <w:t>block diagram if exists a major system</w:t>
+      <w:bookmarkEnd w:id="7"/>
+    </w:p>
+    <w:p>
+      <w:r>
+        <w:t>The system will need a front end and a back end. The front end is not secure, nor will be always updated</w:t>
+      </w:r>
+      <w:r>
+        <w:t>: t</w:t>
+      </w:r>
+      <w:r>
+        <w:t>he system must maintain backward compatibility. The back end is always up to date and implements</w:t>
+      </w:r>
+      <w:r>
+        <w:t xml:space="preserve"> all the necessary security checks.</w:t>
+      </w:r>
+    </w:p>
+    <w:p>
+      <w:r>
+        <w:t>The data stored is private and not shared between the users.</w:t>
       </w:r>
     </w:p>
     <w:p>
       <w:pPr>
         <w:pStyle w:val="Titolo3"/>
       </w:pPr>
-      <w:bookmarkStart w:id="6" w:name="_Toc32436358"/>
+      <w:bookmarkStart w:id="8" w:name="_Toc32692458"/>
       <w:r>
         <w:t>Functions</w:t>
       </w:r>
-      <w:bookmarkEnd w:id="6"/>
-    </w:p>
-    <w:p>
-      <w:r>
-        <w:t>Requirements</w:t>
+      <w:r>
+        <w:t xml:space="preserve"> – Requirements</w:t>
+      </w:r>
+      <w:bookmarkEnd w:id="8"/>
+    </w:p>
+    <w:p>
+      <w:pPr>
+        <w:pStyle w:val="Paragrafoelenco"/>
+        <w:numPr>
+          <w:ilvl w:val="0"/>
+          <w:numId w:val="24"/>
+        </w:numPr>
+      </w:pPr>
+      <w:r>
+        <w:t xml:space="preserve">R1: </w:t>
+      </w:r>
+      <w:r>
+        <w:t>The user is prompted to login if necessary</w:t>
+      </w:r>
+    </w:p>
+    <w:p>
+      <w:pPr>
+        <w:pStyle w:val="Paragrafoelenco"/>
+        <w:numPr>
+          <w:ilvl w:val="0"/>
+          <w:numId w:val="24"/>
+        </w:numPr>
+      </w:pPr>
+      <w:r>
+        <w:t xml:space="preserve">R2: </w:t>
+      </w:r>
+      <w:r>
+        <w:t>The user can sign up to the system</w:t>
+      </w:r>
+    </w:p>
+    <w:p>
+      <w:pPr>
+        <w:pStyle w:val="Paragrafoelenco"/>
+        <w:numPr>
+          <w:ilvl w:val="0"/>
+          <w:numId w:val="24"/>
+        </w:numPr>
+      </w:pPr>
+      <w:r>
+        <w:t xml:space="preserve">R3: </w:t>
+      </w:r>
+      <w:r>
+        <w:t>The user can add a new transaction with:</w:t>
+      </w:r>
+    </w:p>
+    <w:p>
+      <w:pPr>
+        <w:pStyle w:val="Paragrafoelenco"/>
+        <w:numPr>
+          <w:ilvl w:val="1"/>
+          <w:numId w:val="24"/>
+        </w:numPr>
+      </w:pPr>
+      <w:r>
+        <w:t>Id</w:t>
+      </w:r>
+    </w:p>
+    <w:p>
+      <w:pPr>
+        <w:pStyle w:val="Paragrafoelenco"/>
+        <w:numPr>
+          <w:ilvl w:val="1"/>
+          <w:numId w:val="24"/>
+        </w:numPr>
+      </w:pPr>
+      <w:r>
+        <w:t>Positive amount</w:t>
+      </w:r>
+    </w:p>
+    <w:p>
+      <w:pPr>
+        <w:pStyle w:val="Paragrafoelenco"/>
+        <w:numPr>
+          <w:ilvl w:val="1"/>
+          <w:numId w:val="24"/>
+        </w:numPr>
+      </w:pPr>
+      <w:r>
+        <w:t>Origin and destination entities</w:t>
+      </w:r>
+    </w:p>
+    <w:p>
+      <w:pPr>
+        <w:pStyle w:val="Paragrafoelenco"/>
+        <w:numPr>
+          <w:ilvl w:val="1"/>
+          <w:numId w:val="24"/>
+        </w:numPr>
+      </w:pPr>
+      <w:r>
+        <w:t>Date</w:t>
+      </w:r>
+    </w:p>
+    <w:p>
+      <w:pPr>
+        <w:pStyle w:val="Paragrafoelenco"/>
+        <w:numPr>
+          <w:ilvl w:val="1"/>
+          <w:numId w:val="24"/>
+        </w:numPr>
+      </w:pPr>
+      <w:r>
+        <w:t>Optionally one or more categories</w:t>
+      </w:r>
+    </w:p>
+    <w:p>
+      <w:pPr>
+        <w:pStyle w:val="Paragrafoelenco"/>
+        <w:numPr>
+          <w:ilvl w:val="1"/>
+          <w:numId w:val="24"/>
+        </w:numPr>
+      </w:pPr>
+      <w:r>
+        <w:t>Optional notes</w:t>
+      </w:r>
+    </w:p>
+    <w:p>
+      <w:pPr>
+        <w:pStyle w:val="Paragrafoelenco"/>
+        <w:numPr>
+          <w:ilvl w:val="1"/>
+          <w:numId w:val="24"/>
+        </w:numPr>
+      </w:pPr>
+      <w:r>
+        <w:t>Whether must be returned</w:t>
+      </w:r>
+    </w:p>
+    <w:p>
+      <w:pPr>
+        <w:pStyle w:val="Paragrafoelenco"/>
+        <w:numPr>
+          <w:ilvl w:val="1"/>
+          <w:numId w:val="24"/>
+        </w:numPr>
+      </w:pPr>
+      <w:r>
+        <w:t>Optional returning id</w:t>
+      </w:r>
+    </w:p>
+    <w:p>
+      <w:pPr>
+        <w:pStyle w:val="Paragrafoelenco"/>
+        <w:numPr>
+          <w:ilvl w:val="0"/>
+          <w:numId w:val="24"/>
+        </w:numPr>
+      </w:pPr>
+      <w:r>
+        <w:t xml:space="preserve">R4: </w:t>
+      </w:r>
+      <w:r>
+        <w:t>The backend check that the new transaction is correct</w:t>
+      </w:r>
+      <w:r>
+        <w:t xml:space="preserve"> and stores it</w:t>
+      </w:r>
+    </w:p>
+    <w:p>
+      <w:pPr>
+        <w:pStyle w:val="Paragrafoelenco"/>
+        <w:numPr>
+          <w:ilvl w:val="0"/>
+          <w:numId w:val="24"/>
+        </w:numPr>
+      </w:pPr>
+      <w:r>
+        <w:t xml:space="preserve">R5: </w:t>
+      </w:r>
+      <w:r>
+        <w:t>For each transaction, the value is subtracted to the source entity</w:t>
+      </w:r>
+    </w:p>
+    <w:p>
+      <w:pPr>
+        <w:pStyle w:val="Paragrafoelenco"/>
+        <w:numPr>
+          <w:ilvl w:val="0"/>
+          <w:numId w:val="24"/>
+        </w:numPr>
+      </w:pPr>
+      <w:r>
+        <w:t xml:space="preserve">R6: </w:t>
+      </w:r>
+      <w:r>
+        <w:t>For each transaction, the value is added to the destination entity</w:t>
+      </w:r>
+    </w:p>
+    <w:p>
+      <w:pPr>
+        <w:pStyle w:val="Paragrafoelenco"/>
+        <w:numPr>
+          <w:ilvl w:val="0"/>
+          <w:numId w:val="24"/>
+        </w:numPr>
+      </w:pPr>
+      <w:r>
+        <w:t xml:space="preserve">R7: </w:t>
+      </w:r>
+      <w:r>
+        <w:t>For each transaction, the value is added to its categories</w:t>
+      </w:r>
+    </w:p>
+    <w:p>
+      <w:pPr>
+        <w:pStyle w:val="Paragrafoelenco"/>
+        <w:numPr>
+          <w:ilvl w:val="0"/>
+          <w:numId w:val="24"/>
+        </w:numPr>
+      </w:pPr>
+      <w:r>
+        <w:t xml:space="preserve">R8: </w:t>
+      </w:r>
+      <w:r>
+        <w:t>The data is only accessible by the user that created it</w:t>
+      </w:r>
+    </w:p>
+    <w:p>
+      <w:pPr>
+        <w:pStyle w:val="Paragrafoelenco"/>
+        <w:numPr>
+          <w:ilvl w:val="0"/>
+          <w:numId w:val="24"/>
+        </w:numPr>
+      </w:pPr>
+      <w:r>
+        <w:t xml:space="preserve">R9: </w:t>
+      </w:r>
+      <w:r>
+        <w:t>The user can see, update and delete each of his transactions</w:t>
+      </w:r>
+    </w:p>
+    <w:p>
+      <w:pPr>
+        <w:pStyle w:val="Paragrafoelenco"/>
+        <w:numPr>
+          <w:ilvl w:val="0"/>
+          <w:numId w:val="24"/>
+        </w:numPr>
+      </w:pPr>
+      <w:r>
+        <w:t xml:space="preserve">R10: </w:t>
+      </w:r>
+      <w:r>
+        <w:t>The user can specify preferred entities</w:t>
+      </w:r>
+    </w:p>
+    <w:p>
+      <w:pPr>
+        <w:pStyle w:val="Paragrafoelenco"/>
+        <w:numPr>
+          <w:ilvl w:val="0"/>
+          <w:numId w:val="24"/>
+        </w:numPr>
+      </w:pPr>
+      <w:r>
+        <w:t xml:space="preserve">R11: </w:t>
+      </w:r>
+      <w:r>
+        <w:t>The user can specify preferred categories</w:t>
+      </w:r>
+    </w:p>
+    <w:p>
+      <w:pPr>
+        <w:pStyle w:val="Paragrafoelenco"/>
+        <w:numPr>
+          <w:ilvl w:val="0"/>
+          <w:numId w:val="24"/>
+        </w:numPr>
+      </w:pPr>
+      <w:r>
+        <w:t xml:space="preserve">R12: </w:t>
+      </w:r>
+      <w:r>
+        <w:t>The user can add some of the preferred entities to a “total”</w:t>
+      </w:r>
+      <w:r>
+        <w:t>, that is their sum</w:t>
+      </w:r>
+    </w:p>
+    <w:p>
+      <w:pPr>
+        <w:pStyle w:val="Paragrafoelenco"/>
+        <w:numPr>
+          <w:ilvl w:val="0"/>
+          <w:numId w:val="24"/>
+        </w:numPr>
+      </w:pPr>
+      <w:r>
+        <w:t xml:space="preserve">R13: </w:t>
+      </w:r>
+      <w:r>
+        <w:t>The “total” is shown with other entities in the statistics, but cannot exist in transactions</w:t>
+      </w:r>
+    </w:p>
+    <w:p>
+      <w:pPr>
+        <w:pStyle w:val="Paragrafoelenco"/>
+        <w:numPr>
+          <w:ilvl w:val="0"/>
+          <w:numId w:val="24"/>
+        </w:numPr>
+      </w:pPr>
+      <w:r>
+        <w:t xml:space="preserve">R14: </w:t>
+      </w:r>
+      <w:r>
+        <w:t>When an entity is set as preferred, the user is asked for its initial balance</w:t>
+      </w:r>
+    </w:p>
+    <w:p>
+      <w:pPr>
+        <w:pStyle w:val="Paragrafoelenco"/>
+        <w:numPr>
+          <w:ilvl w:val="0"/>
+          <w:numId w:val="24"/>
+        </w:numPr>
+      </w:pPr>
+      <w:r>
+        <w:t xml:space="preserve">R15: </w:t>
+      </w:r>
+      <w:r>
+        <w:t>Each category allows to specify if its value is positive or negative</w:t>
+      </w:r>
+    </w:p>
+    <w:p>
+      <w:pPr>
+        <w:pStyle w:val="Paragrafoelenco"/>
+        <w:numPr>
+          <w:ilvl w:val="0"/>
+          <w:numId w:val="24"/>
+        </w:numPr>
+      </w:pPr>
+      <w:r>
+        <w:t xml:space="preserve">R16: </w:t>
+      </w:r>
+      <w:r>
+        <w:t>The user can request the monthly partial balances for each entity</w:t>
+      </w:r>
+    </w:p>
+    <w:p>
+      <w:pPr>
+        <w:pStyle w:val="Paragrafoelenco"/>
+        <w:numPr>
+          <w:ilvl w:val="0"/>
+          <w:numId w:val="24"/>
+        </w:numPr>
+      </w:pPr>
+      <w:r>
+        <w:t xml:space="preserve">R17: </w:t>
+      </w:r>
+      <w:r>
+        <w:t>The user can request the monthly partial balances for each category</w:t>
+      </w:r>
+    </w:p>
+    <w:p>
+      <w:pPr>
+        <w:pStyle w:val="Paragrafoelenco"/>
+        <w:numPr>
+          <w:ilvl w:val="0"/>
+          <w:numId w:val="24"/>
+        </w:numPr>
+      </w:pPr>
+      <w:r>
+        <w:t xml:space="preserve">R18: </w:t>
+      </w:r>
+      <w:r>
+        <w:t>The user can request the up-to-this-month balances for each entity</w:t>
+      </w:r>
+    </w:p>
+    <w:p>
+      <w:pPr>
+        <w:pStyle w:val="Paragrafoelenco"/>
+        <w:numPr>
+          <w:ilvl w:val="0"/>
+          <w:numId w:val="24"/>
+        </w:numPr>
+      </w:pPr>
+      <w:r>
+        <w:t xml:space="preserve">R19: </w:t>
+      </w:r>
+      <w:r>
+        <w:t>The user can request the up-to-this-month balances for each category</w:t>
+      </w:r>
+    </w:p>
+    <w:p>
+      <w:pPr>
+        <w:pStyle w:val="Paragrafoelenco"/>
+        <w:numPr>
+          <w:ilvl w:val="0"/>
+          <w:numId w:val="24"/>
+        </w:numPr>
+      </w:pPr>
+      <w:r>
+        <w:t xml:space="preserve">R20: </w:t>
+      </w:r>
+      <w:r>
+        <w:t>The user can request the total balances for each entity</w:t>
+      </w:r>
+    </w:p>
+    <w:p>
+      <w:pPr>
+        <w:pStyle w:val="Paragrafoelenco"/>
+        <w:numPr>
+          <w:ilvl w:val="0"/>
+          <w:numId w:val="24"/>
+        </w:numPr>
+      </w:pPr>
+      <w:r>
+        <w:t xml:space="preserve">R21: </w:t>
+      </w:r>
+      <w:r>
+        <w:t>The user can see some statistics:</w:t>
+      </w:r>
+    </w:p>
+    <w:p>
+      <w:pPr>
+        <w:pStyle w:val="Paragrafoelenco"/>
+        <w:numPr>
+          <w:ilvl w:val="1"/>
+          <w:numId w:val="24"/>
+        </w:numPr>
+      </w:pPr>
+      <w:r>
+        <w:t>Transaction that have not been returned</w:t>
+      </w:r>
+    </w:p>
+    <w:p>
+      <w:pPr>
+        <w:pStyle w:val="Paragrafoelenco"/>
+        <w:numPr>
+          <w:ilvl w:val="1"/>
+          <w:numId w:val="24"/>
+        </w:numPr>
+      </w:pPr>
+      <w:r>
+        <w:t>Graph with preferred entities balances by month</w:t>
+      </w:r>
+    </w:p>
+    <w:p>
+      <w:pPr>
+        <w:pStyle w:val="Paragrafoelenco"/>
+        <w:numPr>
+          <w:ilvl w:val="1"/>
+          <w:numId w:val="24"/>
+        </w:numPr>
+      </w:pPr>
+      <w:r>
+        <w:t>Partial monthly balances for the current and previous month, for preferred entities</w:t>
+      </w:r>
+    </w:p>
+    <w:p>
+      <w:pPr>
+        <w:pStyle w:val="Paragrafoelenco"/>
+        <w:numPr>
+          <w:ilvl w:val="1"/>
+          <w:numId w:val="24"/>
+        </w:numPr>
+      </w:pPr>
+      <w:r>
+        <w:t>Partial monthly balances for the current and previous month, for preferred categories</w:t>
+      </w:r>
+    </w:p>
+    <w:p>
+      <w:pPr>
+        <w:pStyle w:val="Paragrafoelenco"/>
+        <w:numPr>
+          <w:ilvl w:val="1"/>
+          <w:numId w:val="24"/>
+        </w:numPr>
+      </w:pPr>
+      <w:r>
+        <w:t>Total balance for the preferred entities</w:t>
+      </w:r>
+    </w:p>
+    <w:p>
+      <w:pPr>
+        <w:pStyle w:val="Paragrafoelenco"/>
+        <w:numPr>
+          <w:ilvl w:val="1"/>
+          <w:numId w:val="24"/>
+        </w:numPr>
+      </w:pPr>
+      <w:r>
+        <w:t>Graph with the monthly spending for each category</w:t>
       </w:r>
     </w:p>
     <w:p>
       <w:pPr>
         <w:pStyle w:val="Titolo3"/>
       </w:pPr>
-      <w:bookmarkStart w:id="7" w:name="_Toc32436359"/>
+      <w:bookmarkStart w:id="9" w:name="_Toc32692459"/>
+      <w:r>
+        <w:t>User characteristics</w:t>
+      </w:r>
+      <w:bookmarkEnd w:id="9"/>
+    </w:p>
+    <w:p>
+      <w:r>
+        <w:t xml:space="preserve">To use the system, the user has access to a device and to the </w:t>
+      </w:r>
+      <w:proofErr w:type="spellStart"/>
+      <w:r>
+        <w:t>MrPenn</w:t>
+      </w:r>
+      <w:proofErr w:type="spellEnd"/>
+      <w:r>
+        <w:t xml:space="preserve"> app.</w:t>
+      </w:r>
+    </w:p>
+    <w:p>
+      <w:r>
+        <w:t>Each user is an individual, if an individual manages to sign up with two accounts, these will be handled by the system as if they belonged to two distinct individuals.</w:t>
+      </w:r>
+    </w:p>
+    <w:p>
       <w:r>
         <w:lastRenderedPageBreak/>
-        <w:t>User characteristics</w:t>
-      </w:r>
-      <w:bookmarkEnd w:id="7"/>
+        <w:t>The user is responsible for his actions, for example the system does not protect the data if he shares his password.</w:t>
+      </w:r>
     </w:p>
     <w:p>
       <w:pPr>
         <w:pStyle w:val="Titolo3"/>
       </w:pPr>
-      <w:bookmarkStart w:id="8" w:name="_Toc32436360"/>
+      <w:bookmarkStart w:id="10" w:name="_Toc32692460"/>
       <w:r>
         <w:t xml:space="preserve">Assumptions and dependencies – </w:t>
       </w:r>
@@ -3142,40 +3584,332 @@
       <w:r>
         <w:t>imitations</w:t>
       </w:r>
-      <w:bookmarkEnd w:id="8"/>
+      <w:bookmarkEnd w:id="10"/>
+    </w:p>
+    <w:p>
+      <w:pPr>
+        <w:pStyle w:val="Paragrafoelenco"/>
+        <w:numPr>
+          <w:ilvl w:val="0"/>
+          <w:numId w:val="25"/>
+        </w:numPr>
+      </w:pPr>
+      <w:r>
+        <w:t xml:space="preserve">D1: </w:t>
+      </w:r>
+      <w:r>
+        <w:t>The system relies on the abstraction it is built on for the security of the connection</w:t>
+      </w:r>
+      <w:r>
+        <w:t>.</w:t>
+      </w:r>
+    </w:p>
+    <w:p>
+      <w:pPr>
+        <w:pStyle w:val="Paragrafoelenco"/>
+        <w:numPr>
+          <w:ilvl w:val="0"/>
+          <w:numId w:val="25"/>
+        </w:numPr>
+      </w:pPr>
+      <w:r>
+        <w:t xml:space="preserve">D2: The user has a device and the </w:t>
+      </w:r>
+      <w:proofErr w:type="spellStart"/>
+      <w:r>
+        <w:t>MrPenn</w:t>
+      </w:r>
+      <w:proofErr w:type="spellEnd"/>
+      <w:r>
+        <w:t xml:space="preserve"> app.</w:t>
+      </w:r>
+    </w:p>
+    <w:p>
+      <w:pPr>
+        <w:pStyle w:val="Paragrafoelenco"/>
+        <w:numPr>
+          <w:ilvl w:val="0"/>
+          <w:numId w:val="25"/>
+        </w:numPr>
+      </w:pPr>
+      <w:r>
+        <w:t>D3: The user is connected to the internet most of the time.</w:t>
+      </w:r>
+    </w:p>
+    <w:p>
+      <w:pPr>
+        <w:pStyle w:val="Paragrafoelenco"/>
+        <w:numPr>
+          <w:ilvl w:val="0"/>
+          <w:numId w:val="25"/>
+        </w:numPr>
+      </w:pPr>
+      <w:r>
+        <w:t>D4: The external services behave correctly.</w:t>
+      </w:r>
     </w:p>
     <w:p>
       <w:pPr>
         <w:pStyle w:val="Titolo2"/>
       </w:pPr>
-      <w:bookmarkStart w:id="9" w:name="_Toc32436361"/>
+      <w:bookmarkStart w:id="11" w:name="_Toc32692461"/>
       <w:r>
         <w:t>Defini</w:t>
       </w:r>
       <w:r>
         <w:t>tions</w:t>
       </w:r>
-      <w:bookmarkEnd w:id="9"/>
+      <w:bookmarkEnd w:id="11"/>
+    </w:p>
+    <w:p>
+      <w:pPr>
+        <w:pStyle w:val="Paragrafoelenco"/>
+        <w:numPr>
+          <w:ilvl w:val="0"/>
+          <w:numId w:val="26"/>
+        </w:numPr>
+      </w:pPr>
+      <w:r>
+        <w:t>System: the software to be.</w:t>
+      </w:r>
+    </w:p>
+    <w:p>
+      <w:pPr>
+        <w:pStyle w:val="Paragrafoelenco"/>
+        <w:numPr>
+          <w:ilvl w:val="0"/>
+          <w:numId w:val="26"/>
+        </w:numPr>
+      </w:pPr>
+      <w:r>
+        <w:t>User: an individual that uses the app.</w:t>
+      </w:r>
+    </w:p>
+    <w:p>
+      <w:pPr>
+        <w:pStyle w:val="Paragrafoelenco"/>
+        <w:numPr>
+          <w:ilvl w:val="0"/>
+          <w:numId w:val="26"/>
+        </w:numPr>
+      </w:pPr>
+      <w:r>
+        <w:t>Transaction: an exchange of money from a certain origin to a certain destination.</w:t>
+      </w:r>
+    </w:p>
+    <w:p>
+      <w:pPr>
+        <w:pStyle w:val="Paragrafoelenco"/>
+        <w:numPr>
+          <w:ilvl w:val="0"/>
+          <w:numId w:val="26"/>
+        </w:numPr>
+      </w:pPr>
+      <w:r>
+        <w:t>(Personal) balance: the sum of all the transactions for an entity or category.</w:t>
+      </w:r>
+    </w:p>
+    <w:p>
+      <w:pPr>
+        <w:pStyle w:val="Paragrafoelenco"/>
+        <w:numPr>
+          <w:ilvl w:val="0"/>
+          <w:numId w:val="26"/>
+        </w:numPr>
+      </w:pPr>
+      <w:r>
+        <w:t>Entity: the source or destination of the money in a transaction.</w:t>
+      </w:r>
+    </w:p>
+    <w:p>
+      <w:pPr>
+        <w:pStyle w:val="Paragrafoelenco"/>
+        <w:numPr>
+          <w:ilvl w:val="0"/>
+          <w:numId w:val="26"/>
+        </w:numPr>
+      </w:pPr>
+      <w:r>
+        <w:t>Category: labels for the transactions.</w:t>
+      </w:r>
+    </w:p>
+    <w:p>
+      <w:pPr>
+        <w:pStyle w:val="Paragrafoelenco"/>
+        <w:numPr>
+          <w:ilvl w:val="0"/>
+          <w:numId w:val="26"/>
+        </w:numPr>
+      </w:pPr>
+      <w:r>
+        <w:t>To return: a sum of money is to be returned if it must be given back eventually.</w:t>
+      </w:r>
+    </w:p>
+    <w:p>
+      <w:pPr>
+        <w:pStyle w:val="Paragrafoelenco"/>
+        <w:numPr>
+          <w:ilvl w:val="0"/>
+          <w:numId w:val="26"/>
+        </w:numPr>
+      </w:pPr>
+      <w:r>
+        <w:t>Initial balance: for an entity, the initial sum of money, used to produce statistics.</w:t>
+      </w:r>
+    </w:p>
+    <w:p>
+      <w:pPr>
+        <w:pStyle w:val="Paragrafoelenco"/>
+        <w:numPr>
+          <w:ilvl w:val="0"/>
+          <w:numId w:val="26"/>
+        </w:numPr>
+      </w:pPr>
+      <w:r>
+        <w:t>Total: a special entity that is the sum (in the context) of other selected entities.</w:t>
+      </w:r>
+    </w:p>
+    <w:p>
+      <w:pPr>
+        <w:pStyle w:val="Paragrafoelenco"/>
+        <w:numPr>
+          <w:ilvl w:val="0"/>
+          <w:numId w:val="26"/>
+        </w:numPr>
+      </w:pPr>
+      <w:r>
+        <w:t>Positive or negative category: whether the transactions in this category are incomes or outgoings.</w:t>
+      </w:r>
     </w:p>
     <w:p>
       <w:pPr>
         <w:pStyle w:val="Titolo2"/>
       </w:pPr>
-      <w:bookmarkStart w:id="10" w:name="_Toc32436362"/>
+      <w:bookmarkStart w:id="12" w:name="_Toc32692462"/>
       <w:r>
         <w:t>Acronyms and abbreviations</w:t>
       </w:r>
-      <w:bookmarkEnd w:id="10"/>
+      <w:bookmarkEnd w:id="12"/>
+    </w:p>
+    <w:p>
+      <w:pPr>
+        <w:pStyle w:val="Paragrafoelenco"/>
+        <w:numPr>
+          <w:ilvl w:val="0"/>
+          <w:numId w:val="27"/>
+        </w:numPr>
+      </w:pPr>
+      <w:proofErr w:type="spellStart"/>
+      <w:r>
+        <w:t>Gn</w:t>
+      </w:r>
+      <w:proofErr w:type="spellEnd"/>
+      <w:r>
+        <w:t>: goal number n.</w:t>
+      </w:r>
+    </w:p>
+    <w:p>
+      <w:pPr>
+        <w:pStyle w:val="Paragrafoelenco"/>
+        <w:numPr>
+          <w:ilvl w:val="0"/>
+          <w:numId w:val="27"/>
+        </w:numPr>
+      </w:pPr>
+      <w:r>
+        <w:t>Rn: requirement number n.</w:t>
+      </w:r>
+    </w:p>
+    <w:p>
+      <w:pPr>
+        <w:pStyle w:val="Paragrafoelenco"/>
+        <w:numPr>
+          <w:ilvl w:val="0"/>
+          <w:numId w:val="27"/>
+        </w:numPr>
+      </w:pPr>
+      <w:proofErr w:type="spellStart"/>
+      <w:r>
+        <w:t>Dn</w:t>
+      </w:r>
+      <w:proofErr w:type="spellEnd"/>
+      <w:r>
+        <w:t>: domain assumption number n.</w:t>
+      </w:r>
+    </w:p>
+    <w:p>
+      <w:pPr>
+        <w:pStyle w:val="Paragrafoelenco"/>
+        <w:numPr>
+          <w:ilvl w:val="0"/>
+          <w:numId w:val="27"/>
+        </w:numPr>
+      </w:pPr>
+      <w:r>
+        <w:t>Un: use case number n</w:t>
+      </w:r>
+      <w:r>
+        <w:t>.</w:t>
+      </w:r>
+    </w:p>
+    <w:p>
+      <w:pPr>
+        <w:pStyle w:val="Paragrafoelenco"/>
+        <w:numPr>
+          <w:ilvl w:val="0"/>
+          <w:numId w:val="27"/>
+        </w:numPr>
+      </w:pPr>
+      <w:proofErr w:type="spellStart"/>
+      <w:r>
+        <w:t>UIn</w:t>
+      </w:r>
+      <w:proofErr w:type="spellEnd"/>
+      <w:r>
+        <w:t>: user interface requirement number n.</w:t>
+      </w:r>
+    </w:p>
+    <w:p>
+      <w:pPr>
+        <w:pStyle w:val="Paragrafoelenco"/>
+        <w:numPr>
+          <w:ilvl w:val="0"/>
+          <w:numId w:val="27"/>
+        </w:numPr>
+      </w:pPr>
+      <w:r>
+        <w:t xml:space="preserve">On: </w:t>
+      </w:r>
+      <w:proofErr w:type="gramStart"/>
+      <w:r>
+        <w:t>other</w:t>
+      </w:r>
+      <w:proofErr w:type="gramEnd"/>
+      <w:r>
+        <w:t xml:space="preserve"> requirement number n.</w:t>
+      </w:r>
     </w:p>
     <w:p>
       <w:pPr>
         <w:pStyle w:val="Titolo2"/>
       </w:pPr>
-      <w:bookmarkStart w:id="11" w:name="_Toc32436363"/>
+      <w:bookmarkStart w:id="13" w:name="_Toc32692463"/>
       <w:r>
         <w:t>Revision history</w:t>
       </w:r>
-      <w:bookmarkEnd w:id="11"/>
+      <w:bookmarkEnd w:id="13"/>
+    </w:p>
+    <w:p>
+      <w:pPr>
+        <w:pStyle w:val="Paragrafoelenco"/>
+        <w:numPr>
+          <w:ilvl w:val="0"/>
+          <w:numId w:val="28"/>
+        </w:numPr>
+      </w:pPr>
+      <w:r>
+        <w:t>Version 1: first version.</w:t>
+      </w:r>
     </w:p>
     <w:p>
       <w:r>
@@ -3186,22 +3920,27 @@
       <w:pPr>
         <w:pStyle w:val="Titolo1"/>
       </w:pPr>
-      <w:bookmarkStart w:id="12" w:name="_Toc32436364"/>
+      <w:bookmarkStart w:id="14" w:name="_Toc32692464"/>
       <w:r>
         <w:lastRenderedPageBreak/>
         <w:t>References</w:t>
       </w:r>
-      <w:bookmarkEnd w:id="12"/>
-    </w:p>
-    <w:p>
-      <w:pPr>
-        <w:rPr>
-          <w:rFonts w:asciiTheme="majorHAnsi" w:eastAsiaTheme="majorEastAsia" w:hAnsiTheme="majorHAnsi" w:cstheme="majorBidi"/>
-          <w:color w:val="000000" w:themeColor="text1"/>
-          <w:sz w:val="36"/>
-          <w:szCs w:val="36"/>
-        </w:rPr>
-      </w:pPr>
+      <w:bookmarkEnd w:id="14"/>
+    </w:p>
+    <w:p>
+      <w:r>
+        <w:t>The structure of this document is inspired on those proposed in IEEE 29148.</w:t>
+      </w:r>
+    </w:p>
+    <w:p>
+      <w:r>
+        <w:t>Material Design by Google.</w:t>
+      </w:r>
+    </w:p>
+    <w:p>
+      <w:r>
+        <w:t>GDPR regulations.</w:t>
+      </w:r>
       <w:r>
         <w:br w:type="page"/>
       </w:r>
@@ -3210,56 +3949,152 @@
       <w:pPr>
         <w:pStyle w:val="Titolo1"/>
       </w:pPr>
-      <w:bookmarkStart w:id="13" w:name="_Toc32436365"/>
+      <w:bookmarkStart w:id="15" w:name="_Toc32692465"/>
       <w:r>
         <w:lastRenderedPageBreak/>
         <w:t>System requirements</w:t>
       </w:r>
-      <w:bookmarkEnd w:id="13"/>
+      <w:bookmarkEnd w:id="15"/>
     </w:p>
     <w:p>
       <w:pPr>
         <w:pStyle w:val="Titolo2"/>
       </w:pPr>
-      <w:bookmarkStart w:id="14" w:name="_Toc32436366"/>
+      <w:bookmarkStart w:id="16" w:name="_Toc32692466"/>
       <w:r>
         <w:t>Functional requirements</w:t>
       </w:r>
-      <w:bookmarkEnd w:id="14"/>
-    </w:p>
-    <w:p>
-      <w:r>
-        <w:t>Use case, sequence diagrams, mapping</w:t>
-      </w:r>
-      <w:r>
-        <w:t>. Modes and states</w:t>
+      <w:bookmarkEnd w:id="16"/>
+    </w:p>
+    <w:p>
+      <w:r>
+        <w:t>To provide the required functionalities, the following use case are kept into account.</w:t>
+      </w:r>
+    </w:p>
+    <w:p>
+      <w:pPr>
+        <w:pStyle w:val="Paragrafoelenco"/>
+        <w:numPr>
+          <w:ilvl w:val="0"/>
+          <w:numId w:val="28"/>
+        </w:numPr>
+      </w:pPr>
+      <w:r>
+        <w:t>U1: User sign up.</w:t>
+      </w:r>
+    </w:p>
+    <w:p>
+      <w:pPr>
+        <w:pStyle w:val="Paragrafoelenco"/>
+        <w:numPr>
+          <w:ilvl w:val="0"/>
+          <w:numId w:val="28"/>
+        </w:numPr>
+      </w:pPr>
+      <w:r>
+        <w:t>U2: User login.</w:t>
+      </w:r>
+    </w:p>
+    <w:p>
+      <w:pPr>
+        <w:pStyle w:val="Paragrafoelenco"/>
+        <w:numPr>
+          <w:ilvl w:val="0"/>
+          <w:numId w:val="28"/>
+        </w:numPr>
+      </w:pPr>
+      <w:r>
+        <w:t>U2: New transaction.</w:t>
+      </w:r>
+    </w:p>
+    <w:p>
+      <w:pPr>
+        <w:pStyle w:val="Paragrafoelenco"/>
+        <w:numPr>
+          <w:ilvl w:val="0"/>
+          <w:numId w:val="28"/>
+        </w:numPr>
+      </w:pPr>
+      <w:r>
+        <w:t xml:space="preserve">U3: Request </w:t>
+      </w:r>
+      <w:r>
+        <w:t>transactions.</w:t>
+      </w:r>
+    </w:p>
+    <w:p>
+      <w:pPr>
+        <w:pStyle w:val="Paragrafoelenco"/>
+        <w:numPr>
+          <w:ilvl w:val="0"/>
+          <w:numId w:val="28"/>
+        </w:numPr>
+      </w:pPr>
+      <w:r>
+        <w:t>U4: Request statistic data.</w:t>
       </w:r>
     </w:p>
     <w:p>
       <w:pPr>
         <w:pStyle w:val="Titolo2"/>
       </w:pPr>
-      <w:bookmarkStart w:id="15" w:name="_Toc32436367"/>
+      <w:bookmarkStart w:id="17" w:name="_Toc32692467"/>
       <w:r>
         <w:t>Interface requirements</w:t>
       </w:r>
-      <w:bookmarkEnd w:id="15"/>
+      <w:bookmarkEnd w:id="17"/>
     </w:p>
     <w:p>
       <w:pPr>
         <w:pStyle w:val="Titolo3"/>
       </w:pPr>
-      <w:bookmarkStart w:id="16" w:name="_Toc32436368"/>
+      <w:bookmarkStart w:id="18" w:name="_Toc32692468"/>
       <w:r>
         <w:t>User interfaces requirements</w:t>
       </w:r>
-      <w:bookmarkEnd w:id="16"/>
+      <w:bookmarkEnd w:id="18"/>
+    </w:p>
+    <w:p>
+      <w:pPr>
+        <w:pStyle w:val="Paragrafoelenco"/>
+        <w:numPr>
+          <w:ilvl w:val="0"/>
+          <w:numId w:val="29"/>
+        </w:numPr>
+      </w:pPr>
+      <w:r>
+        <w:t>UI1: The UI adheres for the most part to the Material guidelines, especially for usability.</w:t>
+      </w:r>
+    </w:p>
+    <w:p>
+      <w:pPr>
+        <w:pStyle w:val="Paragrafoelenco"/>
+        <w:numPr>
+          <w:ilvl w:val="0"/>
+          <w:numId w:val="24"/>
+        </w:numPr>
+      </w:pPr>
+      <w:r>
+        <w:t>UI2: A transaction that must be returned allows to open a precompiled form to insert the returning transaction.</w:t>
+      </w:r>
+    </w:p>
+    <w:p>
+      <w:pPr>
+        <w:pStyle w:val="Paragrafoelenco"/>
+        <w:numPr>
+          <w:ilvl w:val="0"/>
+          <w:numId w:val="24"/>
+        </w:numPr>
+      </w:pPr>
+      <w:r>
+        <w:t>UI3: When adding a transaction, the user can specify which transaction is returning.</w:t>
+      </w:r>
     </w:p>
     <w:p>
       <w:pPr>
         <w:pStyle w:val="Titolo3"/>
       </w:pPr>
-      <w:bookmarkStart w:id="17" w:name="_Toc32436369"/>
+      <w:bookmarkStart w:id="19" w:name="_Toc32692469"/>
       <w:r>
         <w:t>Hardware interfaces</w:t>
       </w:r>
@@ -3269,13 +4104,18 @@
       <w:r>
         <w:t>requirements</w:t>
       </w:r>
-      <w:bookmarkEnd w:id="17"/>
+      <w:bookmarkEnd w:id="19"/>
+    </w:p>
+    <w:p>
+      <w:r>
+        <w:t>The system does not use directly hardware interfaces.</w:t>
+      </w:r>
     </w:p>
     <w:p>
       <w:pPr>
         <w:pStyle w:val="Titolo3"/>
       </w:pPr>
-      <w:bookmarkStart w:id="18" w:name="_Toc32436370"/>
+      <w:bookmarkStart w:id="20" w:name="_Toc32692470"/>
       <w:r>
         <w:t>Software interfaces</w:t>
       </w:r>
@@ -3285,18 +4125,32 @@
       <w:r>
         <w:t>requirements</w:t>
       </w:r>
-      <w:bookmarkEnd w:id="18"/>
-    </w:p>
-    <w:p>
-      <w:r>
-        <w:t>Logical database requirements</w:t>
+      <w:bookmarkEnd w:id="20"/>
+    </w:p>
+    <w:p>
+      <w:r>
+        <w:t xml:space="preserve">The system does not have to use </w:t>
+      </w:r>
+      <w:r>
+        <w:t>software</w:t>
+      </w:r>
+      <w:r>
+        <w:t xml:space="preserve"> interfaces directly.</w:t>
+      </w:r>
+    </w:p>
+    <w:p>
+      <w:r>
+        <w:t xml:space="preserve">For what concerns </w:t>
+      </w:r>
+      <w:r>
+        <w:t>the data storage, the system will have for each user: the settings (preferred…), the transactions, some cached data.</w:t>
       </w:r>
     </w:p>
     <w:p>
       <w:pPr>
         <w:pStyle w:val="Titolo3"/>
       </w:pPr>
-      <w:bookmarkStart w:id="19" w:name="_Toc32436371"/>
+      <w:bookmarkStart w:id="21" w:name="_Toc32692471"/>
       <w:r>
         <w:t>Communication interfaces</w:t>
       </w:r>
@@ -3306,139 +4160,433 @@
       <w:r>
         <w:t>requirements</w:t>
       </w:r>
-      <w:bookmarkEnd w:id="19"/>
+      <w:bookmarkEnd w:id="21"/>
+    </w:p>
+    <w:p>
+      <w:r>
+        <w:t>The communication between front end and back end is secure</w:t>
+      </w:r>
+      <w:r>
+        <w:t>.</w:t>
+      </w:r>
     </w:p>
     <w:p>
       <w:pPr>
         <w:pStyle w:val="Titolo2"/>
       </w:pPr>
-      <w:bookmarkStart w:id="20" w:name="_Toc32436372"/>
+      <w:bookmarkStart w:id="22" w:name="_Toc32692472"/>
       <w:r>
         <w:t>Software system attributes</w:t>
       </w:r>
-      <w:bookmarkEnd w:id="20"/>
+      <w:bookmarkEnd w:id="22"/>
     </w:p>
     <w:p>
       <w:pPr>
         <w:pStyle w:val="Titolo3"/>
       </w:pPr>
-      <w:bookmarkStart w:id="21" w:name="_Toc32436373"/>
+      <w:bookmarkStart w:id="23" w:name="_Toc32692473"/>
       <w:r>
         <w:t>Reliability</w:t>
       </w:r>
-      <w:bookmarkEnd w:id="21"/>
+      <w:bookmarkEnd w:id="23"/>
+    </w:p>
+    <w:p>
+      <w:r>
+        <w:t>The front end should never crash because of bugs in the code, it can crash because of underlying problems with the abstraction levels. The back end should have a high reliability.</w:t>
+      </w:r>
     </w:p>
     <w:p>
       <w:pPr>
         <w:pStyle w:val="Titolo3"/>
       </w:pPr>
-      <w:bookmarkStart w:id="22" w:name="_Toc32436374"/>
+      <w:bookmarkStart w:id="24" w:name="_Toc32692474"/>
       <w:r>
         <w:t>Availability</w:t>
       </w:r>
-      <w:bookmarkEnd w:id="22"/>
+      <w:bookmarkEnd w:id="24"/>
+    </w:p>
+    <w:p>
+      <w:r>
+        <w:t>The back end should strive for at least a 99.9% availability.</w:t>
+      </w:r>
     </w:p>
     <w:p>
       <w:pPr>
         <w:pStyle w:val="Titolo3"/>
       </w:pPr>
-      <w:bookmarkStart w:id="23" w:name="_Toc32436375"/>
+      <w:bookmarkStart w:id="25" w:name="_Toc32692475"/>
       <w:r>
         <w:t>Security</w:t>
       </w:r>
-      <w:bookmarkEnd w:id="23"/>
+      <w:bookmarkEnd w:id="25"/>
+    </w:p>
+    <w:p>
+      <w:r>
+        <w:t>The data must be secure: the front end is protected by the login; the communication must be secure. The back end must not trust the front end and implement additional security measures.</w:t>
+      </w:r>
     </w:p>
     <w:p>
       <w:pPr>
         <w:pStyle w:val="Titolo3"/>
       </w:pPr>
-      <w:bookmarkStart w:id="24" w:name="_Toc32436376"/>
+      <w:bookmarkStart w:id="26" w:name="_Toc32692476"/>
       <w:r>
         <w:t>Portability</w:t>
       </w:r>
-      <w:bookmarkEnd w:id="24"/>
+      <w:bookmarkEnd w:id="26"/>
+    </w:p>
+    <w:p>
+      <w:pPr>
+        <w:pStyle w:val="Paragrafoelenco"/>
+        <w:numPr>
+          <w:ilvl w:val="0"/>
+          <w:numId w:val="32"/>
+        </w:numPr>
+      </w:pPr>
+      <w:r>
+        <w:t>O1: The data must be portable.</w:t>
+      </w:r>
     </w:p>
     <w:p>
       <w:pPr>
         <w:pStyle w:val="Titolo3"/>
       </w:pPr>
-      <w:bookmarkStart w:id="25" w:name="_Toc32436377"/>
+      <w:bookmarkStart w:id="27" w:name="_Toc32692477"/>
       <w:r>
         <w:t>Maintainability</w:t>
       </w:r>
-      <w:bookmarkEnd w:id="25"/>
+      <w:bookmarkEnd w:id="27"/>
+    </w:p>
+    <w:p>
+      <w:pPr>
+        <w:pStyle w:val="Paragrafoelenco"/>
+        <w:numPr>
+          <w:ilvl w:val="0"/>
+          <w:numId w:val="24"/>
+        </w:numPr>
+      </w:pPr>
+      <w:r>
+        <w:t>O2: The back end is always backward-compatible</w:t>
+      </w:r>
+      <w:r>
+        <w:t xml:space="preserve"> (from the viewpoint of the front end).</w:t>
+      </w:r>
     </w:p>
     <w:p>
       <w:pPr>
         <w:pStyle w:val="Titolo2"/>
       </w:pPr>
-      <w:bookmarkStart w:id="26" w:name="_Toc32436378"/>
+      <w:bookmarkStart w:id="28" w:name="_Toc32692478"/>
       <w:r>
         <w:t>Physical characteristics</w:t>
       </w:r>
-      <w:bookmarkEnd w:id="26"/>
-    </w:p>
-    <w:p>
-      <w:pPr>
-        <w:pStyle w:val="Titolo3"/>
-      </w:pPr>
-      <w:bookmarkStart w:id="27" w:name="_Toc32436379"/>
-      <w:r>
-        <w:t>Physical requirements</w:t>
-      </w:r>
-      <w:bookmarkEnd w:id="27"/>
-    </w:p>
-    <w:p>
-      <w:pPr>
-        <w:pStyle w:val="Titolo3"/>
-      </w:pPr>
-      <w:bookmarkStart w:id="28" w:name="_Toc32436380"/>
-      <w:r>
-        <w:t>Adaptability requirements</w:t>
-      </w:r>
       <w:bookmarkEnd w:id="28"/>
     </w:p>
     <w:p>
-      <w:pPr>
-        <w:pStyle w:val="Titolo3"/>
-      </w:pPr>
-      <w:bookmarkStart w:id="29" w:name="_Toc32436381"/>
-      <w:r>
-        <w:t>Environmental requirements</w:t>
+      <w:r>
+        <w:t>The system does not need to survive specific extreme environmental conditions.</w:t>
+      </w:r>
+    </w:p>
+    <w:p>
+      <w:pPr>
+        <w:pStyle w:val="Titolo2"/>
+      </w:pPr>
+      <w:bookmarkStart w:id="29" w:name="_Toc32692479"/>
+      <w:r>
+        <w:lastRenderedPageBreak/>
+        <w:t>Policies and regulations</w:t>
       </w:r>
       <w:bookmarkEnd w:id="29"/>
     </w:p>
     <w:p>
+      <w:r>
+        <w:t>The data of the users is confidential and must not be available to the public or to other users.</w:t>
+      </w:r>
+    </w:p>
+    <w:p>
+      <w:pPr>
+        <w:pStyle w:val="Paragrafoelenco"/>
+        <w:numPr>
+          <w:ilvl w:val="0"/>
+          <w:numId w:val="24"/>
+        </w:numPr>
+      </w:pPr>
+      <w:r>
+        <w:t xml:space="preserve">O3: </w:t>
+      </w:r>
+      <w:r>
+        <w:t>The system will adhere to the principal GDPR guidelines.</w:t>
+      </w:r>
+    </w:p>
+    <w:p>
       <w:pPr>
         <w:pStyle w:val="Titolo2"/>
       </w:pPr>
-      <w:bookmarkStart w:id="30" w:name="_Toc32436382"/>
-      <w:r>
-        <w:t>Policies and regulations</w:t>
+      <w:bookmarkStart w:id="30" w:name="_Toc32692480"/>
+      <w:r>
+        <w:t>Packaging</w:t>
+      </w:r>
+      <w:r>
+        <w:t>, handling, shipping and transportation</w:t>
       </w:r>
       <w:bookmarkEnd w:id="30"/>
     </w:p>
     <w:p>
-      <w:pPr>
-        <w:pStyle w:val="Titolo2"/>
-      </w:pPr>
-      <w:bookmarkStart w:id="31" w:name="_Toc32436383"/>
-      <w:r>
-        <w:t>Packaging</w:t>
-      </w:r>
-      <w:r>
-        <w:t>, handling, shipping and transportation</w:t>
-      </w:r>
-      <w:bookmarkEnd w:id="31"/>
+      <w:r>
+        <w:t>The back end will be accessible through an internet connection. The front end will be distributed with an APK or other suitable methods.</w:t>
+      </w:r>
     </w:p>
     <w:sectPr>
+      <w:headerReference w:type="default" r:id="rId8"/>
+      <w:footerReference w:type="default" r:id="rId9"/>
       <w:pgSz w:w="11906" w:h="16838"/>
       <w:pgMar w:top="1417" w:right="1134" w:bottom="1134" w:left="1134" w:header="708" w:footer="708" w:gutter="0"/>
       <w:cols w:space="708"/>
+      <w:titlePg/>
       <w:docGrid w:linePitch="360"/>
     </w:sectPr>
   </w:body>
 </w:document>
+</file>
+
+<file path=word/endnotes.xml><?xml version="1.0" encoding="utf-8"?>
+<w:endnotes xmlns:wpc="http://schemas.microsoft.com/office/word/2010/wordprocessingCanvas" xmlns:cx="http://schemas.microsoft.com/office/drawing/2014/chartex" xmlns:cx1="http://schemas.microsoft.com/office/drawing/2015/9/8/chartex" xmlns:cx2="http://schemas.microsoft.com/office/drawing/2015/10/21/chartex" xmlns:cx3="http://schemas.microsoft.com/office/drawing/2016/5/9/chartex" xmlns:cx4="http://schemas.microsoft.com/office/drawing/2016/5/10/chartex" xmlns:cx5="http://schemas.microsoft.com/office/drawing/2016/5/11/chartex" xmlns:cx6="http://schemas.microsoft.com/office/drawing/2016/5/12/chartex" xmlns:cx7="http://schemas.microsoft.com/office/drawing/2016/5/13/chartex" xmlns:cx8="http://schemas.microsoft.com/office/drawing/2016/5/14/chartex" xmlns:mc="http://schemas.openxmlformats.org/markup-compatibility/2006" xmlns:aink="http://schemas.microsoft.com/office/drawing/2016/ink" xmlns:am3d="http://schemas.microsoft.com/office/drawing/2017/model3d" xmlns:o="urn:schemas-microsoft-com:office:office" xmlns:r="http://schemas.openxmlformats.org/officeDocument/2006/relationships" xmlns:m="http://schemas.openxmlformats.org/officeDocument/2006/math" xmlns:v="urn:schemas-microsoft-com:vml" xmlns:wp14="http://schemas.microsoft.com/office/word/2010/wordprocessingDrawing" xmlns:wp="http://schemas.openxmlformats.org/drawingml/2006/wordprocessingDrawing" xmlns:w10="urn:schemas-microsoft-com:office:word" xmlns:w="http://schemas.openxmlformats.org/wordprocessingml/2006/main" xmlns:w14="http://schemas.microsoft.com/office/word/2010/wordml" xmlns:w15="http://schemas.microsoft.com/office/word/2012/wordml" xmlns:w16cid="http://schemas.microsoft.com/office/word/2016/wordml/cid" xmlns:w16se="http://schemas.microsoft.com/office/word/2015/wordml/symex" xmlns:wpg="http://schemas.microsoft.com/office/word/2010/wordprocessingGroup" xmlns:wpi="http://schemas.microsoft.com/office/word/2010/wordprocessingInk" xmlns:wne="http://schemas.microsoft.com/office/word/2006/wordml" xmlns:wps="http://schemas.microsoft.com/office/word/2010/wordprocessingShape" mc:Ignorable="w14 w15 w16se w16cid wp14">
+  <w:endnote w:type="separator" w:id="-1">
+    <w:p>
+      <w:pPr>
+        <w:spacing w:after="0" w:line="240" w:lineRule="auto"/>
+      </w:pPr>
+      <w:r>
+        <w:separator/>
+      </w:r>
+    </w:p>
+  </w:endnote>
+  <w:endnote w:type="continuationSeparator" w:id="0">
+    <w:p>
+      <w:pPr>
+        <w:spacing w:after="0" w:line="240" w:lineRule="auto"/>
+      </w:pPr>
+      <w:r>
+        <w:continuationSeparator/>
+      </w:r>
+    </w:p>
+  </w:endnote>
+</w:endnotes>
+</file>
+
+<file path=word/footer1.xml><?xml version="1.0" encoding="utf-8"?>
+<w:ftr xmlns:wpc="http://schemas.microsoft.com/office/word/2010/wordprocessingCanvas" xmlns:cx="http://schemas.microsoft.com/office/drawing/2014/chartex" xmlns:cx1="http://schemas.microsoft.com/office/drawing/2015/9/8/chartex" xmlns:cx2="http://schemas.microsoft.com/office/drawing/2015/10/21/chartex" xmlns:cx3="http://schemas.microsoft.com/office/drawing/2016/5/9/chartex" xmlns:cx4="http://schemas.microsoft.com/office/drawing/2016/5/10/chartex" xmlns:cx5="http://schemas.microsoft.com/office/drawing/2016/5/11/chartex" xmlns:cx6="http://schemas.microsoft.com/office/drawing/2016/5/12/chartex" xmlns:cx7="http://schemas.microsoft.com/office/drawing/2016/5/13/chartex" xmlns:cx8="http://schemas.microsoft.com/office/drawing/2016/5/14/chartex" xmlns:mc="http://schemas.openxmlformats.org/markup-compatibility/2006" xmlns:aink="http://schemas.microsoft.com/office/drawing/2016/ink" xmlns:am3d="http://schemas.microsoft.com/office/drawing/2017/model3d" xmlns:o="urn:schemas-microsoft-com:office:office" xmlns:r="http://schemas.openxmlformats.org/officeDocument/2006/relationships" xmlns:m="http://schemas.openxmlformats.org/officeDocument/2006/math" xmlns:v="urn:schemas-microsoft-com:vml" xmlns:wp14="http://schemas.microsoft.com/office/word/2010/wordprocessingDrawing" xmlns:wp="http://schemas.openxmlformats.org/drawingml/2006/wordprocessingDrawing" xmlns:w10="urn:schemas-microsoft-com:office:word" xmlns:w="http://schemas.openxmlformats.org/wordprocessingml/2006/main" xmlns:w14="http://schemas.microsoft.com/office/word/2010/wordml" xmlns:w15="http://schemas.microsoft.com/office/word/2012/wordml" xmlns:w16cid="http://schemas.microsoft.com/office/word/2016/wordml/cid" xmlns:w16se="http://schemas.microsoft.com/office/word/2015/wordml/symex" xmlns:wpg="http://schemas.microsoft.com/office/word/2010/wordprocessingGroup" xmlns:wpi="http://schemas.microsoft.com/office/word/2010/wordprocessingInk" xmlns:wne="http://schemas.microsoft.com/office/word/2006/wordml" xmlns:wps="http://schemas.microsoft.com/office/word/2010/wordprocessingShape" mc:Ignorable="w14 w15 w16se w16cid wp14">
+  <w:sdt>
+    <w:sdtPr>
+      <w:rPr>
+        <w:lang w:val="it-IT"/>
+      </w:rPr>
+      <w:id w:val="-1304775937"/>
+      <w:docPartObj>
+        <w:docPartGallery w:val="Page Numbers (Bottom of Page)"/>
+        <w:docPartUnique/>
+      </w:docPartObj>
+    </w:sdtPr>
+    <w:sdtContent>
+      <w:p>
+        <w:pPr>
+          <w:pStyle w:val="Pidipagina"/>
+          <w:jc w:val="right"/>
+          <w:rPr>
+            <w:lang w:val="it-IT"/>
+          </w:rPr>
+        </w:pPr>
+        <w:r>
+          <w:rPr>
+            <w:noProof/>
+            <w:lang w:val="it-IT"/>
+          </w:rPr>
+          <mc:AlternateContent>
+            <mc:Choice Requires="wps">
+              <w:drawing>
+                <wp:anchor distT="0" distB="0" distL="114300" distR="114300" simplePos="0" relativeHeight="251659264" behindDoc="0" locked="0" layoutInCell="1" allowOverlap="1" wp14:anchorId="43002C15" wp14:editId="219BA142">
+                  <wp:simplePos x="0" y="0"/>
+                  <wp:positionH relativeFrom="column">
+                    <wp:posOffset>5931727</wp:posOffset>
+                  </wp:positionH>
+                  <wp:positionV relativeFrom="paragraph">
+                    <wp:posOffset>-31115</wp:posOffset>
+                  </wp:positionV>
+                  <wp:extent cx="259272" cy="0"/>
+                  <wp:effectExtent l="0" t="0" r="0" b="0"/>
+                  <wp:wrapNone/>
+                  <wp:docPr id="3" name="Connettore diritto 3"/>
+                  <wp:cNvGraphicFramePr/>
+                  <a:graphic xmlns:a="http://schemas.openxmlformats.org/drawingml/2006/main">
+                    <a:graphicData uri="http://schemas.microsoft.com/office/word/2010/wordprocessingShape">
+                      <wps:wsp>
+                        <wps:cNvCnPr/>
+                        <wps:spPr>
+                          <a:xfrm flipH="1">
+                            <a:off x="0" y="0"/>
+                            <a:ext cx="259272" cy="0"/>
+                          </a:xfrm>
+                          <a:prstGeom prst="line">
+                            <a:avLst/>
+                          </a:prstGeom>
+                        </wps:spPr>
+                        <wps:style>
+                          <a:lnRef idx="1">
+                            <a:schemeClr val="dk1"/>
+                          </a:lnRef>
+                          <a:fillRef idx="0">
+                            <a:schemeClr val="dk1"/>
+                          </a:fillRef>
+                          <a:effectRef idx="0">
+                            <a:schemeClr val="dk1"/>
+                          </a:effectRef>
+                          <a:fontRef idx="minor">
+                            <a:schemeClr val="tx1"/>
+                          </a:fontRef>
+                        </wps:style>
+                        <wps:bodyPr/>
+                      </wps:wsp>
+                    </a:graphicData>
+                  </a:graphic>
+                  <wp14:sizeRelH relativeFrom="margin">
+                    <wp14:pctWidth>0</wp14:pctWidth>
+                  </wp14:sizeRelH>
+                </wp:anchor>
+              </w:drawing>
+            </mc:Choice>
+            <mc:Fallback>
+              <w:pict>
+                <v:line w14:anchorId="71DCF560" id="Connettore diritto 3" o:spid="_x0000_s1026" style="position:absolute;flip:x;z-index:251659264;visibility:visible;mso-wrap-style:square;mso-width-percent:0;mso-wrap-distance-left:9pt;mso-wrap-distance-top:0;mso-wrap-distance-right:9pt;mso-wrap-distance-bottom:0;mso-position-horizontal:absolute;mso-position-horizontal-relative:text;mso-position-vertical:absolute;mso-position-vertical-relative:text;mso-width-percent:0;mso-width-relative:margin" from="467.05pt,-2.45pt" to="487.45pt,-2.45pt" o:gfxdata="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" strokecolor="black [3200]"/>
+              </w:pict>
+            </mc:Fallback>
+          </mc:AlternateContent>
+        </w:r>
+        <w:r>
+          <w:rPr>
+            <w:lang w:val="it-IT"/>
+          </w:rPr>
+          <w:fldChar w:fldCharType="begin"/>
+        </w:r>
+        <w:r>
+          <w:rPr>
+            <w:lang w:val="it-IT"/>
+          </w:rPr>
+          <w:instrText xml:space="preserve"> PAGE  \* Arabic  \* MERGEFORMAT </w:instrText>
+        </w:r>
+        <w:r>
+          <w:rPr>
+            <w:lang w:val="it-IT"/>
+          </w:rPr>
+          <w:fldChar w:fldCharType="separate"/>
+        </w:r>
+        <w:r>
+          <w:rPr>
+            <w:noProof/>
+            <w:lang w:val="it-IT"/>
+          </w:rPr>
+          <w:t>3</w:t>
+        </w:r>
+        <w:r>
+          <w:rPr>
+            <w:lang w:val="it-IT"/>
+          </w:rPr>
+          <w:fldChar w:fldCharType="end"/>
+        </w:r>
+      </w:p>
+    </w:sdtContent>
+  </w:sdt>
+</w:ftr>
+</file>
+
+<file path=word/footnotes.xml><?xml version="1.0" encoding="utf-8"?>
+<w:footnotes xmlns:wpc="http://schemas.microsoft.com/office/word/2010/wordprocessingCanvas" xmlns:cx="http://schemas.microsoft.com/office/drawing/2014/chartex" xmlns:cx1="http://schemas.microsoft.com/office/drawing/2015/9/8/chartex" xmlns:cx2="http://schemas.microsoft.com/office/drawing/2015/10/21/chartex" xmlns:cx3="http://schemas.microsoft.com/office/drawing/2016/5/9/chartex" xmlns:cx4="http://schemas.microsoft.com/office/drawing/2016/5/10/chartex" xmlns:cx5="http://schemas.microsoft.com/office/drawing/2016/5/11/chartex" xmlns:cx6="http://schemas.microsoft.com/office/drawing/2016/5/12/chartex" xmlns:cx7="http://schemas.microsoft.com/office/drawing/2016/5/13/chartex" xmlns:cx8="http://schemas.microsoft.com/office/drawing/2016/5/14/chartex" xmlns:mc="http://schemas.openxmlformats.org/markup-compatibility/2006" xmlns:aink="http://schemas.microsoft.com/office/drawing/2016/ink" xmlns:am3d="http://schemas.microsoft.com/office/drawing/2017/model3d" xmlns:o="urn:schemas-microsoft-com:office:office" xmlns:r="http://schemas.openxmlformats.org/officeDocument/2006/relationships" xmlns:m="http://schemas.openxmlformats.org/officeDocument/2006/math" xmlns:v="urn:schemas-microsoft-com:vml" xmlns:wp14="http://schemas.microsoft.com/office/word/2010/wordprocessingDrawing" xmlns:wp="http://schemas.openxmlformats.org/drawingml/2006/wordprocessingDrawing" xmlns:w10="urn:schemas-microsoft-com:office:word" xmlns:w="http://schemas.openxmlformats.org/wordprocessingml/2006/main" xmlns:w14="http://schemas.microsoft.com/office/word/2010/wordml" xmlns:w15="http://schemas.microsoft.com/office/word/2012/wordml" xmlns:w16cid="http://schemas.microsoft.com/office/word/2016/wordml/cid" xmlns:w16se="http://schemas.microsoft.com/office/word/2015/wordml/symex" xmlns:wpg="http://schemas.microsoft.com/office/word/2010/wordprocessingGroup" xmlns:wpi="http://schemas.microsoft.com/office/word/2010/wordprocessingInk" xmlns:wne="http://schemas.microsoft.com/office/word/2006/wordml" xmlns:wps="http://schemas.microsoft.com/office/word/2010/wordprocessingShape" mc:Ignorable="w14 w15 w16se w16cid wp14">
+  <w:footnote w:type="separator" w:id="-1">
+    <w:p>
+      <w:pPr>
+        <w:spacing w:after="0" w:line="240" w:lineRule="auto"/>
+      </w:pPr>
+      <w:r>
+        <w:separator/>
+      </w:r>
+    </w:p>
+  </w:footnote>
+  <w:footnote w:type="continuationSeparator" w:id="0">
+    <w:p>
+      <w:pPr>
+        <w:spacing w:after="0" w:line="240" w:lineRule="auto"/>
+      </w:pPr>
+      <w:r>
+        <w:continuationSeparator/>
+      </w:r>
+    </w:p>
+  </w:footnote>
+</w:footnotes>
+</file>
+
+<file path=word/header1.xml><?xml version="1.0" encoding="utf-8"?>
+<w:hdr xmlns:wpc="http://schemas.microsoft.com/office/word/2010/wordprocessingCanvas" xmlns:cx="http://schemas.microsoft.com/office/drawing/2014/chartex" xmlns:cx1="http://schemas.microsoft.com/office/drawing/2015/9/8/chartex" xmlns:cx2="http://schemas.microsoft.com/office/drawing/2015/10/21/chartex" xmlns:cx3="http://schemas.microsoft.com/office/drawing/2016/5/9/chartex" xmlns:cx4="http://schemas.microsoft.com/office/drawing/2016/5/10/chartex" xmlns:cx5="http://schemas.microsoft.com/office/drawing/2016/5/11/chartex" xmlns:cx6="http://schemas.microsoft.com/office/drawing/2016/5/12/chartex" xmlns:cx7="http://schemas.microsoft.com/office/drawing/2016/5/13/chartex" xmlns:cx8="http://schemas.microsoft.com/office/drawing/2016/5/14/chartex" xmlns:mc="http://schemas.openxmlformats.org/markup-compatibility/2006" xmlns:aink="http://schemas.microsoft.com/office/drawing/2016/ink" xmlns:am3d="http://schemas.microsoft.com/office/drawing/2017/model3d" xmlns:o="urn:schemas-microsoft-com:office:office" xmlns:r="http://schemas.openxmlformats.org/officeDocument/2006/relationships" xmlns:m="http://schemas.openxmlformats.org/officeDocument/2006/math" xmlns:v="urn:schemas-microsoft-com:vml" xmlns:wp14="http://schemas.microsoft.com/office/word/2010/wordprocessingDrawing" xmlns:wp="http://schemas.openxmlformats.org/drawingml/2006/wordprocessingDrawing" xmlns:w10="urn:schemas-microsoft-com:office:word" xmlns:w="http://schemas.openxmlformats.org/wordprocessingml/2006/main" xmlns:w14="http://schemas.microsoft.com/office/word/2010/wordml" xmlns:w15="http://schemas.microsoft.com/office/word/2012/wordml" xmlns:w16cid="http://schemas.microsoft.com/office/word/2016/wordml/cid" xmlns:w16se="http://schemas.microsoft.com/office/word/2015/wordml/symex" xmlns:wpg="http://schemas.microsoft.com/office/word/2010/wordprocessingGroup" xmlns:wpi="http://schemas.microsoft.com/office/word/2010/wordprocessingInk" xmlns:wne="http://schemas.microsoft.com/office/word/2006/wordml" xmlns:wps="http://schemas.microsoft.com/office/word/2010/wordprocessingShape" mc:Ignorable="w14 w15 w16se w16cid wp14">
+  <w:p>
+    <w:pPr>
+      <w:pStyle w:val="Intestazione"/>
+      <w:pBdr>
+        <w:bottom w:val="single" w:sz="6" w:space="1" w:color="auto"/>
+      </w:pBdr>
+    </w:pPr>
+    <w:sdt>
+      <w:sdtPr>
+        <w:rPr>
+          <w:lang w:val="it-IT"/>
+        </w:rPr>
+        <w:alias w:val="Titolo"/>
+        <w:tag w:val=""/>
+        <w:id w:val="-1921240050"/>
+        <w:placeholder>
+          <w:docPart w:val="BB1201815819419187BD3EB56A5FFAF0"/>
+        </w:placeholder>
+        <w:dataBinding w:prefixMappings="xmlns:ns0='http://purl.org/dc/elements/1.1/' xmlns:ns1='http://schemas.openxmlformats.org/package/2006/metadata/core-properties' " w:xpath="/ns1:coreProperties[1]/ns0:title[1]" w:storeItemID="{6C3C8BC8-F283-45AE-878A-BAB7291924A1}"/>
+        <w:text/>
+      </w:sdtPr>
+      <w:sdtContent>
+        <w:proofErr w:type="spellStart"/>
+        <w:r>
+          <w:rPr>
+            <w:lang w:val="it-IT"/>
+          </w:rPr>
+          <w:t>MrPenn</w:t>
+        </w:r>
+        <w:proofErr w:type="spellEnd"/>
+        <w:r>
+          <w:rPr>
+            <w:lang w:val="it-IT"/>
+          </w:rPr>
+          <w:t xml:space="preserve"> RSD</w:t>
+        </w:r>
+      </w:sdtContent>
+    </w:sdt>
+    <w:r>
+      <w:ptab w:relativeTo="margin" w:alignment="right" w:leader="none"/>
+    </w:r>
+    <w:fldSimple w:instr=" STYLEREF  &quot;Titolo 1&quot; \n  \* MERGEFORMAT ">
+      <w:r>
+        <w:rPr>
+          <w:noProof/>
+        </w:rPr>
+        <w:t>3</w:t>
+      </w:r>
+    </w:fldSimple>
+    <w:r>
+      <w:t xml:space="preserve"> - </w:t>
+    </w:r>
+    <w:fldSimple w:instr=" STYLEREF  &quot;Titolo 1&quot;  \* MERGEFORMAT ">
+      <w:r>
+        <w:rPr>
+          <w:noProof/>
+        </w:rPr>
+        <w:t>System requirements</w:t>
+      </w:r>
+    </w:fldSimple>
+  </w:p>
+</w:hdr>
 </file>
 
 <file path=word/numbering.xml><?xml version="1.0" encoding="utf-8"?>
@@ -3539,6 +4687,458 @@
     </w:lvl>
   </w:abstractNum>
   <w:abstractNum w:abstractNumId="1" w15:restartNumberingAfterBreak="0">
+    <w:nsid w:val="15813774"/>
+    <w:multiLevelType w:val="hybridMultilevel"/>
+    <w:tmpl w:val="361EA940"/>
+    <w:lvl w:ilvl="0" w:tplc="08090001">
+      <w:start w:val="1"/>
+      <w:numFmt w:val="bullet"/>
+      <w:lvlText w:val=""/>
+      <w:lvlJc w:val="left"/>
+      <w:pPr>
+        <w:ind w:left="720" w:hanging="360"/>
+      </w:pPr>
+      <w:rPr>
+        <w:rFonts w:ascii="Symbol" w:hAnsi="Symbol" w:hint="default"/>
+      </w:rPr>
+    </w:lvl>
+    <w:lvl w:ilvl="1" w:tplc="08090003" w:tentative="1">
+      <w:start w:val="1"/>
+      <w:numFmt w:val="bullet"/>
+      <w:lvlText w:val="o"/>
+      <w:lvlJc w:val="left"/>
+      <w:pPr>
+        <w:ind w:left="1440" w:hanging="360"/>
+      </w:pPr>
+      <w:rPr>
+        <w:rFonts w:ascii="Courier New" w:hAnsi="Courier New" w:cs="Courier New" w:hint="default"/>
+      </w:rPr>
+    </w:lvl>
+    <w:lvl w:ilvl="2" w:tplc="08090005" w:tentative="1">
+      <w:start w:val="1"/>
+      <w:numFmt w:val="bullet"/>
+      <w:lvlText w:val=""/>
+      <w:lvlJc w:val="left"/>
+      <w:pPr>
+        <w:ind w:left="2160" w:hanging="360"/>
+      </w:pPr>
+      <w:rPr>
+        <w:rFonts w:ascii="Wingdings" w:hAnsi="Wingdings" w:hint="default"/>
+      </w:rPr>
+    </w:lvl>
+    <w:lvl w:ilvl="3" w:tplc="08090001" w:tentative="1">
+      <w:start w:val="1"/>
+      <w:numFmt w:val="bullet"/>
+      <w:lvlText w:val=""/>
+      <w:lvlJc w:val="left"/>
+      <w:pPr>
+        <w:ind w:left="2880" w:hanging="360"/>
+      </w:pPr>
+      <w:rPr>
+        <w:rFonts w:ascii="Symbol" w:hAnsi="Symbol" w:hint="default"/>
+      </w:rPr>
+    </w:lvl>
+    <w:lvl w:ilvl="4" w:tplc="08090003" w:tentative="1">
+      <w:start w:val="1"/>
+      <w:numFmt w:val="bullet"/>
+      <w:lvlText w:val="o"/>
+      <w:lvlJc w:val="left"/>
+      <w:pPr>
+        <w:ind w:left="3600" w:hanging="360"/>
+      </w:pPr>
+      <w:rPr>
+        <w:rFonts w:ascii="Courier New" w:hAnsi="Courier New" w:cs="Courier New" w:hint="default"/>
+      </w:rPr>
+    </w:lvl>
+    <w:lvl w:ilvl="5" w:tplc="08090005" w:tentative="1">
+      <w:start w:val="1"/>
+      <w:numFmt w:val="bullet"/>
+      <w:lvlText w:val=""/>
+      <w:lvlJc w:val="left"/>
+      <w:pPr>
+        <w:ind w:left="4320" w:hanging="360"/>
+      </w:pPr>
+      <w:rPr>
+        <w:rFonts w:ascii="Wingdings" w:hAnsi="Wingdings" w:hint="default"/>
+      </w:rPr>
+    </w:lvl>
+    <w:lvl w:ilvl="6" w:tplc="08090001" w:tentative="1">
+      <w:start w:val="1"/>
+      <w:numFmt w:val="bullet"/>
+      <w:lvlText w:val=""/>
+      <w:lvlJc w:val="left"/>
+      <w:pPr>
+        <w:ind w:left="5040" w:hanging="360"/>
+      </w:pPr>
+      <w:rPr>
+        <w:rFonts w:ascii="Symbol" w:hAnsi="Symbol" w:hint="default"/>
+      </w:rPr>
+    </w:lvl>
+    <w:lvl w:ilvl="7" w:tplc="08090003" w:tentative="1">
+      <w:start w:val="1"/>
+      <w:numFmt w:val="bullet"/>
+      <w:lvlText w:val="o"/>
+      <w:lvlJc w:val="left"/>
+      <w:pPr>
+        <w:ind w:left="5760" w:hanging="360"/>
+      </w:pPr>
+      <w:rPr>
+        <w:rFonts w:ascii="Courier New" w:hAnsi="Courier New" w:cs="Courier New" w:hint="default"/>
+      </w:rPr>
+    </w:lvl>
+    <w:lvl w:ilvl="8" w:tplc="08090005" w:tentative="1">
+      <w:start w:val="1"/>
+      <w:numFmt w:val="bullet"/>
+      <w:lvlText w:val=""/>
+      <w:lvlJc w:val="left"/>
+      <w:pPr>
+        <w:ind w:left="6480" w:hanging="360"/>
+      </w:pPr>
+      <w:rPr>
+        <w:rFonts w:ascii="Wingdings" w:hAnsi="Wingdings" w:hint="default"/>
+      </w:rPr>
+    </w:lvl>
+  </w:abstractNum>
+  <w:abstractNum w:abstractNumId="2" w15:restartNumberingAfterBreak="0">
+    <w:nsid w:val="1C953E06"/>
+    <w:multiLevelType w:val="hybridMultilevel"/>
+    <w:tmpl w:val="69B6D586"/>
+    <w:lvl w:ilvl="0" w:tplc="08090001">
+      <w:start w:val="1"/>
+      <w:numFmt w:val="bullet"/>
+      <w:lvlText w:val=""/>
+      <w:lvlJc w:val="left"/>
+      <w:pPr>
+        <w:ind w:left="720" w:hanging="360"/>
+      </w:pPr>
+      <w:rPr>
+        <w:rFonts w:ascii="Symbol" w:hAnsi="Symbol" w:hint="default"/>
+      </w:rPr>
+    </w:lvl>
+    <w:lvl w:ilvl="1" w:tplc="08090003" w:tentative="1">
+      <w:start w:val="1"/>
+      <w:numFmt w:val="bullet"/>
+      <w:lvlText w:val="o"/>
+      <w:lvlJc w:val="left"/>
+      <w:pPr>
+        <w:ind w:left="1440" w:hanging="360"/>
+      </w:pPr>
+      <w:rPr>
+        <w:rFonts w:ascii="Courier New" w:hAnsi="Courier New" w:cs="Courier New" w:hint="default"/>
+      </w:rPr>
+    </w:lvl>
+    <w:lvl w:ilvl="2" w:tplc="08090005" w:tentative="1">
+      <w:start w:val="1"/>
+      <w:numFmt w:val="bullet"/>
+      <w:lvlText w:val=""/>
+      <w:lvlJc w:val="left"/>
+      <w:pPr>
+        <w:ind w:left="2160" w:hanging="360"/>
+      </w:pPr>
+      <w:rPr>
+        <w:rFonts w:ascii="Wingdings" w:hAnsi="Wingdings" w:hint="default"/>
+      </w:rPr>
+    </w:lvl>
+    <w:lvl w:ilvl="3" w:tplc="08090001" w:tentative="1">
+      <w:start w:val="1"/>
+      <w:numFmt w:val="bullet"/>
+      <w:lvlText w:val=""/>
+      <w:lvlJc w:val="left"/>
+      <w:pPr>
+        <w:ind w:left="2880" w:hanging="360"/>
+      </w:pPr>
+      <w:rPr>
+        <w:rFonts w:ascii="Symbol" w:hAnsi="Symbol" w:hint="default"/>
+      </w:rPr>
+    </w:lvl>
+    <w:lvl w:ilvl="4" w:tplc="08090003" w:tentative="1">
+      <w:start w:val="1"/>
+      <w:numFmt w:val="bullet"/>
+      <w:lvlText w:val="o"/>
+      <w:lvlJc w:val="left"/>
+      <w:pPr>
+        <w:ind w:left="3600" w:hanging="360"/>
+      </w:pPr>
+      <w:rPr>
+        <w:rFonts w:ascii="Courier New" w:hAnsi="Courier New" w:cs="Courier New" w:hint="default"/>
+      </w:rPr>
+    </w:lvl>
+    <w:lvl w:ilvl="5" w:tplc="08090005" w:tentative="1">
+      <w:start w:val="1"/>
+      <w:numFmt w:val="bullet"/>
+      <w:lvlText w:val=""/>
+      <w:lvlJc w:val="left"/>
+      <w:pPr>
+        <w:ind w:left="4320" w:hanging="360"/>
+      </w:pPr>
+      <w:rPr>
+        <w:rFonts w:ascii="Wingdings" w:hAnsi="Wingdings" w:hint="default"/>
+      </w:rPr>
+    </w:lvl>
+    <w:lvl w:ilvl="6" w:tplc="08090001" w:tentative="1">
+      <w:start w:val="1"/>
+      <w:numFmt w:val="bullet"/>
+      <w:lvlText w:val=""/>
+      <w:lvlJc w:val="left"/>
+      <w:pPr>
+        <w:ind w:left="5040" w:hanging="360"/>
+      </w:pPr>
+      <w:rPr>
+        <w:rFonts w:ascii="Symbol" w:hAnsi="Symbol" w:hint="default"/>
+      </w:rPr>
+    </w:lvl>
+    <w:lvl w:ilvl="7" w:tplc="08090003" w:tentative="1">
+      <w:start w:val="1"/>
+      <w:numFmt w:val="bullet"/>
+      <w:lvlText w:val="o"/>
+      <w:lvlJc w:val="left"/>
+      <w:pPr>
+        <w:ind w:left="5760" w:hanging="360"/>
+      </w:pPr>
+      <w:rPr>
+        <w:rFonts w:ascii="Courier New" w:hAnsi="Courier New" w:cs="Courier New" w:hint="default"/>
+      </w:rPr>
+    </w:lvl>
+    <w:lvl w:ilvl="8" w:tplc="08090005" w:tentative="1">
+      <w:start w:val="1"/>
+      <w:numFmt w:val="bullet"/>
+      <w:lvlText w:val=""/>
+      <w:lvlJc w:val="left"/>
+      <w:pPr>
+        <w:ind w:left="6480" w:hanging="360"/>
+      </w:pPr>
+      <w:rPr>
+        <w:rFonts w:ascii="Wingdings" w:hAnsi="Wingdings" w:hint="default"/>
+      </w:rPr>
+    </w:lvl>
+  </w:abstractNum>
+  <w:abstractNum w:abstractNumId="3" w15:restartNumberingAfterBreak="0">
+    <w:nsid w:val="2548747F"/>
+    <w:multiLevelType w:val="hybridMultilevel"/>
+    <w:tmpl w:val="62EC548C"/>
+    <w:lvl w:ilvl="0" w:tplc="08090001">
+      <w:start w:val="1"/>
+      <w:numFmt w:val="bullet"/>
+      <w:lvlText w:val=""/>
+      <w:lvlJc w:val="left"/>
+      <w:pPr>
+        <w:ind w:left="720" w:hanging="360"/>
+      </w:pPr>
+      <w:rPr>
+        <w:rFonts w:ascii="Symbol" w:hAnsi="Symbol" w:hint="default"/>
+      </w:rPr>
+    </w:lvl>
+    <w:lvl w:ilvl="1" w:tplc="08090003" w:tentative="1">
+      <w:start w:val="1"/>
+      <w:numFmt w:val="bullet"/>
+      <w:lvlText w:val="o"/>
+      <w:lvlJc w:val="left"/>
+      <w:pPr>
+        <w:ind w:left="1440" w:hanging="360"/>
+      </w:pPr>
+      <w:rPr>
+        <w:rFonts w:ascii="Courier New" w:hAnsi="Courier New" w:cs="Courier New" w:hint="default"/>
+      </w:rPr>
+    </w:lvl>
+    <w:lvl w:ilvl="2" w:tplc="08090005" w:tentative="1">
+      <w:start w:val="1"/>
+      <w:numFmt w:val="bullet"/>
+      <w:lvlText w:val=""/>
+      <w:lvlJc w:val="left"/>
+      <w:pPr>
+        <w:ind w:left="2160" w:hanging="360"/>
+      </w:pPr>
+      <w:rPr>
+        <w:rFonts w:ascii="Wingdings" w:hAnsi="Wingdings" w:hint="default"/>
+      </w:rPr>
+    </w:lvl>
+    <w:lvl w:ilvl="3" w:tplc="08090001" w:tentative="1">
+      <w:start w:val="1"/>
+      <w:numFmt w:val="bullet"/>
+      <w:lvlText w:val=""/>
+      <w:lvlJc w:val="left"/>
+      <w:pPr>
+        <w:ind w:left="2880" w:hanging="360"/>
+      </w:pPr>
+      <w:rPr>
+        <w:rFonts w:ascii="Symbol" w:hAnsi="Symbol" w:hint="default"/>
+      </w:rPr>
+    </w:lvl>
+    <w:lvl w:ilvl="4" w:tplc="08090003" w:tentative="1">
+      <w:start w:val="1"/>
+      <w:numFmt w:val="bullet"/>
+      <w:lvlText w:val="o"/>
+      <w:lvlJc w:val="left"/>
+      <w:pPr>
+        <w:ind w:left="3600" w:hanging="360"/>
+      </w:pPr>
+      <w:rPr>
+        <w:rFonts w:ascii="Courier New" w:hAnsi="Courier New" w:cs="Courier New" w:hint="default"/>
+      </w:rPr>
+    </w:lvl>
+    <w:lvl w:ilvl="5" w:tplc="08090005" w:tentative="1">
+      <w:start w:val="1"/>
+      <w:numFmt w:val="bullet"/>
+      <w:lvlText w:val=""/>
+      <w:lvlJc w:val="left"/>
+      <w:pPr>
+        <w:ind w:left="4320" w:hanging="360"/>
+      </w:pPr>
+      <w:rPr>
+        <w:rFonts w:ascii="Wingdings" w:hAnsi="Wingdings" w:hint="default"/>
+      </w:rPr>
+    </w:lvl>
+    <w:lvl w:ilvl="6" w:tplc="08090001" w:tentative="1">
+      <w:start w:val="1"/>
+      <w:numFmt w:val="bullet"/>
+      <w:lvlText w:val=""/>
+      <w:lvlJc w:val="left"/>
+      <w:pPr>
+        <w:ind w:left="5040" w:hanging="360"/>
+      </w:pPr>
+      <w:rPr>
+        <w:rFonts w:ascii="Symbol" w:hAnsi="Symbol" w:hint="default"/>
+      </w:rPr>
+    </w:lvl>
+    <w:lvl w:ilvl="7" w:tplc="08090003" w:tentative="1">
+      <w:start w:val="1"/>
+      <w:numFmt w:val="bullet"/>
+      <w:lvlText w:val="o"/>
+      <w:lvlJc w:val="left"/>
+      <w:pPr>
+        <w:ind w:left="5760" w:hanging="360"/>
+      </w:pPr>
+      <w:rPr>
+        <w:rFonts w:ascii="Courier New" w:hAnsi="Courier New" w:cs="Courier New" w:hint="default"/>
+      </w:rPr>
+    </w:lvl>
+    <w:lvl w:ilvl="8" w:tplc="08090005" w:tentative="1">
+      <w:start w:val="1"/>
+      <w:numFmt w:val="bullet"/>
+      <w:lvlText w:val=""/>
+      <w:lvlJc w:val="left"/>
+      <w:pPr>
+        <w:ind w:left="6480" w:hanging="360"/>
+      </w:pPr>
+      <w:rPr>
+        <w:rFonts w:ascii="Wingdings" w:hAnsi="Wingdings" w:hint="default"/>
+      </w:rPr>
+    </w:lvl>
+  </w:abstractNum>
+  <w:abstractNum w:abstractNumId="4" w15:restartNumberingAfterBreak="0">
+    <w:nsid w:val="37753B41"/>
+    <w:multiLevelType w:val="hybridMultilevel"/>
+    <w:tmpl w:val="D02CBF3E"/>
+    <w:lvl w:ilvl="0" w:tplc="08090001">
+      <w:start w:val="1"/>
+      <w:numFmt w:val="bullet"/>
+      <w:lvlText w:val=""/>
+      <w:lvlJc w:val="left"/>
+      <w:pPr>
+        <w:ind w:left="720" w:hanging="360"/>
+      </w:pPr>
+      <w:rPr>
+        <w:rFonts w:ascii="Symbol" w:hAnsi="Symbol" w:hint="default"/>
+      </w:rPr>
+    </w:lvl>
+    <w:lvl w:ilvl="1" w:tplc="08090003" w:tentative="1">
+      <w:start w:val="1"/>
+      <w:numFmt w:val="bullet"/>
+      <w:lvlText w:val="o"/>
+      <w:lvlJc w:val="left"/>
+      <w:pPr>
+        <w:ind w:left="1440" w:hanging="360"/>
+      </w:pPr>
+      <w:rPr>
+        <w:rFonts w:ascii="Courier New" w:hAnsi="Courier New" w:cs="Courier New" w:hint="default"/>
+      </w:rPr>
+    </w:lvl>
+    <w:lvl w:ilvl="2" w:tplc="08090005" w:tentative="1">
+      <w:start w:val="1"/>
+      <w:numFmt w:val="bullet"/>
+      <w:lvlText w:val=""/>
+      <w:lvlJc w:val="left"/>
+      <w:pPr>
+        <w:ind w:left="2160" w:hanging="360"/>
+      </w:pPr>
+      <w:rPr>
+        <w:rFonts w:ascii="Wingdings" w:hAnsi="Wingdings" w:hint="default"/>
+      </w:rPr>
+    </w:lvl>
+    <w:lvl w:ilvl="3" w:tplc="08090001" w:tentative="1">
+      <w:start w:val="1"/>
+      <w:numFmt w:val="bullet"/>
+      <w:lvlText w:val=""/>
+      <w:lvlJc w:val="left"/>
+      <w:pPr>
+        <w:ind w:left="2880" w:hanging="360"/>
+      </w:pPr>
+      <w:rPr>
+        <w:rFonts w:ascii="Symbol" w:hAnsi="Symbol" w:hint="default"/>
+      </w:rPr>
+    </w:lvl>
+    <w:lvl w:ilvl="4" w:tplc="08090003" w:tentative="1">
+      <w:start w:val="1"/>
+      <w:numFmt w:val="bullet"/>
+      <w:lvlText w:val="o"/>
+      <w:lvlJc w:val="left"/>
+      <w:pPr>
+        <w:ind w:left="3600" w:hanging="360"/>
+      </w:pPr>
+      <w:rPr>
+        <w:rFonts w:ascii="Courier New" w:hAnsi="Courier New" w:cs="Courier New" w:hint="default"/>
+      </w:rPr>
+    </w:lvl>
+    <w:lvl w:ilvl="5" w:tplc="08090005" w:tentative="1">
+      <w:start w:val="1"/>
+      <w:numFmt w:val="bullet"/>
+      <w:lvlText w:val=""/>
+      <w:lvlJc w:val="left"/>
+      <w:pPr>
+        <w:ind w:left="4320" w:hanging="360"/>
+      </w:pPr>
+      <w:rPr>
+        <w:rFonts w:ascii="Wingdings" w:hAnsi="Wingdings" w:hint="default"/>
+      </w:rPr>
+    </w:lvl>
+    <w:lvl w:ilvl="6" w:tplc="08090001" w:tentative="1">
+      <w:start w:val="1"/>
+      <w:numFmt w:val="bullet"/>
+      <w:lvlText w:val=""/>
+      <w:lvlJc w:val="left"/>
+      <w:pPr>
+        <w:ind w:left="5040" w:hanging="360"/>
+      </w:pPr>
+      <w:rPr>
+        <w:rFonts w:ascii="Symbol" w:hAnsi="Symbol" w:hint="default"/>
+      </w:rPr>
+    </w:lvl>
+    <w:lvl w:ilvl="7" w:tplc="08090003" w:tentative="1">
+      <w:start w:val="1"/>
+      <w:numFmt w:val="bullet"/>
+      <w:lvlText w:val="o"/>
+      <w:lvlJc w:val="left"/>
+      <w:pPr>
+        <w:ind w:left="5760" w:hanging="360"/>
+      </w:pPr>
+      <w:rPr>
+        <w:rFonts w:ascii="Courier New" w:hAnsi="Courier New" w:cs="Courier New" w:hint="default"/>
+      </w:rPr>
+    </w:lvl>
+    <w:lvl w:ilvl="8" w:tplc="08090005" w:tentative="1">
+      <w:start w:val="1"/>
+      <w:numFmt w:val="bullet"/>
+      <w:lvlText w:val=""/>
+      <w:lvlJc w:val="left"/>
+      <w:pPr>
+        <w:ind w:left="6480" w:hanging="360"/>
+      </w:pPr>
+      <w:rPr>
+        <w:rFonts w:ascii="Wingdings" w:hAnsi="Wingdings" w:hint="default"/>
+      </w:rPr>
+    </w:lvl>
+  </w:abstractNum>
+  <w:abstractNum w:abstractNumId="5" w15:restartNumberingAfterBreak="0">
     <w:nsid w:val="3B143AF9"/>
     <w:multiLevelType w:val="hybridMultilevel"/>
     <w:tmpl w:val="50D8C772"/>
@@ -3651,7 +5251,572 @@
       </w:rPr>
     </w:lvl>
   </w:abstractNum>
-  <w:abstractNum w:abstractNumId="2" w15:restartNumberingAfterBreak="0">
+  <w:abstractNum w:abstractNumId="6" w15:restartNumberingAfterBreak="0">
+    <w:nsid w:val="3D5E0107"/>
+    <w:multiLevelType w:val="hybridMultilevel"/>
+    <w:tmpl w:val="119CEC6C"/>
+    <w:lvl w:ilvl="0" w:tplc="08090001">
+      <w:start w:val="1"/>
+      <w:numFmt w:val="bullet"/>
+      <w:lvlText w:val=""/>
+      <w:lvlJc w:val="left"/>
+      <w:pPr>
+        <w:ind w:left="720" w:hanging="360"/>
+      </w:pPr>
+      <w:rPr>
+        <w:rFonts w:ascii="Symbol" w:hAnsi="Symbol" w:hint="default"/>
+      </w:rPr>
+    </w:lvl>
+    <w:lvl w:ilvl="1" w:tplc="08090003">
+      <w:start w:val="1"/>
+      <w:numFmt w:val="bullet"/>
+      <w:lvlText w:val="o"/>
+      <w:lvlJc w:val="left"/>
+      <w:pPr>
+        <w:ind w:left="1440" w:hanging="360"/>
+      </w:pPr>
+      <w:rPr>
+        <w:rFonts w:ascii="Courier New" w:hAnsi="Courier New" w:cs="Courier New" w:hint="default"/>
+      </w:rPr>
+    </w:lvl>
+    <w:lvl w:ilvl="2" w:tplc="08090005" w:tentative="1">
+      <w:start w:val="1"/>
+      <w:numFmt w:val="bullet"/>
+      <w:lvlText w:val=""/>
+      <w:lvlJc w:val="left"/>
+      <w:pPr>
+        <w:ind w:left="2160" w:hanging="360"/>
+      </w:pPr>
+      <w:rPr>
+        <w:rFonts w:ascii="Wingdings" w:hAnsi="Wingdings" w:hint="default"/>
+      </w:rPr>
+    </w:lvl>
+    <w:lvl w:ilvl="3" w:tplc="08090001" w:tentative="1">
+      <w:start w:val="1"/>
+      <w:numFmt w:val="bullet"/>
+      <w:lvlText w:val=""/>
+      <w:lvlJc w:val="left"/>
+      <w:pPr>
+        <w:ind w:left="2880" w:hanging="360"/>
+      </w:pPr>
+      <w:rPr>
+        <w:rFonts w:ascii="Symbol" w:hAnsi="Symbol" w:hint="default"/>
+      </w:rPr>
+    </w:lvl>
+    <w:lvl w:ilvl="4" w:tplc="08090003" w:tentative="1">
+      <w:start w:val="1"/>
+      <w:numFmt w:val="bullet"/>
+      <w:lvlText w:val="o"/>
+      <w:lvlJc w:val="left"/>
+      <w:pPr>
+        <w:ind w:left="3600" w:hanging="360"/>
+      </w:pPr>
+      <w:rPr>
+        <w:rFonts w:ascii="Courier New" w:hAnsi="Courier New" w:cs="Courier New" w:hint="default"/>
+      </w:rPr>
+    </w:lvl>
+    <w:lvl w:ilvl="5" w:tplc="08090005" w:tentative="1">
+      <w:start w:val="1"/>
+      <w:numFmt w:val="bullet"/>
+      <w:lvlText w:val=""/>
+      <w:lvlJc w:val="left"/>
+      <w:pPr>
+        <w:ind w:left="4320" w:hanging="360"/>
+      </w:pPr>
+      <w:rPr>
+        <w:rFonts w:ascii="Wingdings" w:hAnsi="Wingdings" w:hint="default"/>
+      </w:rPr>
+    </w:lvl>
+    <w:lvl w:ilvl="6" w:tplc="08090001" w:tentative="1">
+      <w:start w:val="1"/>
+      <w:numFmt w:val="bullet"/>
+      <w:lvlText w:val=""/>
+      <w:lvlJc w:val="left"/>
+      <w:pPr>
+        <w:ind w:left="5040" w:hanging="360"/>
+      </w:pPr>
+      <w:rPr>
+        <w:rFonts w:ascii="Symbol" w:hAnsi="Symbol" w:hint="default"/>
+      </w:rPr>
+    </w:lvl>
+    <w:lvl w:ilvl="7" w:tplc="08090003" w:tentative="1">
+      <w:start w:val="1"/>
+      <w:numFmt w:val="bullet"/>
+      <w:lvlText w:val="o"/>
+      <w:lvlJc w:val="left"/>
+      <w:pPr>
+        <w:ind w:left="5760" w:hanging="360"/>
+      </w:pPr>
+      <w:rPr>
+        <w:rFonts w:ascii="Courier New" w:hAnsi="Courier New" w:cs="Courier New" w:hint="default"/>
+      </w:rPr>
+    </w:lvl>
+    <w:lvl w:ilvl="8" w:tplc="08090005" w:tentative="1">
+      <w:start w:val="1"/>
+      <w:numFmt w:val="bullet"/>
+      <w:lvlText w:val=""/>
+      <w:lvlJc w:val="left"/>
+      <w:pPr>
+        <w:ind w:left="6480" w:hanging="360"/>
+      </w:pPr>
+      <w:rPr>
+        <w:rFonts w:ascii="Wingdings" w:hAnsi="Wingdings" w:hint="default"/>
+      </w:rPr>
+    </w:lvl>
+  </w:abstractNum>
+  <w:abstractNum w:abstractNumId="7" w15:restartNumberingAfterBreak="0">
+    <w:nsid w:val="3F916121"/>
+    <w:multiLevelType w:val="hybridMultilevel"/>
+    <w:tmpl w:val="ED963D08"/>
+    <w:lvl w:ilvl="0" w:tplc="08090001">
+      <w:start w:val="1"/>
+      <w:numFmt w:val="bullet"/>
+      <w:lvlText w:val=""/>
+      <w:lvlJc w:val="left"/>
+      <w:pPr>
+        <w:ind w:left="720" w:hanging="360"/>
+      </w:pPr>
+      <w:rPr>
+        <w:rFonts w:ascii="Symbol" w:hAnsi="Symbol" w:hint="default"/>
+      </w:rPr>
+    </w:lvl>
+    <w:lvl w:ilvl="1" w:tplc="08090003" w:tentative="1">
+      <w:start w:val="1"/>
+      <w:numFmt w:val="bullet"/>
+      <w:lvlText w:val="o"/>
+      <w:lvlJc w:val="left"/>
+      <w:pPr>
+        <w:ind w:left="1440" w:hanging="360"/>
+      </w:pPr>
+      <w:rPr>
+        <w:rFonts w:ascii="Courier New" w:hAnsi="Courier New" w:cs="Courier New" w:hint="default"/>
+      </w:rPr>
+    </w:lvl>
+    <w:lvl w:ilvl="2" w:tplc="08090005" w:tentative="1">
+      <w:start w:val="1"/>
+      <w:numFmt w:val="bullet"/>
+      <w:lvlText w:val=""/>
+      <w:lvlJc w:val="left"/>
+      <w:pPr>
+        <w:ind w:left="2160" w:hanging="360"/>
+      </w:pPr>
+      <w:rPr>
+        <w:rFonts w:ascii="Wingdings" w:hAnsi="Wingdings" w:hint="default"/>
+      </w:rPr>
+    </w:lvl>
+    <w:lvl w:ilvl="3" w:tplc="08090001" w:tentative="1">
+      <w:start w:val="1"/>
+      <w:numFmt w:val="bullet"/>
+      <w:lvlText w:val=""/>
+      <w:lvlJc w:val="left"/>
+      <w:pPr>
+        <w:ind w:left="2880" w:hanging="360"/>
+      </w:pPr>
+      <w:rPr>
+        <w:rFonts w:ascii="Symbol" w:hAnsi="Symbol" w:hint="default"/>
+      </w:rPr>
+    </w:lvl>
+    <w:lvl w:ilvl="4" w:tplc="08090003" w:tentative="1">
+      <w:start w:val="1"/>
+      <w:numFmt w:val="bullet"/>
+      <w:lvlText w:val="o"/>
+      <w:lvlJc w:val="left"/>
+      <w:pPr>
+        <w:ind w:left="3600" w:hanging="360"/>
+      </w:pPr>
+      <w:rPr>
+        <w:rFonts w:ascii="Courier New" w:hAnsi="Courier New" w:cs="Courier New" w:hint="default"/>
+      </w:rPr>
+    </w:lvl>
+    <w:lvl w:ilvl="5" w:tplc="08090005" w:tentative="1">
+      <w:start w:val="1"/>
+      <w:numFmt w:val="bullet"/>
+      <w:lvlText w:val=""/>
+      <w:lvlJc w:val="left"/>
+      <w:pPr>
+        <w:ind w:left="4320" w:hanging="360"/>
+      </w:pPr>
+      <w:rPr>
+        <w:rFonts w:ascii="Wingdings" w:hAnsi="Wingdings" w:hint="default"/>
+      </w:rPr>
+    </w:lvl>
+    <w:lvl w:ilvl="6" w:tplc="08090001" w:tentative="1">
+      <w:start w:val="1"/>
+      <w:numFmt w:val="bullet"/>
+      <w:lvlText w:val=""/>
+      <w:lvlJc w:val="left"/>
+      <w:pPr>
+        <w:ind w:left="5040" w:hanging="360"/>
+      </w:pPr>
+      <w:rPr>
+        <w:rFonts w:ascii="Symbol" w:hAnsi="Symbol" w:hint="default"/>
+      </w:rPr>
+    </w:lvl>
+    <w:lvl w:ilvl="7" w:tplc="08090003" w:tentative="1">
+      <w:start w:val="1"/>
+      <w:numFmt w:val="bullet"/>
+      <w:lvlText w:val="o"/>
+      <w:lvlJc w:val="left"/>
+      <w:pPr>
+        <w:ind w:left="5760" w:hanging="360"/>
+      </w:pPr>
+      <w:rPr>
+        <w:rFonts w:ascii="Courier New" w:hAnsi="Courier New" w:cs="Courier New" w:hint="default"/>
+      </w:rPr>
+    </w:lvl>
+    <w:lvl w:ilvl="8" w:tplc="08090005" w:tentative="1">
+      <w:start w:val="1"/>
+      <w:numFmt w:val="bullet"/>
+      <w:lvlText w:val=""/>
+      <w:lvlJc w:val="left"/>
+      <w:pPr>
+        <w:ind w:left="6480" w:hanging="360"/>
+      </w:pPr>
+      <w:rPr>
+        <w:rFonts w:ascii="Wingdings" w:hAnsi="Wingdings" w:hint="default"/>
+      </w:rPr>
+    </w:lvl>
+  </w:abstractNum>
+  <w:abstractNum w:abstractNumId="8" w15:restartNumberingAfterBreak="0">
+    <w:nsid w:val="53C574E2"/>
+    <w:multiLevelType w:val="hybridMultilevel"/>
+    <w:tmpl w:val="B3E01E98"/>
+    <w:lvl w:ilvl="0" w:tplc="08090001">
+      <w:start w:val="1"/>
+      <w:numFmt w:val="bullet"/>
+      <w:lvlText w:val=""/>
+      <w:lvlJc w:val="left"/>
+      <w:pPr>
+        <w:ind w:left="720" w:hanging="360"/>
+      </w:pPr>
+      <w:rPr>
+        <w:rFonts w:ascii="Symbol" w:hAnsi="Symbol" w:hint="default"/>
+      </w:rPr>
+    </w:lvl>
+    <w:lvl w:ilvl="1" w:tplc="08090003" w:tentative="1">
+      <w:start w:val="1"/>
+      <w:numFmt w:val="bullet"/>
+      <w:lvlText w:val="o"/>
+      <w:lvlJc w:val="left"/>
+      <w:pPr>
+        <w:ind w:left="1440" w:hanging="360"/>
+      </w:pPr>
+      <w:rPr>
+        <w:rFonts w:ascii="Courier New" w:hAnsi="Courier New" w:cs="Courier New" w:hint="default"/>
+      </w:rPr>
+    </w:lvl>
+    <w:lvl w:ilvl="2" w:tplc="08090005" w:tentative="1">
+      <w:start w:val="1"/>
+      <w:numFmt w:val="bullet"/>
+      <w:lvlText w:val=""/>
+      <w:lvlJc w:val="left"/>
+      <w:pPr>
+        <w:ind w:left="2160" w:hanging="360"/>
+      </w:pPr>
+      <w:rPr>
+        <w:rFonts w:ascii="Wingdings" w:hAnsi="Wingdings" w:hint="default"/>
+      </w:rPr>
+    </w:lvl>
+    <w:lvl w:ilvl="3" w:tplc="08090001" w:tentative="1">
+      <w:start w:val="1"/>
+      <w:numFmt w:val="bullet"/>
+      <w:lvlText w:val=""/>
+      <w:lvlJc w:val="left"/>
+      <w:pPr>
+        <w:ind w:left="2880" w:hanging="360"/>
+      </w:pPr>
+      <w:rPr>
+        <w:rFonts w:ascii="Symbol" w:hAnsi="Symbol" w:hint="default"/>
+      </w:rPr>
+    </w:lvl>
+    <w:lvl w:ilvl="4" w:tplc="08090003" w:tentative="1">
+      <w:start w:val="1"/>
+      <w:numFmt w:val="bullet"/>
+      <w:lvlText w:val="o"/>
+      <w:lvlJc w:val="left"/>
+      <w:pPr>
+        <w:ind w:left="3600" w:hanging="360"/>
+      </w:pPr>
+      <w:rPr>
+        <w:rFonts w:ascii="Courier New" w:hAnsi="Courier New" w:cs="Courier New" w:hint="default"/>
+      </w:rPr>
+    </w:lvl>
+    <w:lvl w:ilvl="5" w:tplc="08090005" w:tentative="1">
+      <w:start w:val="1"/>
+      <w:numFmt w:val="bullet"/>
+      <w:lvlText w:val=""/>
+      <w:lvlJc w:val="left"/>
+      <w:pPr>
+        <w:ind w:left="4320" w:hanging="360"/>
+      </w:pPr>
+      <w:rPr>
+        <w:rFonts w:ascii="Wingdings" w:hAnsi="Wingdings" w:hint="default"/>
+      </w:rPr>
+    </w:lvl>
+    <w:lvl w:ilvl="6" w:tplc="08090001" w:tentative="1">
+      <w:start w:val="1"/>
+      <w:numFmt w:val="bullet"/>
+      <w:lvlText w:val=""/>
+      <w:lvlJc w:val="left"/>
+      <w:pPr>
+        <w:ind w:left="5040" w:hanging="360"/>
+      </w:pPr>
+      <w:rPr>
+        <w:rFonts w:ascii="Symbol" w:hAnsi="Symbol" w:hint="default"/>
+      </w:rPr>
+    </w:lvl>
+    <w:lvl w:ilvl="7" w:tplc="08090003" w:tentative="1">
+      <w:start w:val="1"/>
+      <w:numFmt w:val="bullet"/>
+      <w:lvlText w:val="o"/>
+      <w:lvlJc w:val="left"/>
+      <w:pPr>
+        <w:ind w:left="5760" w:hanging="360"/>
+      </w:pPr>
+      <w:rPr>
+        <w:rFonts w:ascii="Courier New" w:hAnsi="Courier New" w:cs="Courier New" w:hint="default"/>
+      </w:rPr>
+    </w:lvl>
+    <w:lvl w:ilvl="8" w:tplc="08090005" w:tentative="1">
+      <w:start w:val="1"/>
+      <w:numFmt w:val="bullet"/>
+      <w:lvlText w:val=""/>
+      <w:lvlJc w:val="left"/>
+      <w:pPr>
+        <w:ind w:left="6480" w:hanging="360"/>
+      </w:pPr>
+      <w:rPr>
+        <w:rFonts w:ascii="Wingdings" w:hAnsi="Wingdings" w:hint="default"/>
+      </w:rPr>
+    </w:lvl>
+  </w:abstractNum>
+  <w:abstractNum w:abstractNumId="9" w15:restartNumberingAfterBreak="0">
+    <w:nsid w:val="577F6567"/>
+    <w:multiLevelType w:val="hybridMultilevel"/>
+    <w:tmpl w:val="C876FDF8"/>
+    <w:lvl w:ilvl="0" w:tplc="08090001">
+      <w:start w:val="1"/>
+      <w:numFmt w:val="bullet"/>
+      <w:lvlText w:val=""/>
+      <w:lvlJc w:val="left"/>
+      <w:pPr>
+        <w:ind w:left="720" w:hanging="360"/>
+      </w:pPr>
+      <w:rPr>
+        <w:rFonts w:ascii="Symbol" w:hAnsi="Symbol" w:hint="default"/>
+      </w:rPr>
+    </w:lvl>
+    <w:lvl w:ilvl="1" w:tplc="08090003">
+      <w:start w:val="1"/>
+      <w:numFmt w:val="bullet"/>
+      <w:lvlText w:val="o"/>
+      <w:lvlJc w:val="left"/>
+      <w:pPr>
+        <w:ind w:left="1440" w:hanging="360"/>
+      </w:pPr>
+      <w:rPr>
+        <w:rFonts w:ascii="Courier New" w:hAnsi="Courier New" w:cs="Courier New" w:hint="default"/>
+      </w:rPr>
+    </w:lvl>
+    <w:lvl w:ilvl="2" w:tplc="08090005" w:tentative="1">
+      <w:start w:val="1"/>
+      <w:numFmt w:val="bullet"/>
+      <w:lvlText w:val=""/>
+      <w:lvlJc w:val="left"/>
+      <w:pPr>
+        <w:ind w:left="2160" w:hanging="360"/>
+      </w:pPr>
+      <w:rPr>
+        <w:rFonts w:ascii="Wingdings" w:hAnsi="Wingdings" w:hint="default"/>
+      </w:rPr>
+    </w:lvl>
+    <w:lvl w:ilvl="3" w:tplc="08090001" w:tentative="1">
+      <w:start w:val="1"/>
+      <w:numFmt w:val="bullet"/>
+      <w:lvlText w:val=""/>
+      <w:lvlJc w:val="left"/>
+      <w:pPr>
+        <w:ind w:left="2880" w:hanging="360"/>
+      </w:pPr>
+      <w:rPr>
+        <w:rFonts w:ascii="Symbol" w:hAnsi="Symbol" w:hint="default"/>
+      </w:rPr>
+    </w:lvl>
+    <w:lvl w:ilvl="4" w:tplc="08090003" w:tentative="1">
+      <w:start w:val="1"/>
+      <w:numFmt w:val="bullet"/>
+      <w:lvlText w:val="o"/>
+      <w:lvlJc w:val="left"/>
+      <w:pPr>
+        <w:ind w:left="3600" w:hanging="360"/>
+      </w:pPr>
+      <w:rPr>
+        <w:rFonts w:ascii="Courier New" w:hAnsi="Courier New" w:cs="Courier New" w:hint="default"/>
+      </w:rPr>
+    </w:lvl>
+    <w:lvl w:ilvl="5" w:tplc="08090005" w:tentative="1">
+      <w:start w:val="1"/>
+      <w:numFmt w:val="bullet"/>
+      <w:lvlText w:val=""/>
+      <w:lvlJc w:val="left"/>
+      <w:pPr>
+        <w:ind w:left="4320" w:hanging="360"/>
+      </w:pPr>
+      <w:rPr>
+        <w:rFonts w:ascii="Wingdings" w:hAnsi="Wingdings" w:hint="default"/>
+      </w:rPr>
+    </w:lvl>
+    <w:lvl w:ilvl="6" w:tplc="08090001" w:tentative="1">
+      <w:start w:val="1"/>
+      <w:numFmt w:val="bullet"/>
+      <w:lvlText w:val=""/>
+      <w:lvlJc w:val="left"/>
+      <w:pPr>
+        <w:ind w:left="5040" w:hanging="360"/>
+      </w:pPr>
+      <w:rPr>
+        <w:rFonts w:ascii="Symbol" w:hAnsi="Symbol" w:hint="default"/>
+      </w:rPr>
+    </w:lvl>
+    <w:lvl w:ilvl="7" w:tplc="08090003" w:tentative="1">
+      <w:start w:val="1"/>
+      <w:numFmt w:val="bullet"/>
+      <w:lvlText w:val="o"/>
+      <w:lvlJc w:val="left"/>
+      <w:pPr>
+        <w:ind w:left="5760" w:hanging="360"/>
+      </w:pPr>
+      <w:rPr>
+        <w:rFonts w:ascii="Courier New" w:hAnsi="Courier New" w:cs="Courier New" w:hint="default"/>
+      </w:rPr>
+    </w:lvl>
+    <w:lvl w:ilvl="8" w:tplc="08090005" w:tentative="1">
+      <w:start w:val="1"/>
+      <w:numFmt w:val="bullet"/>
+      <w:lvlText w:val=""/>
+      <w:lvlJc w:val="left"/>
+      <w:pPr>
+        <w:ind w:left="6480" w:hanging="360"/>
+      </w:pPr>
+      <w:rPr>
+        <w:rFonts w:ascii="Wingdings" w:hAnsi="Wingdings" w:hint="default"/>
+      </w:rPr>
+    </w:lvl>
+  </w:abstractNum>
+  <w:abstractNum w:abstractNumId="10" w15:restartNumberingAfterBreak="0">
+    <w:nsid w:val="587842E5"/>
+    <w:multiLevelType w:val="hybridMultilevel"/>
+    <w:tmpl w:val="40DCADD0"/>
+    <w:lvl w:ilvl="0" w:tplc="08090001">
+      <w:start w:val="1"/>
+      <w:numFmt w:val="bullet"/>
+      <w:lvlText w:val=""/>
+      <w:lvlJc w:val="left"/>
+      <w:pPr>
+        <w:ind w:left="720" w:hanging="360"/>
+      </w:pPr>
+      <w:rPr>
+        <w:rFonts w:ascii="Symbol" w:hAnsi="Symbol" w:hint="default"/>
+      </w:rPr>
+    </w:lvl>
+    <w:lvl w:ilvl="1" w:tplc="08090003" w:tentative="1">
+      <w:start w:val="1"/>
+      <w:numFmt w:val="bullet"/>
+      <w:lvlText w:val="o"/>
+      <w:lvlJc w:val="left"/>
+      <w:pPr>
+        <w:ind w:left="1440" w:hanging="360"/>
+      </w:pPr>
+      <w:rPr>
+        <w:rFonts w:ascii="Courier New" w:hAnsi="Courier New" w:cs="Courier New" w:hint="default"/>
+      </w:rPr>
+    </w:lvl>
+    <w:lvl w:ilvl="2" w:tplc="08090005" w:tentative="1">
+      <w:start w:val="1"/>
+      <w:numFmt w:val="bullet"/>
+      <w:lvlText w:val=""/>
+      <w:lvlJc w:val="left"/>
+      <w:pPr>
+        <w:ind w:left="2160" w:hanging="360"/>
+      </w:pPr>
+      <w:rPr>
+        <w:rFonts w:ascii="Wingdings" w:hAnsi="Wingdings" w:hint="default"/>
+      </w:rPr>
+    </w:lvl>
+    <w:lvl w:ilvl="3" w:tplc="08090001" w:tentative="1">
+      <w:start w:val="1"/>
+      <w:numFmt w:val="bullet"/>
+      <w:lvlText w:val=""/>
+      <w:lvlJc w:val="left"/>
+      <w:pPr>
+        <w:ind w:left="2880" w:hanging="360"/>
+      </w:pPr>
+      <w:rPr>
+        <w:rFonts w:ascii="Symbol" w:hAnsi="Symbol" w:hint="default"/>
+      </w:rPr>
+    </w:lvl>
+    <w:lvl w:ilvl="4" w:tplc="08090003" w:tentative="1">
+      <w:start w:val="1"/>
+      <w:numFmt w:val="bullet"/>
+      <w:lvlText w:val="o"/>
+      <w:lvlJc w:val="left"/>
+      <w:pPr>
+        <w:ind w:left="3600" w:hanging="360"/>
+      </w:pPr>
+      <w:rPr>
+        <w:rFonts w:ascii="Courier New" w:hAnsi="Courier New" w:cs="Courier New" w:hint="default"/>
+      </w:rPr>
+    </w:lvl>
+    <w:lvl w:ilvl="5" w:tplc="08090005" w:tentative="1">
+      <w:start w:val="1"/>
+      <w:numFmt w:val="bullet"/>
+      <w:lvlText w:val=""/>
+      <w:lvlJc w:val="left"/>
+      <w:pPr>
+        <w:ind w:left="4320" w:hanging="360"/>
+      </w:pPr>
+      <w:rPr>
+        <w:rFonts w:ascii="Wingdings" w:hAnsi="Wingdings" w:hint="default"/>
+      </w:rPr>
+    </w:lvl>
+    <w:lvl w:ilvl="6" w:tplc="08090001" w:tentative="1">
+      <w:start w:val="1"/>
+      <w:numFmt w:val="bullet"/>
+      <w:lvlText w:val=""/>
+      <w:lvlJc w:val="left"/>
+      <w:pPr>
+        <w:ind w:left="5040" w:hanging="360"/>
+      </w:pPr>
+      <w:rPr>
+        <w:rFonts w:ascii="Symbol" w:hAnsi="Symbol" w:hint="default"/>
+      </w:rPr>
+    </w:lvl>
+    <w:lvl w:ilvl="7" w:tplc="08090003" w:tentative="1">
+      <w:start w:val="1"/>
+      <w:numFmt w:val="bullet"/>
+      <w:lvlText w:val="o"/>
+      <w:lvlJc w:val="left"/>
+      <w:pPr>
+        <w:ind w:left="5760" w:hanging="360"/>
+      </w:pPr>
+      <w:rPr>
+        <w:rFonts w:ascii="Courier New" w:hAnsi="Courier New" w:cs="Courier New" w:hint="default"/>
+      </w:rPr>
+    </w:lvl>
+    <w:lvl w:ilvl="8" w:tplc="08090005" w:tentative="1">
+      <w:start w:val="1"/>
+      <w:numFmt w:val="bullet"/>
+      <w:lvlText w:val=""/>
+      <w:lvlJc w:val="left"/>
+      <w:pPr>
+        <w:ind w:left="6480" w:hanging="360"/>
+      </w:pPr>
+      <w:rPr>
+        <w:rFonts w:ascii="Wingdings" w:hAnsi="Wingdings" w:hint="default"/>
+      </w:rPr>
+    </w:lvl>
+  </w:abstractNum>
+  <w:abstractNum w:abstractNumId="11" w15:restartNumberingAfterBreak="0">
     <w:nsid w:val="58A31E8E"/>
     <w:multiLevelType w:val="hybridMultilevel"/>
     <w:tmpl w:val="F90A92B4"/>
@@ -3763,11 +5928,124 @@
       </w:rPr>
     </w:lvl>
   </w:abstractNum>
+  <w:abstractNum w:abstractNumId="12" w15:restartNumberingAfterBreak="0">
+    <w:nsid w:val="728D6961"/>
+    <w:multiLevelType w:val="hybridMultilevel"/>
+    <w:tmpl w:val="2A3215F6"/>
+    <w:lvl w:ilvl="0" w:tplc="08090001">
+      <w:start w:val="1"/>
+      <w:numFmt w:val="bullet"/>
+      <w:lvlText w:val=""/>
+      <w:lvlJc w:val="left"/>
+      <w:pPr>
+        <w:ind w:left="720" w:hanging="360"/>
+      </w:pPr>
+      <w:rPr>
+        <w:rFonts w:ascii="Symbol" w:hAnsi="Symbol" w:hint="default"/>
+      </w:rPr>
+    </w:lvl>
+    <w:lvl w:ilvl="1" w:tplc="08090003" w:tentative="1">
+      <w:start w:val="1"/>
+      <w:numFmt w:val="bullet"/>
+      <w:lvlText w:val="o"/>
+      <w:lvlJc w:val="left"/>
+      <w:pPr>
+        <w:ind w:left="1440" w:hanging="360"/>
+      </w:pPr>
+      <w:rPr>
+        <w:rFonts w:ascii="Courier New" w:hAnsi="Courier New" w:cs="Courier New" w:hint="default"/>
+      </w:rPr>
+    </w:lvl>
+    <w:lvl w:ilvl="2" w:tplc="08090005" w:tentative="1">
+      <w:start w:val="1"/>
+      <w:numFmt w:val="bullet"/>
+      <w:lvlText w:val=""/>
+      <w:lvlJc w:val="left"/>
+      <w:pPr>
+        <w:ind w:left="2160" w:hanging="360"/>
+      </w:pPr>
+      <w:rPr>
+        <w:rFonts w:ascii="Wingdings" w:hAnsi="Wingdings" w:hint="default"/>
+      </w:rPr>
+    </w:lvl>
+    <w:lvl w:ilvl="3" w:tplc="08090001" w:tentative="1">
+      <w:start w:val="1"/>
+      <w:numFmt w:val="bullet"/>
+      <w:lvlText w:val=""/>
+      <w:lvlJc w:val="left"/>
+      <w:pPr>
+        <w:ind w:left="2880" w:hanging="360"/>
+      </w:pPr>
+      <w:rPr>
+        <w:rFonts w:ascii="Symbol" w:hAnsi="Symbol" w:hint="default"/>
+      </w:rPr>
+    </w:lvl>
+    <w:lvl w:ilvl="4" w:tplc="08090003" w:tentative="1">
+      <w:start w:val="1"/>
+      <w:numFmt w:val="bullet"/>
+      <w:lvlText w:val="o"/>
+      <w:lvlJc w:val="left"/>
+      <w:pPr>
+        <w:ind w:left="3600" w:hanging="360"/>
+      </w:pPr>
+      <w:rPr>
+        <w:rFonts w:ascii="Courier New" w:hAnsi="Courier New" w:cs="Courier New" w:hint="default"/>
+      </w:rPr>
+    </w:lvl>
+    <w:lvl w:ilvl="5" w:tplc="08090005" w:tentative="1">
+      <w:start w:val="1"/>
+      <w:numFmt w:val="bullet"/>
+      <w:lvlText w:val=""/>
+      <w:lvlJc w:val="left"/>
+      <w:pPr>
+        <w:ind w:left="4320" w:hanging="360"/>
+      </w:pPr>
+      <w:rPr>
+        <w:rFonts w:ascii="Wingdings" w:hAnsi="Wingdings" w:hint="default"/>
+      </w:rPr>
+    </w:lvl>
+    <w:lvl w:ilvl="6" w:tplc="08090001" w:tentative="1">
+      <w:start w:val="1"/>
+      <w:numFmt w:val="bullet"/>
+      <w:lvlText w:val=""/>
+      <w:lvlJc w:val="left"/>
+      <w:pPr>
+        <w:ind w:left="5040" w:hanging="360"/>
+      </w:pPr>
+      <w:rPr>
+        <w:rFonts w:ascii="Symbol" w:hAnsi="Symbol" w:hint="default"/>
+      </w:rPr>
+    </w:lvl>
+    <w:lvl w:ilvl="7" w:tplc="08090003" w:tentative="1">
+      <w:start w:val="1"/>
+      <w:numFmt w:val="bullet"/>
+      <w:lvlText w:val="o"/>
+      <w:lvlJc w:val="left"/>
+      <w:pPr>
+        <w:ind w:left="5760" w:hanging="360"/>
+      </w:pPr>
+      <w:rPr>
+        <w:rFonts w:ascii="Courier New" w:hAnsi="Courier New" w:cs="Courier New" w:hint="default"/>
+      </w:rPr>
+    </w:lvl>
+    <w:lvl w:ilvl="8" w:tplc="08090005" w:tentative="1">
+      <w:start w:val="1"/>
+      <w:numFmt w:val="bullet"/>
+      <w:lvlText w:val=""/>
+      <w:lvlJc w:val="left"/>
+      <w:pPr>
+        <w:ind w:left="6480" w:hanging="360"/>
+      </w:pPr>
+      <w:rPr>
+        <w:rFonts w:ascii="Wingdings" w:hAnsi="Wingdings" w:hint="default"/>
+      </w:rPr>
+    </w:lvl>
+  </w:abstractNum>
   <w:num w:numId="1">
-    <w:abstractNumId w:val="2"/>
+    <w:abstractNumId w:val="11"/>
   </w:num>
   <w:num w:numId="2">
-    <w:abstractNumId w:val="1"/>
+    <w:abstractNumId w:val="5"/>
   </w:num>
   <w:num w:numId="3">
     <w:abstractNumId w:val="0"/>
@@ -3828,6 +6106,36 @@
   </w:num>
   <w:num w:numId="22">
     <w:abstractNumId w:val="0"/>
+  </w:num>
+  <w:num w:numId="23">
+    <w:abstractNumId w:val="6"/>
+  </w:num>
+  <w:num w:numId="24">
+    <w:abstractNumId w:val="9"/>
+  </w:num>
+  <w:num w:numId="25">
+    <w:abstractNumId w:val="7"/>
+  </w:num>
+  <w:num w:numId="26">
+    <w:abstractNumId w:val="1"/>
+  </w:num>
+  <w:num w:numId="27">
+    <w:abstractNumId w:val="8"/>
+  </w:num>
+  <w:num w:numId="28">
+    <w:abstractNumId w:val="12"/>
+  </w:num>
+  <w:num w:numId="29">
+    <w:abstractNumId w:val="4"/>
+  </w:num>
+  <w:num w:numId="30">
+    <w:abstractNumId w:val="10"/>
+  </w:num>
+  <w:num w:numId="31">
+    <w:abstractNumId w:val="2"/>
+  </w:num>
+  <w:num w:numId="32">
+    <w:abstractNumId w:val="3"/>
   </w:num>
 </w:numbering>
 </file>
@@ -4959,7 +7267,648 @@
       <w:u w:val="single"/>
     </w:rPr>
   </w:style>
+  <w:style w:type="paragraph" w:styleId="Intestazione">
+    <w:name w:val="header"/>
+    <w:basedOn w:val="Normale"/>
+    <w:link w:val="IntestazioneCarattere"/>
+    <w:uiPriority w:val="99"/>
+    <w:unhideWhenUsed/>
+    <w:rsid w:val="009A469A"/>
+    <w:pPr>
+      <w:tabs>
+        <w:tab w:val="center" w:pos="4819"/>
+        <w:tab w:val="right" w:pos="9638"/>
+      </w:tabs>
+      <w:spacing w:after="0" w:line="240" w:lineRule="auto"/>
+    </w:pPr>
+  </w:style>
+  <w:style w:type="character" w:customStyle="1" w:styleId="IntestazioneCarattere">
+    <w:name w:val="Intestazione Carattere"/>
+    <w:basedOn w:val="Carpredefinitoparagrafo"/>
+    <w:link w:val="Intestazione"/>
+    <w:uiPriority w:val="99"/>
+    <w:rsid w:val="009A469A"/>
+  </w:style>
+  <w:style w:type="paragraph" w:styleId="Pidipagina">
+    <w:name w:val="footer"/>
+    <w:basedOn w:val="Normale"/>
+    <w:link w:val="PidipaginaCarattere"/>
+    <w:uiPriority w:val="99"/>
+    <w:unhideWhenUsed/>
+    <w:rsid w:val="009A469A"/>
+    <w:pPr>
+      <w:tabs>
+        <w:tab w:val="center" w:pos="4819"/>
+        <w:tab w:val="right" w:pos="9638"/>
+      </w:tabs>
+      <w:spacing w:after="0" w:line="240" w:lineRule="auto"/>
+    </w:pPr>
+  </w:style>
+  <w:style w:type="character" w:customStyle="1" w:styleId="PidipaginaCarattere">
+    <w:name w:val="Piè di pagina Carattere"/>
+    <w:basedOn w:val="Carpredefinitoparagrafo"/>
+    <w:link w:val="Pidipagina"/>
+    <w:uiPriority w:val="99"/>
+    <w:rsid w:val="009A469A"/>
+  </w:style>
+  <w:style w:type="character" w:styleId="Testosegnaposto">
+    <w:name w:val="Placeholder Text"/>
+    <w:basedOn w:val="Carpredefinitoparagrafo"/>
+    <w:uiPriority w:val="99"/>
+    <w:semiHidden/>
+    <w:rsid w:val="009A469A"/>
+    <w:rPr>
+      <w:color w:val="808080"/>
+    </w:rPr>
+  </w:style>
 </w:styles>
+</file>
+
+<file path=word/glossary/document.xml><?xml version="1.0" encoding="utf-8"?>
+<w:glossaryDocument xmlns:wpc="http://schemas.microsoft.com/office/word/2010/wordprocessingCanvas" xmlns:cx="http://schemas.microsoft.com/office/drawing/2014/chartex" xmlns:cx1="http://schemas.microsoft.com/office/drawing/2015/9/8/chartex" xmlns:cx2="http://schemas.microsoft.com/office/drawing/2015/10/21/chartex" xmlns:cx3="http://schemas.microsoft.com/office/drawing/2016/5/9/chartex" xmlns:cx4="http://schemas.microsoft.com/office/drawing/2016/5/10/chartex" xmlns:cx5="http://schemas.microsoft.com/office/drawing/2016/5/11/chartex" xmlns:cx6="http://schemas.microsoft.com/office/drawing/2016/5/12/chartex" xmlns:cx7="http://schemas.microsoft.com/office/drawing/2016/5/13/chartex" xmlns:cx8="http://schemas.microsoft.com/office/drawing/2016/5/14/chartex" xmlns:mc="http://schemas.openxmlformats.org/markup-compatibility/2006" xmlns:aink="http://schemas.microsoft.com/office/drawing/2016/ink" xmlns:am3d="http://schemas.microsoft.com/office/drawing/2017/model3d" xmlns:o="urn:schemas-microsoft-com:office:office" xmlns:r="http://schemas.openxmlformats.org/officeDocument/2006/relationships" xmlns:m="http://schemas.openxmlformats.org/officeDocument/2006/math" xmlns:v="urn:schemas-microsoft-com:vml" xmlns:wp14="http://schemas.microsoft.com/office/word/2010/wordprocessingDrawing" xmlns:wp="http://schemas.openxmlformats.org/drawingml/2006/wordprocessingDrawing" xmlns:w10="urn:schemas-microsoft-com:office:word" xmlns:w="http://schemas.openxmlformats.org/wordprocessingml/2006/main" xmlns:w14="http://schemas.microsoft.com/office/word/2010/wordml" xmlns:w15="http://schemas.microsoft.com/office/word/2012/wordml" xmlns:w16cid="http://schemas.microsoft.com/office/word/2016/wordml/cid" xmlns:w16se="http://schemas.microsoft.com/office/word/2015/wordml/symex" xmlns:wpg="http://schemas.microsoft.com/office/word/2010/wordprocessingGroup" xmlns:wpi="http://schemas.microsoft.com/office/word/2010/wordprocessingInk" xmlns:wne="http://schemas.microsoft.com/office/word/2006/wordml" xmlns:wps="http://schemas.microsoft.com/office/word/2010/wordprocessingShape" mc:Ignorable="w14 w15 w16se w16cid wp14">
+  <w:docParts>
+    <w:docPart>
+      <w:docPartPr>
+        <w:name w:val="BB1201815819419187BD3EB56A5FFAF0"/>
+        <w:category>
+          <w:name w:val="Generale"/>
+          <w:gallery w:val="placeholder"/>
+        </w:category>
+        <w:types>
+          <w:type w:val="bbPlcHdr"/>
+        </w:types>
+        <w:behaviors>
+          <w:behavior w:val="content"/>
+        </w:behaviors>
+        <w:guid w:val="{F2A491DC-32B9-48F2-BBC7-FD43A4D26BF4}"/>
+      </w:docPartPr>
+      <w:docPartBody>
+        <w:p>
+          <w:r>
+            <w:rPr>
+              <w:rStyle w:val="Testosegnaposto"/>
+            </w:rPr>
+            <w:t>[Titolo]</w:t>
+          </w:r>
+        </w:p>
+      </w:docPartBody>
+    </w:docPart>
+  </w:docParts>
+</w:glossaryDocument>
+</file>
+
+<file path=word/glossary/fontTable.xml><?xml version="1.0" encoding="utf-8"?>
+<w:fonts xmlns:mc="http://schemas.openxmlformats.org/markup-compatibility/2006" xmlns:r="http://schemas.openxmlformats.org/officeDocument/2006/relationships" xmlns:w="http://schemas.openxmlformats.org/wordprocessingml/2006/main" xmlns:w14="http://schemas.microsoft.com/office/word/2010/wordml" xmlns:w15="http://schemas.microsoft.com/office/word/2012/wordml" xmlns:w16cid="http://schemas.microsoft.com/office/word/2016/wordml/cid" xmlns:w16se="http://schemas.microsoft.com/office/word/2015/wordml/symex" mc:Ignorable="w14 w15 w16se w16cid">
+  <w:font w:name="Symbol">
+    <w:panose1 w:val="05050102010706020507"/>
+    <w:charset w:val="02"/>
+    <w:family w:val="roman"/>
+    <w:pitch w:val="variable"/>
+    <w:sig w:usb0="00000000" w:usb1="10000000" w:usb2="00000000" w:usb3="00000000" w:csb0="80000000" w:csb1="00000000"/>
+  </w:font>
+  <w:font w:name="Times New Roman">
+    <w:panose1 w:val="02020603050405020304"/>
+    <w:charset w:val="00"/>
+    <w:family w:val="roman"/>
+    <w:pitch w:val="variable"/>
+    <w:sig w:usb0="E0002AFF" w:usb1="C0007843" w:usb2="00000009" w:usb3="00000000" w:csb0="000001FF" w:csb1="00000000"/>
+  </w:font>
+  <w:font w:name="Courier New">
+    <w:panose1 w:val="02070309020205020404"/>
+    <w:charset w:val="00"/>
+    <w:family w:val="modern"/>
+    <w:pitch w:val="fixed"/>
+    <w:sig w:usb0="E0002EFF" w:usb1="C0007843" w:usb2="00000009" w:usb3="00000000" w:csb0="000001FF" w:csb1="00000000"/>
+  </w:font>
+  <w:font w:name="Wingdings">
+    <w:panose1 w:val="05000000000000000000"/>
+    <w:charset w:val="02"/>
+    <w:family w:val="auto"/>
+    <w:pitch w:val="variable"/>
+    <w:sig w:usb0="00000000" w:usb1="10000000" w:usb2="00000000" w:usb3="00000000" w:csb0="80000000" w:csb1="00000000"/>
+  </w:font>
+  <w:font w:name="Calibri">
+    <w:panose1 w:val="020F0502020204030204"/>
+    <w:charset w:val="00"/>
+    <w:family w:val="swiss"/>
+    <w:pitch w:val="variable"/>
+    <w:sig w:usb0="E0002AFF" w:usb1="4000ACFF" w:usb2="00000001" w:usb3="00000000" w:csb0="000001FF" w:csb1="00000000"/>
+  </w:font>
+  <w:font w:name="Garamond">
+    <w:panose1 w:val="02020404030301010803"/>
+    <w:charset w:val="00"/>
+    <w:family w:val="roman"/>
+    <w:pitch w:val="variable"/>
+    <w:sig w:usb0="00000287" w:usb1="00000000" w:usb2="00000000" w:usb3="00000000" w:csb0="0000009F" w:csb1="00000000"/>
+  </w:font>
+  <w:font w:name="Arial">
+    <w:panose1 w:val="020B0604020202020204"/>
+    <w:charset w:val="00"/>
+    <w:family w:val="swiss"/>
+    <w:pitch w:val="variable"/>
+    <w:sig w:usb0="E0002AFF" w:usb1="C0007843" w:usb2="00000009" w:usb3="00000000" w:csb0="000001FF" w:csb1="00000000"/>
+  </w:font>
+  <w:font w:name="Calibri Light">
+    <w:panose1 w:val="020F0302020204030204"/>
+    <w:charset w:val="00"/>
+    <w:family w:val="swiss"/>
+    <w:pitch w:val="variable"/>
+    <w:sig w:usb0="A0002AEF" w:usb1="4000207B" w:usb2="00000000" w:usb3="00000000" w:csb0="000001FF" w:csb1="00000000"/>
+  </w:font>
+</w:fonts>
+</file>
+
+<file path=word/glossary/settings.xml><?xml version="1.0" encoding="utf-8"?>
+<w:settings xmlns:mc="http://schemas.openxmlformats.org/markup-compatibility/2006" xmlns:o="urn:schemas-microsoft-com:office:office" xmlns:r="http://schemas.openxmlformats.org/officeDocument/2006/relationships" xmlns:m="http://schemas.openxmlformats.org/officeDocument/2006/math" xmlns:v="urn:schemas-microsoft-com:vml" xmlns:w10="urn:schemas-microsoft-com:office:word" xmlns:w="http://schemas.openxmlformats.org/wordprocessingml/2006/main" xmlns:w14="http://schemas.microsoft.com/office/word/2010/wordml" xmlns:w15="http://schemas.microsoft.com/office/word/2012/wordml" xmlns:w16cid="http://schemas.microsoft.com/office/word/2016/wordml/cid" xmlns:w16se="http://schemas.microsoft.com/office/word/2015/wordml/symex" xmlns:sl="http://schemas.openxmlformats.org/schemaLibrary/2006/main" mc:Ignorable="w14 w15 w16se w16cid">
+  <w:view w:val="normal"/>
+  <w:defaultTabStop w:val="720"/>
+  <w:characterSpacingControl w:val="doNotCompress"/>
+  <w:compat>
+    <w:useFELayout/>
+    <w:compatSetting w:name="compatibilityMode" w:uri="http://schemas.microsoft.com/office/word" w:val="15"/>
+    <w:compatSetting w:name="overrideTableStyleFontSizeAndJustification" w:uri="http://schemas.microsoft.com/office/word" w:val="1"/>
+    <w:compatSetting w:name="enableOpenTypeFeatures" w:uri="http://schemas.microsoft.com/office/word" w:val="1"/>
+    <w:compatSetting w:name="doNotFlipMirrorIndents" w:uri="http://schemas.microsoft.com/office/word" w:val="1"/>
+    <w:compatSetting w:name="differentiateMultirowTableHeaders" w:uri="http://schemas.microsoft.com/office/word" w:val="1"/>
+    <w:compatSetting w:name="useWord2013TrackBottomHyphenation" w:uri="http://schemas.microsoft.com/office/word" w:val="0"/>
+  </w:compat>
+  <w:rsids>
+    <w:rsidRoot w:val="003E40D2"/>
+    <w:rsid w:val="003E40D2"/>
+  </w:rsids>
+  <m:mathPr>
+    <m:mathFont m:val="Cambria Math"/>
+    <m:brkBin m:val="before"/>
+    <m:brkBinSub m:val="--"/>
+    <m:smallFrac m:val="0"/>
+    <m:dispDef/>
+    <m:lMargin m:val="0"/>
+    <m:rMargin m:val="0"/>
+    <m:defJc m:val="centerGroup"/>
+    <m:wrapIndent m:val="1440"/>
+    <m:intLim m:val="subSup"/>
+    <m:naryLim m:val="undOvr"/>
+  </m:mathPr>
+  <w:themeFontLang w:val="en-GB"/>
+  <w:clrSchemeMapping w:bg1="light1" w:t1="dark1" w:bg2="light2" w:t2="dark2" w:accent1="accent1" w:accent2="accent2" w:accent3="accent3" w:accent4="accent4" w:accent5="accent5" w:accent6="accent6" w:hyperlink="hyperlink" w:followedHyperlink="followedHyperlink"/>
+  <w:decimalSymbol w:val=","/>
+  <w:listSeparator w:val=";"/>
+  <w15:chartTrackingRefBased/>
+</w:settings>
+</file>
+
+<file path=word/glossary/styles.xml><?xml version="1.0" encoding="utf-8"?>
+<w:styles xmlns:mc="http://schemas.openxmlformats.org/markup-compatibility/2006" xmlns:r="http://schemas.openxmlformats.org/officeDocument/2006/relationships" xmlns:w="http://schemas.openxmlformats.org/wordprocessingml/2006/main" xmlns:w14="http://schemas.microsoft.com/office/word/2010/wordml" xmlns:w15="http://schemas.microsoft.com/office/word/2012/wordml" xmlns:w16cid="http://schemas.microsoft.com/office/word/2016/wordml/cid" xmlns:w16se="http://schemas.microsoft.com/office/word/2015/wordml/symex" mc:Ignorable="w14 w15 w16se w16cid">
+  <w:docDefaults>
+    <w:rPrDefault>
+      <w:rPr>
+        <w:rFonts w:asciiTheme="minorHAnsi" w:eastAsiaTheme="minorEastAsia" w:hAnsiTheme="minorHAnsi" w:cstheme="minorBidi"/>
+        <w:sz w:val="22"/>
+        <w:szCs w:val="22"/>
+        <w:lang w:val="en-GB" w:eastAsia="en-GB" w:bidi="ar-SA"/>
+      </w:rPr>
+    </w:rPrDefault>
+    <w:pPrDefault>
+      <w:pPr>
+        <w:spacing w:after="160" w:line="259" w:lineRule="auto"/>
+      </w:pPr>
+    </w:pPrDefault>
+  </w:docDefaults>
+  <w:latentStyles w:defLockedState="0" w:defUIPriority="99" w:defSemiHidden="0" w:defUnhideWhenUsed="0" w:defQFormat="0" w:count="376">
+    <w:lsdException w:name="Normal" w:uiPriority="0" w:qFormat="1"/>
+    <w:lsdException w:name="heading 1" w:uiPriority="9" w:qFormat="1"/>
+    <w:lsdException w:name="heading 2" w:semiHidden="1" w:uiPriority="9" w:unhideWhenUsed="1" w:qFormat="1"/>
+    <w:lsdException w:name="heading 3" w:semiHidden="1" w:uiPriority="9" w:unhideWhenUsed="1" w:qFormat="1"/>
+    <w:lsdException w:name="heading 4" w:semiHidden="1" w:uiPriority="9" w:unhideWhenUsed="1" w:qFormat="1"/>
+    <w:lsdException w:name="heading 5" w:semiHidden="1" w:uiPriority="9" w:unhideWhenUsed="1" w:qFormat="1"/>
+    <w:lsdException w:name="heading 6" w:semiHidden="1" w:uiPriority="9" w:unhideWhenUsed="1" w:qFormat="1"/>
+    <w:lsdException w:name="heading 7" w:semiHidden="1" w:uiPriority="9" w:unhideWhenUsed="1" w:qFormat="1"/>
+    <w:lsdException w:name="heading 8" w:semiHidden="1" w:uiPriority="9" w:unhideWhenUsed="1" w:qFormat="1"/>
+    <w:lsdException w:name="heading 9" w:semiHidden="1" w:uiPriority="9" w:unhideWhenUsed="1" w:qFormat="1"/>
+    <w:lsdException w:name="index 1" w:semiHidden="1" w:unhideWhenUsed="1"/>
+    <w:lsdException w:name="index 2" w:semiHidden="1" w:unhideWhenUsed="1"/>
+    <w:lsdException w:name="index 3" w:semiHidden="1" w:unhideWhenUsed="1"/>
+    <w:lsdException w:name="index 4" w:semiHidden="1" w:unhideWhenUsed="1"/>
+    <w:lsdException w:name="index 5" w:semiHidden="1" w:unhideWhenUsed="1"/>
+    <w:lsdException w:name="index 6" w:semiHidden="1" w:unhideWhenUsed="1"/>
+    <w:lsdException w:name="index 7" w:semiHidden="1" w:unhideWhenUsed="1"/>
+    <w:lsdException w:name="index 8" w:semiHidden="1" w:unhideWhenUsed="1"/>
+    <w:lsdException w:name="index 9" w:semiHidden="1" w:unhideWhenUsed="1"/>
+    <w:lsdException w:name="toc 1" w:semiHidden="1" w:uiPriority="39" w:unhideWhenUsed="1"/>
+    <w:lsdException w:name="toc 2" w:semiHidden="1" w:uiPriority="39" w:unhideWhenUsed="1"/>
+    <w:lsdException w:name="toc 3" w:semiHidden="1" w:uiPriority="39" w:unhideWhenUsed="1"/>
+    <w:lsdException w:name="toc 4" w:semiHidden="1" w:uiPriority="39" w:unhideWhenUsed="1"/>
+    <w:lsdException w:name="toc 5" w:semiHidden="1" w:uiPriority="39" w:unhideWhenUsed="1"/>
+    <w:lsdException w:name="toc 6" w:semiHidden="1" w:uiPriority="39" w:unhideWhenUsed="1"/>
+    <w:lsdException w:name="toc 7" w:semiHidden="1" w:uiPriority="39" w:unhideWhenUsed="1"/>
+    <w:lsdException w:name="toc 8" w:semiHidden="1" w:uiPriority="39" w:unhideWhenUsed="1"/>
+    <w:lsdException w:name="toc 9" w:semiHidden="1" w:uiPriority="39" w:unhideWhenUsed="1"/>
+    <w:lsdException w:name="Normal Indent" w:semiHidden="1" w:unhideWhenUsed="1"/>
+    <w:lsdException w:name="footnote text" w:semiHidden="1" w:unhideWhenUsed="1"/>
+    <w:lsdException w:name="annotation text" w:semiHidden="1" w:unhideWhenUsed="1"/>
+    <w:lsdException w:name="header" w:semiHidden="1" w:unhideWhenUsed="1"/>
+    <w:lsdException w:name="footer" w:semiHidden="1" w:unhideWhenUsed="1"/>
+    <w:lsdException w:name="index heading" w:semiHidden="1" w:unhideWhenUsed="1"/>
+    <w:lsdException w:name="caption" w:semiHidden="1" w:uiPriority="35" w:unhideWhenUsed="1" w:qFormat="1"/>
+    <w:lsdException w:name="table of figures" w:semiHidden="1" w:unhideWhenUsed="1"/>
+    <w:lsdException w:name="envelope address" w:semiHidden="1" w:unhideWhenUsed="1"/>
+    <w:lsdException w:name="envelope return" w:semiHidden="1" w:unhideWhenUsed="1"/>
+    <w:lsdException w:name="footnote reference" w:semiHidden="1" w:unhideWhenUsed="1"/>
+    <w:lsdException w:name="annotation reference" w:semiHidden="1" w:unhideWhenUsed="1"/>
+    <w:lsdException w:name="line number" w:semiHidden="1" w:unhideWhenUsed="1"/>
+    <w:lsdException w:name="page number" w:semiHidden="1" w:unhideWhenUsed="1"/>
+    <w:lsdException w:name="endnote reference" w:semiHidden="1" w:unhideWhenUsed="1"/>
+    <w:lsdException w:name="endnote text" w:semiHidden="1" w:unhideWhenUsed="1"/>
+    <w:lsdException w:name="table of authorities" w:semiHidden="1" w:unhideWhenUsed="1"/>
+    <w:lsdException w:name="macro" w:semiHidden="1" w:unhideWhenUsed="1"/>
+    <w:lsdException w:name="toa heading" w:semiHidden="1" w:unhideWhenUsed="1"/>
+    <w:lsdException w:name="List" w:semiHidden="1" w:unhideWhenUsed="1"/>
+    <w:lsdException w:name="List Bullet" w:semiHidden="1" w:unhideWhenUsed="1"/>
+    <w:lsdException w:name="List Number" w:semiHidden="1" w:unhideWhenUsed="1"/>
+    <w:lsdException w:name="List 2" w:semiHidden="1" w:unhideWhenUsed="1"/>
+    <w:lsdException w:name="List 3" w:semiHidden="1" w:unhideWhenUsed="1"/>
+    <w:lsdException w:name="List 4" w:semiHidden="1" w:unhideWhenUsed="1"/>
+    <w:lsdException w:name="List 5" w:semiHidden="1" w:unhideWhenUsed="1"/>
+    <w:lsdException w:name="List Bullet 2" w:semiHidden="1" w:unhideWhenUsed="1"/>
+    <w:lsdException w:name="List Bullet 3" w:semiHidden="1" w:unhideWhenUsed="1"/>
+    <w:lsdException w:name="List Bullet 4" w:semiHidden="1" w:unhideWhenUsed="1"/>
+    <w:lsdException w:name="List Bullet 5" w:semiHidden="1" w:unhideWhenUsed="1"/>
+    <w:lsdException w:name="List Number 2" w:semiHidden="1" w:unhideWhenUsed="1"/>
+    <w:lsdException w:name="List Number 3" w:semiHidden="1" w:unhideWhenUsed="1"/>
+    <w:lsdException w:name="List Number 4" w:semiHidden="1" w:unhideWhenUsed="1"/>
+    <w:lsdException w:name="List Number 5" w:semiHidden="1" w:unhideWhenUsed="1"/>
+    <w:lsdException w:name="Title" w:uiPriority="10" w:qFormat="1"/>
+    <w:lsdException w:name="Closing" w:semiHidden="1" w:unhideWhenUsed="1"/>
+    <w:lsdException w:name="Signature" w:semiHidden="1" w:unhideWhenUsed="1"/>
+    <w:lsdException w:name="Default Paragraph Font" w:semiHidden="1" w:uiPriority="1" w:unhideWhenUsed="1"/>
+    <w:lsdException w:name="Body Text" w:semiHidden="1" w:unhideWhenUsed="1"/>
+    <w:lsdException w:name="Body Text Indent" w:semiHidden="1" w:unhideWhenUsed="1"/>
+    <w:lsdException w:name="List Continue" w:semiHidden="1" w:unhideWhenUsed="1"/>
+    <w:lsdException w:name="List Continue 2" w:semiHidden="1" w:unhideWhenUsed="1"/>
+    <w:lsdException w:name="List Continue 3" w:semiHidden="1" w:unhideWhenUsed="1"/>
+    <w:lsdException w:name="List Continue 4" w:semiHidden="1" w:unhideWhenUsed="1"/>
+    <w:lsdException w:name="List Continue 5" w:semiHidden="1" w:unhideWhenUsed="1"/>
+    <w:lsdException w:name="Message Header" w:semiHidden="1" w:unhideWhenUsed="1"/>
+    <w:lsdException w:name="Subtitle" w:uiPriority="11" w:qFormat="1"/>
+    <w:lsdException w:name="Salutation" w:semiHidden="1" w:unhideWhenUsed="1"/>
+    <w:lsdException w:name="Date" w:semiHidden="1" w:unhideWhenUsed="1"/>
+    <w:lsdException w:name="Body Text First Indent" w:semiHidden="1" w:unhideWhenUsed="1"/>
+    <w:lsdException w:name="Body Text First Indent 2" w:semiHidden="1" w:unhideWhenUsed="1"/>
+    <w:lsdException w:name="Note Heading" w:semiHidden="1" w:unhideWhenUsed="1"/>
+    <w:lsdException w:name="Body Text 2" w:semiHidden="1" w:unhideWhenUsed="1"/>
+    <w:lsdException w:name="Body Text 3" w:semiHidden="1" w:unhideWhenUsed="1"/>
+    <w:lsdException w:name="Body Text Indent 2" w:semiHidden="1" w:unhideWhenUsed="1"/>
+    <w:lsdException w:name="Body Text Indent 3" w:semiHidden="1" w:unhideWhenUsed="1"/>
+    <w:lsdException w:name="Block Text" w:semiHidden="1" w:unhideWhenUsed="1"/>
+    <w:lsdException w:name="Hyperlink" w:semiHidden="1" w:unhideWhenUsed="1"/>
+    <w:lsdException w:name="FollowedHyperlink" w:semiHidden="1" w:unhideWhenUsed="1"/>
+    <w:lsdException w:name="Strong" w:uiPriority="22" w:qFormat="1"/>
+    <w:lsdException w:name="Emphasis" w:uiPriority="20" w:qFormat="1"/>
+    <w:lsdException w:name="Document Map" w:semiHidden="1" w:unhideWhenUsed="1"/>
+    <w:lsdException w:name="Plain Text" w:semiHidden="1" w:unhideWhenUsed="1"/>
+    <w:lsdException w:name="E-mail Signature" w:semiHidden="1" w:unhideWhenUsed="1"/>
+    <w:lsdException w:name="HTML Top of Form" w:semiHidden="1" w:unhideWhenUsed="1"/>
+    <w:lsdException w:name="HTML Bottom of Form" w:semiHidden="1" w:unhideWhenUsed="1"/>
+    <w:lsdException w:name="Normal (Web)" w:semiHidden="1" w:unhideWhenUsed="1"/>
+    <w:lsdException w:name="HTML Acronym" w:semiHidden="1" w:unhideWhenUsed="1"/>
+    <w:lsdException w:name="HTML Address" w:semiHidden="1" w:unhideWhenUsed="1"/>
+    <w:lsdException w:name="HTML Cite" w:semiHidden="1" w:unhideWhenUsed="1"/>
+    <w:lsdException w:name="HTML Code" w:semiHidden="1" w:unhideWhenUsed="1"/>
+    <w:lsdException w:name="HTML Definition" w:semiHidden="1" w:unhideWhenUsed="1"/>
+    <w:lsdException w:name="HTML Keyboard" w:semiHidden="1" w:unhideWhenUsed="1"/>
+    <w:lsdException w:name="HTML Preformatted" w:semiHidden="1" w:unhideWhenUsed="1"/>
+    <w:lsdException w:name="HTML Sample" w:semiHidden="1" w:unhideWhenUsed="1"/>
+    <w:lsdException w:name="HTML Typewriter" w:semiHidden="1" w:unhideWhenUsed="1"/>
+    <w:lsdException w:name="HTML Variable" w:semiHidden="1" w:unhideWhenUsed="1"/>
+    <w:lsdException w:name="Normal Table" w:semiHidden="1" w:unhideWhenUsed="1"/>
+    <w:lsdException w:name="annotation subject" w:semiHidden="1" w:unhideWhenUsed="1"/>
+    <w:lsdException w:name="No List" w:semiHidden="1" w:unhideWhenUsed="1"/>
+    <w:lsdException w:name="Outline List 1" w:semiHidden="1" w:unhideWhenUsed="1"/>
+    <w:lsdException w:name="Outline List 2" w:semiHidden="1" w:unhideWhenUsed="1"/>
+    <w:lsdException w:name="Outline List 3" w:semiHidden="1" w:unhideWhenUsed="1"/>
+    <w:lsdException w:name="Table Simple 1" w:semiHidden="1" w:unhideWhenUsed="1"/>
+    <w:lsdException w:name="Table Simple 2" w:semiHidden="1" w:unhideWhenUsed="1"/>
+    <w:lsdException w:name="Table Simple 3" w:semiHidden="1" w:unhideWhenUsed="1"/>
+    <w:lsdException w:name="Table Classic 1" w:semiHidden="1" w:unhideWhenUsed="1"/>
+    <w:lsdException w:name="Table Classic 2" w:semiHidden="1" w:unhideWhenUsed="1"/>
+    <w:lsdException w:name="Table Classic 3" w:semiHidden="1" w:unhideWhenUsed="1"/>
+    <w:lsdException w:name="Table Classic 4" w:semiHidden="1" w:unhideWhenUsed="1"/>
+    <w:lsdException w:name="Table Colorful 1" w:semiHidden="1" w:unhideWhenUsed="1"/>
+    <w:lsdException w:name="Table Colorful 2" w:semiHidden="1" w:unhideWhenUsed="1"/>
+    <w:lsdException w:name="Table Colorful 3" w:semiHidden="1" w:unhideWhenUsed="1"/>
+    <w:lsdException w:name="Table Columns 1" w:semiHidden="1" w:unhideWhenUsed="1"/>
+    <w:lsdException w:name="Table Columns 2" w:semiHidden="1" w:unhideWhenUsed="1"/>
+    <w:lsdException w:name="Table Columns 3" w:semiHidden="1" w:unhideWhenUsed="1"/>
+    <w:lsdException w:name="Table Columns 4" w:semiHidden="1" w:unhideWhenUsed="1"/>
+    <w:lsdException w:name="Table Columns 5" w:semiHidden="1" w:unhideWhenUsed="1"/>
+    <w:lsdException w:name="Table Grid 1" w:semiHidden="1" w:unhideWhenUsed="1"/>
+    <w:lsdException w:name="Table Grid 2" w:semiHidden="1" w:unhideWhenUsed="1"/>
+    <w:lsdException w:name="Table Grid 3" w:semiHidden="1" w:unhideWhenUsed="1"/>
+    <w:lsdException w:name="Table Grid 4" w:semiHidden="1" w:unhideWhenUsed="1"/>
+    <w:lsdException w:name="Table Grid 5" w:semiHidden="1" w:unhideWhenUsed="1"/>
+    <w:lsdException w:name="Table Grid 6" w:semiHidden="1" w:unhideWhenUsed="1"/>
+    <w:lsdException w:name="Table Grid 7" w:semiHidden="1" w:unhideWhenUsed="1"/>
+    <w:lsdException w:name="Table Grid 8" w:semiHidden="1" w:unhideWhenUsed="1"/>
+    <w:lsdException w:name="Table List 1" w:semiHidden="1" w:unhideWhenUsed="1"/>
+    <w:lsdException w:name="Table List 2" w:semiHidden="1" w:unhideWhenUsed="1"/>
+    <w:lsdException w:name="Table List 3" w:semiHidden="1" w:unhideWhenUsed="1"/>
+    <w:lsdException w:name="Table List 4" w:semiHidden="1" w:unhideWhenUsed="1"/>
+    <w:lsdException w:name="Table List 5" w:semiHidden="1" w:unhideWhenUsed="1"/>
+    <w:lsdException w:name="Table List 6" w:semiHidden="1" w:unhideWhenUsed="1"/>
+    <w:lsdException w:name="Table List 7" w:semiHidden="1" w:unhideWhenUsed="1"/>
+    <w:lsdException w:name="Table List 8" w:semiHidden="1" w:unhideWhenUsed="1"/>
+    <w:lsdException w:name="Table 3D effects 1" w:semiHidden="1" w:unhideWhenUsed="1"/>
+    <w:lsdException w:name="Table 3D effects 2" w:semiHidden="1" w:unhideWhenUsed="1"/>
+    <w:lsdException w:name="Table 3D effects 3" w:semiHidden="1" w:unhideWhenUsed="1"/>
+    <w:lsdException w:name="Table Contemporary" w:semiHidden="1" w:unhideWhenUsed="1"/>
+    <w:lsdException w:name="Table Elegant" w:semiHidden="1" w:unhideWhenUsed="1"/>
+    <w:lsdException w:name="Table Professional" w:semiHidden="1" w:unhideWhenUsed="1"/>
+    <w:lsdException w:name="Table Subtle 1" w:semiHidden="1" w:unhideWhenUsed="1"/>
+    <w:lsdException w:name="Table Subtle 2" w:semiHidden="1" w:unhideWhenUsed="1"/>
+    <w:lsdException w:name="Table Web 1" w:semiHidden="1" w:unhideWhenUsed="1"/>
+    <w:lsdException w:name="Table Web 2" w:semiHidden="1" w:unhideWhenUsed="1"/>
+    <w:lsdException w:name="Table Web 3" w:semiHidden="1" w:unhideWhenUsed="1"/>
+    <w:lsdException w:name="Balloon Text" w:semiHidden="1" w:unhideWhenUsed="1"/>
+    <w:lsdException w:name="Table Grid" w:uiPriority="39"/>
+    <w:lsdException w:name="Table Theme" w:semiHidden="1" w:unhideWhenUsed="1"/>
+    <w:lsdException w:name="Placeholder Text" w:semiHidden="1"/>
+    <w:lsdException w:name="No Spacing" w:uiPriority="1" w:qFormat="1"/>
+    <w:lsdException w:name="Light Shading" w:uiPriority="60"/>
+    <w:lsdException w:name="Light List" w:uiPriority="61"/>
+    <w:lsdException w:name="Light Grid" w:uiPriority="62"/>
+    <w:lsdException w:name="Medium Shading 1" w:uiPriority="63"/>
+    <w:lsdException w:name="Medium Shading 2" w:uiPriority="64"/>
+    <w:lsdException w:name="Medium List 1" w:uiPriority="65"/>
+    <w:lsdException w:name="Medium List 2" w:uiPriority="66"/>
+    <w:lsdException w:name="Medium Grid 1" w:uiPriority="67"/>
+    <w:lsdException w:name="Medium Grid 2" w:uiPriority="68"/>
+    <w:lsdException w:name="Medium Grid 3" w:uiPriority="69"/>
+    <w:lsdException w:name="Dark List" w:uiPriority="70"/>
+    <w:lsdException w:name="Colorful Shading" w:uiPriority="71"/>
+    <w:lsdException w:name="Colorful List" w:uiPriority="72"/>
+    <w:lsdException w:name="Colorful Grid" w:uiPriority="73"/>
+    <w:lsdException w:name="Light Shading Accent 1" w:uiPriority="60"/>
+    <w:lsdException w:name="Light List Accent 1" w:uiPriority="61"/>
+    <w:lsdException w:name="Light Grid Accent 1" w:uiPriority="62"/>
+    <w:lsdException w:name="Medium Shading 1 Accent 1" w:uiPriority="63"/>
+    <w:lsdException w:name="Medium Shading 2 Accent 1" w:uiPriority="64"/>
+    <w:lsdException w:name="Medium List 1 Accent 1" w:uiPriority="65"/>
+    <w:lsdException w:name="Revision" w:semiHidden="1"/>
+    <w:lsdException w:name="List Paragraph" w:uiPriority="34" w:qFormat="1"/>
+    <w:lsdException w:name="Quote" w:uiPriority="29" w:qFormat="1"/>
+    <w:lsdException w:name="Intense Quote" w:uiPriority="30" w:qFormat="1"/>
+    <w:lsdException w:name="Medium List 2 Accent 1" w:uiPriority="66"/>
+    <w:lsdException w:name="Medium Grid 1 Accent 1" w:uiPriority="67"/>
+    <w:lsdException w:name="Medium Grid 2 Accent 1" w:uiPriority="68"/>
+    <w:lsdException w:name="Medium Grid 3 Accent 1" w:uiPriority="69"/>
+    <w:lsdException w:name="Dark List Accent 1" w:uiPriority="70"/>
+    <w:lsdException w:name="Colorful Shading Accent 1" w:uiPriority="71"/>
+    <w:lsdException w:name="Colorful List Accent 1" w:uiPriority="72"/>
+    <w:lsdException w:name="Colorful Grid Accent 1" w:uiPriority="73"/>
+    <w:lsdException w:name="Light Shading Accent 2" w:uiPriority="60"/>
+    <w:lsdException w:name="Light List Accent 2" w:uiPriority="61"/>
+    <w:lsdException w:name="Light Grid Accent 2" w:uiPriority="62"/>
+    <w:lsdException w:name="Medium Shading 1 Accent 2" w:uiPriority="63"/>
+    <w:lsdException w:name="Medium Shading 2 Accent 2" w:uiPriority="64"/>
+    <w:lsdException w:name="Medium List 1 Accent 2" w:uiPriority="65"/>
+    <w:lsdException w:name="Medium List 2 Accent 2" w:uiPriority="66"/>
+    <w:lsdException w:name="Medium Grid 1 Accent 2" w:uiPriority="67"/>
+    <w:lsdException w:name="Medium Grid 2 Accent 2" w:uiPriority="68"/>
+    <w:lsdException w:name="Medium Grid 3 Accent 2" w:uiPriority="69"/>
+    <w:lsdException w:name="Dark List Accent 2" w:uiPriority="70"/>
+    <w:lsdException w:name="Colorful Shading Accent 2" w:uiPriority="71"/>
+    <w:lsdException w:name="Colorful List Accent 2" w:uiPriority="72"/>
+    <w:lsdException w:name="Colorful Grid Accent 2" w:uiPriority="73"/>
+    <w:lsdException w:name="Light Shading Accent 3" w:uiPriority="60"/>
+    <w:lsdException w:name="Light List Accent 3" w:uiPriority="61"/>
+    <w:lsdException w:name="Light Grid Accent 3" w:uiPriority="62"/>
+    <w:lsdException w:name="Medium Shading 1 Accent 3" w:uiPriority="63"/>
+    <w:lsdException w:name="Medium Shading 2 Accent 3" w:uiPriority="64"/>
+    <w:lsdException w:name="Medium List 1 Accent 3" w:uiPriority="65"/>
+    <w:lsdException w:name="Medium List 2 Accent 3" w:uiPriority="66"/>
+    <w:lsdException w:name="Medium Grid 1 Accent 3" w:uiPriority="67"/>
+    <w:lsdException w:name="Medium Grid 2 Accent 3" w:uiPriority="68"/>
+    <w:lsdException w:name="Medium Grid 3 Accent 3" w:uiPriority="69"/>
+    <w:lsdException w:name="Dark List Accent 3" w:uiPriority="70"/>
+    <w:lsdException w:name="Colorful Shading Accent 3" w:uiPriority="71"/>
+    <w:lsdException w:name="Colorful List Accent 3" w:uiPriority="72"/>
+    <w:lsdException w:name="Colorful Grid Accent 3" w:uiPriority="73"/>
+    <w:lsdException w:name="Light Shading Accent 4" w:uiPriority="60"/>
+    <w:lsdException w:name="Light List Accent 4" w:uiPriority="61"/>
+    <w:lsdException w:name="Light Grid Accent 4" w:uiPriority="62"/>
+    <w:lsdException w:name="Medium Shading 1 Accent 4" w:uiPriority="63"/>
+    <w:lsdException w:name="Medium Shading 2 Accent 4" w:uiPriority="64"/>
+    <w:lsdException w:name="Medium List 1 Accent 4" w:uiPriority="65"/>
+    <w:lsdException w:name="Medium List 2 Accent 4" w:uiPriority="66"/>
+    <w:lsdException w:name="Medium Grid 1 Accent 4" w:uiPriority="67"/>
+    <w:lsdException w:name="Medium Grid 2 Accent 4" w:uiPriority="68"/>
+    <w:lsdException w:name="Medium Grid 3 Accent 4" w:uiPriority="69"/>
+    <w:lsdException w:name="Dark List Accent 4" w:uiPriority="70"/>
+    <w:lsdException w:name="Colorful Shading Accent 4" w:uiPriority="71"/>
+    <w:lsdException w:name="Colorful List Accent 4" w:uiPriority="72"/>
+    <w:lsdException w:name="Colorful Grid Accent 4" w:uiPriority="73"/>
+    <w:lsdException w:name="Light Shading Accent 5" w:uiPriority="60"/>
+    <w:lsdException w:name="Light List Accent 5" w:uiPriority="61"/>
+    <w:lsdException w:name="Light Grid Accent 5" w:uiPriority="62"/>
+    <w:lsdException w:name="Medium Shading 1 Accent 5" w:uiPriority="63"/>
+    <w:lsdException w:name="Medium Shading 2 Accent 5" w:uiPriority="64"/>
+    <w:lsdException w:name="Medium List 1 Accent 5" w:uiPriority="65"/>
+    <w:lsdException w:name="Medium List 2 Accent 5" w:uiPriority="66"/>
+    <w:lsdException w:name="Medium Grid 1 Accent 5" w:uiPriority="67"/>
+    <w:lsdException w:name="Medium Grid 2 Accent 5" w:uiPriority="68"/>
+    <w:lsdException w:name="Medium Grid 3 Accent 5" w:uiPriority="69"/>
+    <w:lsdException w:name="Dark List Accent 5" w:uiPriority="70"/>
+    <w:lsdException w:name="Colorful Shading Accent 5" w:uiPriority="71"/>
+    <w:lsdException w:name="Colorful List Accent 5" w:uiPriority="72"/>
+    <w:lsdException w:name="Colorful Grid Accent 5" w:uiPriority="73"/>
+    <w:lsdException w:name="Light Shading Accent 6" w:uiPriority="60"/>
+    <w:lsdException w:name="Light List Accent 6" w:uiPriority="61"/>
+    <w:lsdException w:name="Light Grid Accent 6" w:uiPriority="62"/>
+    <w:lsdException w:name="Medium Shading 1 Accent 6" w:uiPriority="63"/>
+    <w:lsdException w:name="Medium Shading 2 Accent 6" w:uiPriority="64"/>
+    <w:lsdException w:name="Medium List 1 Accent 6" w:uiPriority="65"/>
+    <w:lsdException w:name="Medium List 2 Accent 6" w:uiPriority="66"/>
+    <w:lsdException w:name="Medium Grid 1 Accent 6" w:uiPriority="67"/>
+    <w:lsdException w:name="Medium Grid 2 Accent 6" w:uiPriority="68"/>
+    <w:lsdException w:name="Medium Grid 3 Accent 6" w:uiPriority="69"/>
+    <w:lsdException w:name="Dark List Accent 6" w:uiPriority="70"/>
+    <w:lsdException w:name="Colorful Shading Accent 6" w:uiPriority="71"/>
+    <w:lsdException w:name="Colorful List Accent 6" w:uiPriority="72"/>
+    <w:lsdException w:name="Colorful Grid Accent 6" w:uiPriority="73"/>
+    <w:lsdException w:name="Subtle Emphasis" w:uiPriority="19" w:qFormat="1"/>
+    <w:lsdException w:name="Intense Emphasis" w:uiPriority="21" w:qFormat="1"/>
+    <w:lsdException w:name="Subtle Reference" w:uiPriority="31" w:qFormat="1"/>
+    <w:lsdException w:name="Intense Reference" w:uiPriority="32" w:qFormat="1"/>
+    <w:lsdException w:name="Book Title" w:uiPriority="33" w:qFormat="1"/>
+    <w:lsdException w:name="Bibliography" w:semiHidden="1" w:uiPriority="37" w:unhideWhenUsed="1"/>
+    <w:lsdException w:name="TOC Heading" w:semiHidden="1" w:uiPriority="39" w:unhideWhenUsed="1" w:qFormat="1"/>
+    <w:lsdException w:name="Plain Table 1" w:uiPriority="41"/>
+    <w:lsdException w:name="Plain Table 2" w:uiPriority="42"/>
+    <w:lsdException w:name="Plain Table 3" w:uiPriority="43"/>
+    <w:lsdException w:name="Plain Table 4" w:uiPriority="44"/>
+    <w:lsdException w:name="Plain Table 5" w:uiPriority="45"/>
+    <w:lsdException w:name="Grid Table Light" w:uiPriority="40"/>
+    <w:lsdException w:name="Grid Table 1 Light" w:uiPriority="46"/>
+    <w:lsdException w:name="Grid Table 2" w:uiPriority="47"/>
+    <w:lsdException w:name="Grid Table 3" w:uiPriority="48"/>
+    <w:lsdException w:name="Grid Table 4" w:uiPriority="49"/>
+    <w:lsdException w:name="Grid Table 5 Dark" w:uiPriority="50"/>
+    <w:lsdException w:name="Grid Table 6 Colorful" w:uiPriority="51"/>
+    <w:lsdException w:name="Grid Table 7 Colorful" w:uiPriority="52"/>
+    <w:lsdException w:name="Grid Table 1 Light Accent 1" w:uiPriority="46"/>
+    <w:lsdException w:name="Grid Table 2 Accent 1" w:uiPriority="47"/>
+    <w:lsdException w:name="Grid Table 3 Accent 1" w:uiPriority="48"/>
+    <w:lsdException w:name="Grid Table 4 Accent 1" w:uiPriority="49"/>
+    <w:lsdException w:name="Grid Table 5 Dark Accent 1" w:uiPriority="50"/>
+    <w:lsdException w:name="Grid Table 6 Colorful Accent 1" w:uiPriority="51"/>
+    <w:lsdException w:name="Grid Table 7 Colorful Accent 1" w:uiPriority="52"/>
+    <w:lsdException w:name="Grid Table 1 Light Accent 2" w:uiPriority="46"/>
+    <w:lsdException w:name="Grid Table 2 Accent 2" w:uiPriority="47"/>
+    <w:lsdException w:name="Grid Table 3 Accent 2" w:uiPriority="48"/>
+    <w:lsdException w:name="Grid Table 4 Accent 2" w:uiPriority="49"/>
+    <w:lsdException w:name="Grid Table 5 Dark Accent 2" w:uiPriority="50"/>
+    <w:lsdException w:name="Grid Table 6 Colorful Accent 2" w:uiPriority="51"/>
+    <w:lsdException w:name="Grid Table 7 Colorful Accent 2" w:uiPriority="52"/>
+    <w:lsdException w:name="Grid Table 1 Light Accent 3" w:uiPriority="46"/>
+    <w:lsdException w:name="Grid Table 2 Accent 3" w:uiPriority="47"/>
+    <w:lsdException w:name="Grid Table 3 Accent 3" w:uiPriority="48"/>
+    <w:lsdException w:name="Grid Table 4 Accent 3" w:uiPriority="49"/>
+    <w:lsdException w:name="Grid Table 5 Dark Accent 3" w:uiPriority="50"/>
+    <w:lsdException w:name="Grid Table 6 Colorful Accent 3" w:uiPriority="51"/>
+    <w:lsdException w:name="Grid Table 7 Colorful Accent 3" w:uiPriority="52"/>
+    <w:lsdException w:name="Grid Table 1 Light Accent 4" w:uiPriority="46"/>
+    <w:lsdException w:name="Grid Table 2 Accent 4" w:uiPriority="47"/>
+    <w:lsdException w:name="Grid Table 3 Accent 4" w:uiPriority="48"/>
+    <w:lsdException w:name="Grid Table 4 Accent 4" w:uiPriority="49"/>
+    <w:lsdException w:name="Grid Table 5 Dark Accent 4" w:uiPriority="50"/>
+    <w:lsdException w:name="Grid Table 6 Colorful Accent 4" w:uiPriority="51"/>
+    <w:lsdException w:name="Grid Table 7 Colorful Accent 4" w:uiPriority="52"/>
+    <w:lsdException w:name="Grid Table 1 Light Accent 5" w:uiPriority="46"/>
+    <w:lsdException w:name="Grid Table 2 Accent 5" w:uiPriority="47"/>
+    <w:lsdException w:name="Grid Table 3 Accent 5" w:uiPriority="48"/>
+    <w:lsdException w:name="Grid Table 4 Accent 5" w:uiPriority="49"/>
+    <w:lsdException w:name="Grid Table 5 Dark Accent 5" w:uiPriority="50"/>
+    <w:lsdException w:name="Grid Table 6 Colorful Accent 5" w:uiPriority="51"/>
+    <w:lsdException w:name="Grid Table 7 Colorful Accent 5" w:uiPriority="52"/>
+    <w:lsdException w:name="Grid Table 1 Light Accent 6" w:uiPriority="46"/>
+    <w:lsdException w:name="Grid Table 2 Accent 6" w:uiPriority="47"/>
+    <w:lsdException w:name="Grid Table 3 Accent 6" w:uiPriority="48"/>
+    <w:lsdException w:name="Grid Table 4 Accent 6" w:uiPriority="49"/>
+    <w:lsdException w:name="Grid Table 5 Dark Accent 6" w:uiPriority="50"/>
+    <w:lsdException w:name="Grid Table 6 Colorful Accent 6" w:uiPriority="51"/>
+    <w:lsdException w:name="Grid Table 7 Colorful Accent 6" w:uiPriority="52"/>
+    <w:lsdException w:name="List Table 1 Light" w:uiPriority="46"/>
+    <w:lsdException w:name="List Table 2" w:uiPriority="47"/>
+    <w:lsdException w:name="List Table 3" w:uiPriority="48"/>
+    <w:lsdException w:name="List Table 4" w:uiPriority="49"/>
+    <w:lsdException w:name="List Table 5 Dark" w:uiPriority="50"/>
+    <w:lsdException w:name="List Table 6 Colorful" w:uiPriority="51"/>
+    <w:lsdException w:name="List Table 7 Colorful" w:uiPriority="52"/>
+    <w:lsdException w:name="List Table 1 Light Accent 1" w:uiPriority="46"/>
+    <w:lsdException w:name="List Table 2 Accent 1" w:uiPriority="47"/>
+    <w:lsdException w:name="List Table 3 Accent 1" w:uiPriority="48"/>
+    <w:lsdException w:name="List Table 4 Accent 1" w:uiPriority="49"/>
+    <w:lsdException w:name="List Table 5 Dark Accent 1" w:uiPriority="50"/>
+    <w:lsdException w:name="List Table 6 Colorful Accent 1" w:uiPriority="51"/>
+    <w:lsdException w:name="List Table 7 Colorful Accent 1" w:uiPriority="52"/>
+    <w:lsdException w:name="List Table 1 Light Accent 2" w:uiPriority="46"/>
+    <w:lsdException w:name="List Table 2 Accent 2" w:uiPriority="47"/>
+    <w:lsdException w:name="List Table 3 Accent 2" w:uiPriority="48"/>
+    <w:lsdException w:name="List Table 4 Accent 2" w:uiPriority="49"/>
+    <w:lsdException w:name="List Table 5 Dark Accent 2" w:uiPriority="50"/>
+    <w:lsdException w:name="List Table 6 Colorful Accent 2" w:uiPriority="51"/>
+    <w:lsdException w:name="List Table 7 Colorful Accent 2" w:uiPriority="52"/>
+    <w:lsdException w:name="List Table 1 Light Accent 3" w:uiPriority="46"/>
+    <w:lsdException w:name="List Table 2 Accent 3" w:uiPriority="47"/>
+    <w:lsdException w:name="List Table 3 Accent 3" w:uiPriority="48"/>
+    <w:lsdException w:name="List Table 4 Accent 3" w:uiPriority="49"/>
+    <w:lsdException w:name="List Table 5 Dark Accent 3" w:uiPriority="50"/>
+    <w:lsdException w:name="List Table 6 Colorful Accent 3" w:uiPriority="51"/>
+    <w:lsdException w:name="List Table 7 Colorful Accent 3" w:uiPriority="52"/>
+    <w:lsdException w:name="List Table 1 Light Accent 4" w:uiPriority="46"/>
+    <w:lsdException w:name="List Table 2 Accent 4" w:uiPriority="47"/>
+    <w:lsdException w:name="List Table 3 Accent 4" w:uiPriority="48"/>
+    <w:lsdException w:name="List Table 4 Accent 4" w:uiPriority="49"/>
+    <w:lsdException w:name="List Table 5 Dark Accent 4" w:uiPriority="50"/>
+    <w:lsdException w:name="List Table 6 Colorful Accent 4" w:uiPriority="51"/>
+    <w:lsdException w:name="List Table 7 Colorful Accent 4" w:uiPriority="52"/>
+    <w:lsdException w:name="List Table 1 Light Accent 5" w:uiPriority="46"/>
+    <w:lsdException w:name="List Table 2 Accent 5" w:uiPriority="47"/>
+    <w:lsdException w:name="List Table 3 Accent 5" w:uiPriority="48"/>
+    <w:lsdException w:name="List Table 4 Accent 5" w:uiPriority="49"/>
+    <w:lsdException w:name="List Table 5 Dark Accent 5" w:uiPriority="50"/>
+    <w:lsdException w:name="List Table 6 Colorful Accent 5" w:uiPriority="51"/>
+    <w:lsdException w:name="List Table 7 Colorful Accent 5" w:uiPriority="52"/>
+    <w:lsdException w:name="List Table 1 Light Accent 6" w:uiPriority="46"/>
+    <w:lsdException w:name="List Table 2 Accent 6" w:uiPriority="47"/>
+    <w:lsdException w:name="List Table 3 Accent 6" w:uiPriority="48"/>
+    <w:lsdException w:name="List Table 4 Accent 6" w:uiPriority="49"/>
+    <w:lsdException w:name="List Table 5 Dark Accent 6" w:uiPriority="50"/>
+    <w:lsdException w:name="List Table 6 Colorful Accent 6" w:uiPriority="51"/>
+    <w:lsdException w:name="List Table 7 Colorful Accent 6" w:uiPriority="52"/>
+    <w:lsdException w:name="Mention" w:semiHidden="1" w:unhideWhenUsed="1"/>
+    <w:lsdException w:name="Smart Hyperlink" w:semiHidden="1" w:unhideWhenUsed="1"/>
+    <w:lsdException w:name="Hashtag" w:semiHidden="1" w:unhideWhenUsed="1"/>
+    <w:lsdException w:name="Unresolved Mention" w:semiHidden="1" w:unhideWhenUsed="1"/>
+    <w:lsdException w:name="Smart Link" w:semiHidden="1" w:unhideWhenUsed="1"/>
+  </w:latentStyles>
+  <w:style w:type="paragraph" w:default="1" w:styleId="Normale">
+    <w:name w:val="Normal"/>
+    <w:qFormat/>
+  </w:style>
+  <w:style w:type="character" w:default="1" w:styleId="Carpredefinitoparagrafo">
+    <w:name w:val="Default Paragraph Font"/>
+    <w:uiPriority w:val="1"/>
+    <w:semiHidden/>
+    <w:unhideWhenUsed/>
+  </w:style>
+  <w:style w:type="table" w:default="1" w:styleId="Tabellanormale">
+    <w:name w:val="Normal Table"/>
+    <w:uiPriority w:val="99"/>
+    <w:semiHidden/>
+    <w:unhideWhenUsed/>
+    <w:tblPr>
+      <w:tblInd w:w="0" w:type="dxa"/>
+      <w:tblCellMar>
+        <w:top w:w="0" w:type="dxa"/>
+        <w:left w:w="108" w:type="dxa"/>
+        <w:bottom w:w="0" w:type="dxa"/>
+        <w:right w:w="108" w:type="dxa"/>
+      </w:tblCellMar>
+    </w:tblPr>
+  </w:style>
+  <w:style w:type="numbering" w:default="1" w:styleId="Nessunelenco">
+    <w:name w:val="No List"/>
+    <w:uiPriority w:val="99"/>
+    <w:semiHidden/>
+    <w:unhideWhenUsed/>
+  </w:style>
+  <w:style w:type="paragraph" w:customStyle="1" w:styleId="13A6B27277104E6181A809D4EB05DFF1">
+    <w:name w:val="13A6B27277104E6181A809D4EB05DFF1"/>
+    <w:rsid w:val="003E40D2"/>
+  </w:style>
+  <w:style w:type="character" w:styleId="Testosegnaposto">
+    <w:name w:val="Placeholder Text"/>
+    <w:basedOn w:val="Carpredefinitoparagrafo"/>
+    <w:uiPriority w:val="99"/>
+    <w:semiHidden/>
+    <w:rsid w:val="003E40D2"/>
+    <w:rPr>
+      <w:color w:val="808080"/>
+    </w:rPr>
+  </w:style>
+  <w:style w:type="paragraph" w:customStyle="1" w:styleId="1D631532DC514D9F8D062A6475D42CFF">
+    <w:name w:val="1D631532DC514D9F8D062A6475D42CFF"/>
+    <w:rsid w:val="003E40D2"/>
+  </w:style>
+</w:styles>
+</file>
+
+<file path=word/glossary/webSettings.xml><?xml version="1.0" encoding="utf-8"?>
+<w:webSettings xmlns:mc="http://schemas.openxmlformats.org/markup-compatibility/2006" xmlns:r="http://schemas.openxmlformats.org/officeDocument/2006/relationships" xmlns:w="http://schemas.openxmlformats.org/wordprocessingml/2006/main" xmlns:w14="http://schemas.microsoft.com/office/word/2010/wordml" xmlns:w15="http://schemas.microsoft.com/office/word/2012/wordml" xmlns:w16cid="http://schemas.microsoft.com/office/word/2016/wordml/cid" xmlns:w16se="http://schemas.microsoft.com/office/word/2015/wordml/symex" mc:Ignorable="w14 w15 w16se w16cid">
+  <w:optimizeForBrowser/>
+  <w:allowPNG/>
+</w:webSettings>
 </file>
 
 <file path=word/theme/theme1.xml><?xml version="1.0" encoding="utf-8"?>
@@ -5200,7 +8149,7 @@
 </file>
 
 <file path=customXml/itemProps1.xml><?xml version="1.0" encoding="utf-8"?>
-<ds:datastoreItem xmlns:ds="http://schemas.openxmlformats.org/officeDocument/2006/customXml" ds:itemID="{6873DD7F-C12F-4DE2-87CB-D090A1E1C1A3}">
+<ds:datastoreItem xmlns:ds="http://schemas.openxmlformats.org/officeDocument/2006/customXml" ds:itemID="{600F1312-1569-4410-B5D3-190782FFD3E8}">
   <ds:schemaRefs>
     <ds:schemaRef ds:uri="http://schemas.openxmlformats.org/officeDocument/2006/bibliography"/>
   </ds:schemaRefs>

</xml_diff>